<commit_message>
Added Contains key method
</commit_message>
<xml_diff>
--- a/designPS09_129.docx
+++ b/designPS09_129.docx
@@ -172,15 +172,7 @@
         <w:jc w:val="left"/>
       </w:pPr>
       <w:r>
-        <w:t>You can research __</w:t>
-      </w:r>
-      <w:proofErr w:type="spellStart"/>
-      <w:r>
-        <w:t>getitem</w:t>
-      </w:r>
-      <w:proofErr w:type="spellEnd"/>
-      <w:r>
-        <w:t>__ for operator-overloading.</w:t>
+        <w:t>You can research __getitem__ for operator-overloading.</w:t>
       </w:r>
     </w:p>
     <w:p>
@@ -267,14 +259,12 @@
       <w:r>
         <w:t xml:space="preserve">ionary implementation </w:t>
       </w:r>
-      <w:proofErr w:type="spellStart"/>
       <w:r>
         <w:rPr>
           <w:rStyle w:val="IntenseReference"/>
         </w:rPr>
         <w:t>BSTDictionary</w:t>
       </w:r>
-      <w:proofErr w:type="spellEnd"/>
       <w:r>
         <w:t xml:space="preserve"> and </w:t>
       </w:r>
@@ -303,22 +293,8 @@
           <w:szCs w:val="21"/>
           <w:lang w:val="en-IN" w:eastAsia="en-IN"/>
         </w:rPr>
-        <w:t>__</w:t>
-      </w:r>
-      <w:proofErr w:type="spellStart"/>
-      <w:r>
-        <w:rPr>
-          <w:rFonts w:ascii="Consolas" w:eastAsia="Times New Roman" w:hAnsi="Consolas" w:cs="Times New Roman"/>
-          <w:b/>
-          <w:bCs/>
-          <w:color w:val="795E26"/>
-          <w:sz w:val="21"/>
-          <w:szCs w:val="21"/>
-          <w:lang w:val="en-IN" w:eastAsia="en-IN"/>
-        </w:rPr>
-        <w:t>setitem</w:t>
-      </w:r>
-      <w:proofErr w:type="spellEnd"/>
+        <w:t>__setitem_</w:t>
+      </w:r>
       <w:r>
         <w:rPr>
           <w:rFonts w:ascii="Consolas" w:eastAsia="Times New Roman" w:hAnsi="Consolas" w:cs="Times New Roman"/>
@@ -334,18 +310,6 @@
       <w:r>
         <w:rPr>
           <w:rFonts w:ascii="Consolas" w:eastAsia="Times New Roman" w:hAnsi="Consolas" w:cs="Times New Roman"/>
-          <w:b/>
-          <w:bCs/>
-          <w:color w:val="795E26"/>
-          <w:sz w:val="21"/>
-          <w:szCs w:val="21"/>
-          <w:lang w:val="en-IN" w:eastAsia="en-IN"/>
-        </w:rPr>
-        <w:t>_</w:t>
-      </w:r>
-      <w:r>
-        <w:rPr>
-          <w:rFonts w:ascii="Consolas" w:eastAsia="Times New Roman" w:hAnsi="Consolas" w:cs="Times New Roman"/>
           <w:color w:val="795E26"/>
           <w:sz w:val="21"/>
           <w:szCs w:val="21"/>
@@ -369,33 +333,7 @@
           <w:szCs w:val="21"/>
           <w:lang w:val="en-IN" w:eastAsia="en-IN"/>
         </w:rPr>
-        <w:t>__</w:t>
-      </w:r>
-      <w:proofErr w:type="spellStart"/>
-      <w:r>
-        <w:rPr>
-          <w:rFonts w:ascii="Consolas" w:eastAsia="Times New Roman" w:hAnsi="Consolas" w:cs="Times New Roman"/>
-          <w:b/>
-          <w:bCs/>
-          <w:color w:val="795E26"/>
-          <w:sz w:val="21"/>
-          <w:szCs w:val="21"/>
-          <w:lang w:val="en-IN" w:eastAsia="en-IN"/>
-        </w:rPr>
-        <w:t>getitem</w:t>
-      </w:r>
-      <w:proofErr w:type="spellEnd"/>
-      <w:r>
-        <w:rPr>
-          <w:rFonts w:ascii="Consolas" w:eastAsia="Times New Roman" w:hAnsi="Consolas" w:cs="Times New Roman"/>
-          <w:b/>
-          <w:bCs/>
-          <w:color w:val="795E26"/>
-          <w:sz w:val="21"/>
-          <w:szCs w:val="21"/>
-          <w:lang w:val="en-IN" w:eastAsia="en-IN"/>
-        </w:rPr>
-        <w:t>__</w:t>
+        <w:t>__getitem__</w:t>
       </w:r>
       <w:r>
         <w:t>methods</w:t>
@@ -406,14 +344,12 @@
       <w:r>
         <w:t xml:space="preserve">describe detailed information about </w:t>
       </w:r>
-      <w:proofErr w:type="spellStart"/>
       <w:r>
         <w:rPr>
           <w:rStyle w:val="IntenseReference"/>
         </w:rPr>
         <w:t>BSTDictionary</w:t>
       </w:r>
-      <w:proofErr w:type="spellEnd"/>
       <w:r>
         <w:rPr>
           <w:rStyle w:val="IntenseEmphasis"/>
@@ -510,29 +446,7 @@
                 <w:szCs w:val="21"/>
                 <w:lang w:val="en-IN" w:eastAsia="en-IN"/>
               </w:rPr>
-              <w:t>__</w:t>
-            </w:r>
-            <w:proofErr w:type="spellStart"/>
-            <w:r>
-              <w:rPr>
-                <w:rFonts w:ascii="Consolas" w:eastAsia="Times New Roman" w:hAnsi="Consolas" w:cs="Times New Roman"/>
-                <w:color w:val="795E26"/>
-                <w:sz w:val="21"/>
-                <w:szCs w:val="21"/>
-                <w:lang w:val="en-IN" w:eastAsia="en-IN"/>
-              </w:rPr>
-              <w:t>init</w:t>
-            </w:r>
-            <w:proofErr w:type="spellEnd"/>
-            <w:r>
-              <w:rPr>
-                <w:rFonts w:ascii="Consolas" w:eastAsia="Times New Roman" w:hAnsi="Consolas" w:cs="Times New Roman"/>
-                <w:color w:val="795E26"/>
-                <w:sz w:val="21"/>
-                <w:szCs w:val="21"/>
-                <w:lang w:val="en-IN" w:eastAsia="en-IN"/>
-              </w:rPr>
-              <w:t>__</w:t>
+              <w:t>__init__</w:t>
             </w:r>
             <w:r>
               <w:rPr>
@@ -564,7 +478,6 @@
               </w:rPr>
               <w:t xml:space="preserve">, </w:t>
             </w:r>
-            <w:proofErr w:type="spellStart"/>
             <w:r>
               <w:rPr>
                 <w:rFonts w:ascii="Consolas" w:eastAsia="Times New Roman" w:hAnsi="Consolas" w:cs="Times New Roman"/>
@@ -575,7 +488,6 @@
               </w:rPr>
               <w:t>allow_duplicates</w:t>
             </w:r>
-            <w:proofErr w:type="spellEnd"/>
             <w:r>
               <w:rPr>
                 <w:rFonts w:ascii="Consolas" w:eastAsia="Times New Roman" w:hAnsi="Consolas" w:cs="Times New Roman"/>
@@ -620,31 +532,7 @@
               <w:jc w:val="left"/>
             </w:pPr>
             <w:r>
-              <w:t xml:space="preserve">The constructor method of </w:t>
-            </w:r>
-            <w:proofErr w:type="spellStart"/>
-            <w:r>
-              <w:t>BSTDictionary</w:t>
-            </w:r>
-            <w:proofErr w:type="spellEnd"/>
-            <w:r>
-              <w:t xml:space="preserve"> initializes the root node to None and allows duplicates by </w:t>
-            </w:r>
-            <w:proofErr w:type="spellStart"/>
-            <w:r>
-              <w:t>default.The</w:t>
-            </w:r>
-            <w:proofErr w:type="spellEnd"/>
-            <w:r>
-              <w:t xml:space="preserve"> </w:t>
-            </w:r>
-            <w:proofErr w:type="spellStart"/>
-            <w:r>
-              <w:t>allow_duplicates</w:t>
-            </w:r>
-            <w:proofErr w:type="spellEnd"/>
-            <w:r>
-              <w:t xml:space="preserve"> parameter can be set to False to disallow nodes with duplicate keys</w:t>
+              <w:t>The constructor method of BSTDictionary initializes the root node to None and allows duplicates by default.The allow_duplicates parameter can be set to False to disallow nodes with duplicate keys</w:t>
             </w:r>
           </w:p>
         </w:tc>
@@ -680,7 +568,6 @@
               </w:rPr>
               <w:t xml:space="preserve"> </w:t>
             </w:r>
-            <w:proofErr w:type="spellStart"/>
             <w:r>
               <w:rPr>
                 <w:rFonts w:ascii="Consolas" w:eastAsia="Times New Roman" w:hAnsi="Consolas" w:cs="Times New Roman"/>
@@ -691,7 +578,6 @@
               </w:rPr>
               <w:t>get_height</w:t>
             </w:r>
-            <w:proofErr w:type="spellEnd"/>
             <w:r>
               <w:rPr>
                 <w:rFonts w:ascii="Consolas" w:eastAsia="Times New Roman" w:hAnsi="Consolas" w:cs="Times New Roman"/>
@@ -791,7 +677,6 @@
               </w:rPr>
               <w:t xml:space="preserve"> </w:t>
             </w:r>
-            <w:proofErr w:type="spellStart"/>
             <w:r>
               <w:rPr>
                 <w:rFonts w:ascii="Consolas" w:eastAsia="Times New Roman" w:hAnsi="Consolas" w:cs="Times New Roman"/>
@@ -802,7 +687,6 @@
               </w:rPr>
               <w:t>get_balance</w:t>
             </w:r>
-            <w:proofErr w:type="spellEnd"/>
             <w:r>
               <w:rPr>
                 <w:rFonts w:ascii="Consolas" w:eastAsia="Times New Roman" w:hAnsi="Consolas" w:cs="Times New Roman"/>
@@ -902,7 +786,6 @@
               </w:rPr>
               <w:t xml:space="preserve"> </w:t>
             </w:r>
-            <w:proofErr w:type="spellStart"/>
             <w:r>
               <w:rPr>
                 <w:rFonts w:ascii="Consolas" w:eastAsia="Times New Roman" w:hAnsi="Consolas" w:cs="Times New Roman"/>
@@ -913,7 +796,6 @@
               </w:rPr>
               <w:t>rotate_left</w:t>
             </w:r>
-            <w:proofErr w:type="spellEnd"/>
             <w:r>
               <w:rPr>
                 <w:rFonts w:ascii="Consolas" w:eastAsia="Times New Roman" w:hAnsi="Consolas" w:cs="Times New Roman"/>
@@ -1013,7 +895,6 @@
               </w:rPr>
               <w:t xml:space="preserve"> </w:t>
             </w:r>
-            <w:proofErr w:type="spellStart"/>
             <w:r>
               <w:rPr>
                 <w:rFonts w:ascii="Consolas" w:eastAsia="Times New Roman" w:hAnsi="Consolas" w:cs="Times New Roman"/>
@@ -1024,7 +905,6 @@
               </w:rPr>
               <w:t>rotate_right</w:t>
             </w:r>
-            <w:proofErr w:type="spellEnd"/>
             <w:r>
               <w:rPr>
                 <w:rFonts w:ascii="Consolas" w:eastAsia="Times New Roman" w:hAnsi="Consolas" w:cs="Times New Roman"/>
@@ -1204,15 +1084,7 @@
               <w:jc w:val="left"/>
             </w:pPr>
             <w:r>
-              <w:t>Perform Search for a given key and return associated Node data. If key is not found,"</w:t>
-            </w:r>
-            <w:proofErr w:type="spellStart"/>
-            <w:r>
-              <w:t>KeyError</w:t>
-            </w:r>
-            <w:proofErr w:type="spellEnd"/>
-            <w:r>
-              <w:t>" is raised</w:t>
+              <w:t>Perform Search for a given key and return associated Node data. If key is not found,"KeyError" is raised</w:t>
             </w:r>
           </w:p>
         </w:tc>
@@ -1229,20 +1101,20 @@
               <w:jc w:val="left"/>
               <w:rPr>
                 <w:rFonts w:ascii="Consolas" w:eastAsia="Times New Roman" w:hAnsi="Consolas" w:cs="Times New Roman"/>
+                <w:color w:val="000000"/>
+                <w:sz w:val="21"/>
+                <w:szCs w:val="21"/>
+                <w:lang w:val="en-IN" w:eastAsia="en-IN"/>
+              </w:rPr>
+            </w:pPr>
+            <w:r>
+              <w:rPr>
+                <w:rFonts w:ascii="Consolas" w:eastAsia="Times New Roman" w:hAnsi="Consolas" w:cs="Times New Roman"/>
                 <w:color w:val="0000FF"/>
                 <w:sz w:val="21"/>
                 <w:szCs w:val="21"/>
                 <w:lang w:val="en-IN" w:eastAsia="en-IN"/>
               </w:rPr>
-            </w:pPr>
-            <w:r>
-              <w:rPr>
-                <w:rFonts w:ascii="Consolas" w:eastAsia="Times New Roman" w:hAnsi="Consolas" w:cs="Times New Roman"/>
-                <w:color w:val="0000FF"/>
-                <w:sz w:val="21"/>
-                <w:szCs w:val="21"/>
-                <w:lang w:val="en-IN" w:eastAsia="en-IN"/>
-              </w:rPr>
               <w:t>def</w:t>
             </w:r>
             <w:r>
@@ -1255,7 +1127,6 @@
               </w:rPr>
               <w:t xml:space="preserve"> </w:t>
             </w:r>
-            <w:proofErr w:type="spellStart"/>
             <w:r>
               <w:rPr>
                 <w:rFonts w:ascii="Consolas" w:eastAsia="Times New Roman" w:hAnsi="Consolas" w:cs="Times New Roman"/>
@@ -1264,9 +1135,8 @@
                 <w:szCs w:val="21"/>
                 <w:lang w:val="en-IN" w:eastAsia="en-IN"/>
               </w:rPr>
-              <w:t>print_tree</w:t>
-            </w:r>
-            <w:proofErr w:type="spellEnd"/>
+              <w:t>containsKey</w:t>
+            </w:r>
             <w:r>
               <w:rPr>
                 <w:rFonts w:ascii="Consolas" w:eastAsia="Times New Roman" w:hAnsi="Consolas" w:cs="Times New Roman"/>
@@ -1295,9 +1165,8 @@
                 <w:szCs w:val="21"/>
                 <w:lang w:val="en-IN" w:eastAsia="en-IN"/>
               </w:rPr>
-              <w:t xml:space="preserve">, </w:t>
-            </w:r>
-            <w:proofErr w:type="spellStart"/>
+              <w:t>,</w:t>
+            </w:r>
             <w:r>
               <w:rPr>
                 <w:rFonts w:ascii="Consolas" w:eastAsia="Times New Roman" w:hAnsi="Consolas" w:cs="Times New Roman"/>
@@ -1306,9 +1175,8 @@
                 <w:szCs w:val="21"/>
                 <w:lang w:val="en-IN" w:eastAsia="en-IN"/>
               </w:rPr>
-              <w:t>fileName</w:t>
-            </w:r>
-            <w:proofErr w:type="spellEnd"/>
+              <w:t>key</w:t>
+            </w:r>
             <w:r>
               <w:rPr>
                 <w:rFonts w:ascii="Consolas" w:eastAsia="Times New Roman" w:hAnsi="Consolas" w:cs="Times New Roman"/>
@@ -1332,40 +1200,7 @@
               <w:jc w:val="left"/>
             </w:pPr>
             <w:r>
-              <w:t> </w:t>
-            </w:r>
-            <w:r>
-              <w:t xml:space="preserve"># Print graphical </w:t>
-            </w:r>
-            <w:proofErr w:type="spellStart"/>
-            <w:r>
-              <w:t>representaton</w:t>
-            </w:r>
-            <w:proofErr w:type="spellEnd"/>
-            <w:r>
-              <w:t xml:space="preserve"> of Tree. This method uses the </w:t>
-            </w:r>
-            <w:proofErr w:type="spellStart"/>
-            <w:r>
-              <w:t>Graphviz</w:t>
-            </w:r>
-            <w:proofErr w:type="spellEnd"/>
-            <w:r>
-              <w:t xml:space="preserve"> library to create a visualization of the tree in the form of PDF File. Left Edges are represented in red color. Right Edges are </w:t>
-            </w:r>
-            <w:proofErr w:type="spellStart"/>
-            <w:r>
-              <w:t>reprented</w:t>
-            </w:r>
-            <w:proofErr w:type="spellEnd"/>
-            <w:r>
-              <w:t xml:space="preserve"> in Green Color. </w:t>
-            </w:r>
-            <w:r>
-              <w:t> </w:t>
-            </w:r>
-            <w:r>
-              <w:t>All generated files are created in Tree folder. If output file is already present, it will delete the old file and create the new file.</w:t>
+              <w:t>Returns True in case key is present otherwise false.</w:t>
             </w:r>
           </w:p>
         </w:tc>
@@ -1416,7 +1251,7 @@
                 <w:szCs w:val="21"/>
                 <w:lang w:val="en-IN" w:eastAsia="en-IN"/>
               </w:rPr>
-              <w:t>keys</w:t>
+              <w:t>print_tree</w:t>
             </w:r>
             <w:r>
               <w:rPr>
@@ -1437,6 +1272,26 @@
                 <w:lang w:val="en-IN" w:eastAsia="en-IN"/>
               </w:rPr>
               <w:t>self</w:t>
+            </w:r>
+            <w:r>
+              <w:rPr>
+                <w:rFonts w:ascii="Consolas" w:eastAsia="Times New Roman" w:hAnsi="Consolas" w:cs="Times New Roman"/>
+                <w:color w:val="000000"/>
+                <w:sz w:val="21"/>
+                <w:szCs w:val="21"/>
+                <w:lang w:val="en-IN" w:eastAsia="en-IN"/>
+              </w:rPr>
+              <w:t xml:space="preserve">, </w:t>
+            </w:r>
+            <w:r>
+              <w:rPr>
+                <w:rFonts w:ascii="Consolas" w:eastAsia="Times New Roman" w:hAnsi="Consolas" w:cs="Times New Roman"/>
+                <w:color w:val="001080"/>
+                <w:sz w:val="21"/>
+                <w:szCs w:val="21"/>
+                <w:lang w:val="en-IN" w:eastAsia="en-IN"/>
+              </w:rPr>
+              <w:t>fileName</w:t>
             </w:r>
             <w:r>
               <w:rPr>
@@ -1461,7 +1316,16 @@
               <w:jc w:val="left"/>
             </w:pPr>
             <w:r>
-              <w:t>Returns list of keys</w:t>
+              <w:t> </w:t>
+            </w:r>
+            <w:r>
+              <w:t xml:space="preserve"># Print graphical representaton of Tree. This method uses the Graphviz library to create a visualization of the tree in the form of PDF File. Left Edges are represented in red color. Right Edges are reprented in Green Color. </w:t>
+            </w:r>
+            <w:r>
+              <w:t> </w:t>
+            </w:r>
+            <w:r>
+              <w:t>All generated files are created in Tree folder. If output file is already present, it will delete the old file and create the new file.</w:t>
             </w:r>
           </w:p>
         </w:tc>
@@ -1512,7 +1376,7 @@
                 <w:szCs w:val="21"/>
                 <w:lang w:val="en-IN" w:eastAsia="en-IN"/>
               </w:rPr>
-              <w:t>values</w:t>
+              <w:t>keys</w:t>
             </w:r>
             <w:r>
               <w:rPr>
@@ -1557,7 +1421,7 @@
               <w:jc w:val="left"/>
             </w:pPr>
             <w:r>
-              <w:t>Returns List of Values</w:t>
+              <w:t>Returns list of keys</w:t>
             </w:r>
           </w:p>
         </w:tc>
@@ -1608,29 +1472,7 @@
                 <w:szCs w:val="21"/>
                 <w:lang w:val="en-IN" w:eastAsia="en-IN"/>
               </w:rPr>
-              <w:t>__</w:t>
-            </w:r>
-            <w:proofErr w:type="spellStart"/>
-            <w:r>
-              <w:rPr>
-                <w:rFonts w:ascii="Consolas" w:eastAsia="Times New Roman" w:hAnsi="Consolas" w:cs="Times New Roman"/>
-                <w:color w:val="795E26"/>
-                <w:sz w:val="21"/>
-                <w:szCs w:val="21"/>
-                <w:lang w:val="en-IN" w:eastAsia="en-IN"/>
-              </w:rPr>
-              <w:t>setitem</w:t>
-            </w:r>
-            <w:proofErr w:type="spellEnd"/>
-            <w:r>
-              <w:rPr>
-                <w:rFonts w:ascii="Consolas" w:eastAsia="Times New Roman" w:hAnsi="Consolas" w:cs="Times New Roman"/>
-                <w:color w:val="795E26"/>
-                <w:sz w:val="21"/>
-                <w:szCs w:val="21"/>
-                <w:lang w:val="en-IN" w:eastAsia="en-IN"/>
-              </w:rPr>
-              <w:t>__</w:t>
+              <w:t>values</w:t>
             </w:r>
             <w:r>
               <w:rPr>
@@ -1651,46 +1493,6 @@
                 <w:lang w:val="en-IN" w:eastAsia="en-IN"/>
               </w:rPr>
               <w:t>self</w:t>
-            </w:r>
-            <w:r>
-              <w:rPr>
-                <w:rFonts w:ascii="Consolas" w:eastAsia="Times New Roman" w:hAnsi="Consolas" w:cs="Times New Roman"/>
-                <w:color w:val="000000"/>
-                <w:sz w:val="21"/>
-                <w:szCs w:val="21"/>
-                <w:lang w:val="en-IN" w:eastAsia="en-IN"/>
-              </w:rPr>
-              <w:t xml:space="preserve">, </w:t>
-            </w:r>
-            <w:r>
-              <w:rPr>
-                <w:rFonts w:ascii="Consolas" w:eastAsia="Times New Roman" w:hAnsi="Consolas" w:cs="Times New Roman"/>
-                <w:color w:val="001080"/>
-                <w:sz w:val="21"/>
-                <w:szCs w:val="21"/>
-                <w:lang w:val="en-IN" w:eastAsia="en-IN"/>
-              </w:rPr>
-              <w:t>key</w:t>
-            </w:r>
-            <w:r>
-              <w:rPr>
-                <w:rFonts w:ascii="Consolas" w:eastAsia="Times New Roman" w:hAnsi="Consolas" w:cs="Times New Roman"/>
-                <w:color w:val="000000"/>
-                <w:sz w:val="21"/>
-                <w:szCs w:val="21"/>
-                <w:lang w:val="en-IN" w:eastAsia="en-IN"/>
-              </w:rPr>
-              <w:t xml:space="preserve">, </w:t>
-            </w:r>
-            <w:r>
-              <w:rPr>
-                <w:rFonts w:ascii="Consolas" w:eastAsia="Times New Roman" w:hAnsi="Consolas" w:cs="Times New Roman"/>
-                <w:color w:val="001080"/>
-                <w:sz w:val="21"/>
-                <w:szCs w:val="21"/>
-                <w:lang w:val="en-IN" w:eastAsia="en-IN"/>
-              </w:rPr>
-              <w:t>value</w:t>
             </w:r>
             <w:r>
               <w:rPr>
@@ -1715,7 +1517,7 @@
               <w:jc w:val="left"/>
             </w:pPr>
             <w:r>
-              <w:t>Sets the value in Dictionary for a Given Key</w:t>
+              <w:t>Returns List of Values</w:t>
             </w:r>
           </w:p>
         </w:tc>
@@ -1767,29 +1569,7 @@
                 <w:szCs w:val="21"/>
                 <w:lang w:val="en-IN" w:eastAsia="en-IN"/>
               </w:rPr>
-              <w:t>__</w:t>
-            </w:r>
-            <w:proofErr w:type="spellStart"/>
-            <w:r>
-              <w:rPr>
-                <w:rFonts w:ascii="Consolas" w:eastAsia="Times New Roman" w:hAnsi="Consolas" w:cs="Times New Roman"/>
-                <w:color w:val="795E26"/>
-                <w:sz w:val="21"/>
-                <w:szCs w:val="21"/>
-                <w:lang w:val="en-IN" w:eastAsia="en-IN"/>
-              </w:rPr>
-              <w:t>getitem</w:t>
-            </w:r>
-            <w:proofErr w:type="spellEnd"/>
-            <w:r>
-              <w:rPr>
-                <w:rFonts w:ascii="Consolas" w:eastAsia="Times New Roman" w:hAnsi="Consolas" w:cs="Times New Roman"/>
-                <w:color w:val="795E26"/>
-                <w:sz w:val="21"/>
-                <w:szCs w:val="21"/>
-                <w:lang w:val="en-IN" w:eastAsia="en-IN"/>
-              </w:rPr>
-              <w:t>__</w:t>
+              <w:t>__setitem__</w:t>
             </w:r>
             <w:r>
               <w:rPr>
@@ -1830,6 +1610,26 @@
                 <w:lang w:val="en-IN" w:eastAsia="en-IN"/>
               </w:rPr>
               <w:t>key</w:t>
+            </w:r>
+            <w:r>
+              <w:rPr>
+                <w:rFonts w:ascii="Consolas" w:eastAsia="Times New Roman" w:hAnsi="Consolas" w:cs="Times New Roman"/>
+                <w:color w:val="000000"/>
+                <w:sz w:val="21"/>
+                <w:szCs w:val="21"/>
+                <w:lang w:val="en-IN" w:eastAsia="en-IN"/>
+              </w:rPr>
+              <w:t xml:space="preserve">, </w:t>
+            </w:r>
+            <w:r>
+              <w:rPr>
+                <w:rFonts w:ascii="Consolas" w:eastAsia="Times New Roman" w:hAnsi="Consolas" w:cs="Times New Roman"/>
+                <w:color w:val="001080"/>
+                <w:sz w:val="21"/>
+                <w:szCs w:val="21"/>
+                <w:lang w:val="en-IN" w:eastAsia="en-IN"/>
+              </w:rPr>
+              <w:t>value</w:t>
             </w:r>
             <w:r>
               <w:rPr>
@@ -1854,13 +1654,8 @@
               <w:jc w:val="left"/>
             </w:pPr>
             <w:r>
-              <w:t xml:space="preserve">Returns the value for a given key, otherwise raises </w:t>
-            </w:r>
-            <w:proofErr w:type="spellStart"/>
-            <w:r>
-              <w:t>KeyError</w:t>
-            </w:r>
-            <w:proofErr w:type="spellEnd"/>
+              <w:t>Sets the value in Dictionary for a Given Key</w:t>
+            </w:r>
           </w:p>
         </w:tc>
       </w:tr>
@@ -1876,6 +1671,122 @@
               <w:jc w:val="left"/>
               <w:rPr>
                 <w:rFonts w:ascii="Consolas" w:eastAsia="Times New Roman" w:hAnsi="Consolas" w:cs="Times New Roman"/>
+                <w:color w:val="0000FF"/>
+                <w:sz w:val="21"/>
+                <w:szCs w:val="21"/>
+                <w:lang w:val="en-IN" w:eastAsia="en-IN"/>
+              </w:rPr>
+            </w:pPr>
+            <w:r>
+              <w:rPr>
+                <w:rFonts w:ascii="Consolas" w:eastAsia="Times New Roman" w:hAnsi="Consolas" w:cs="Times New Roman"/>
+                <w:color w:val="0000FF"/>
+                <w:sz w:val="21"/>
+                <w:szCs w:val="21"/>
+                <w:lang w:val="en-IN" w:eastAsia="en-IN"/>
+              </w:rPr>
+              <w:t>def</w:t>
+            </w:r>
+            <w:r>
+              <w:rPr>
+                <w:rFonts w:ascii="Consolas" w:eastAsia="Times New Roman" w:hAnsi="Consolas" w:cs="Times New Roman"/>
+                <w:color w:val="000000"/>
+                <w:sz w:val="21"/>
+                <w:szCs w:val="21"/>
+                <w:lang w:val="en-IN" w:eastAsia="en-IN"/>
+              </w:rPr>
+              <w:t xml:space="preserve"> </w:t>
+            </w:r>
+            <w:r>
+              <w:rPr>
+                <w:rFonts w:ascii="Consolas" w:eastAsia="Times New Roman" w:hAnsi="Consolas" w:cs="Times New Roman"/>
+                <w:color w:val="795E26"/>
+                <w:sz w:val="21"/>
+                <w:szCs w:val="21"/>
+                <w:lang w:val="en-IN" w:eastAsia="en-IN"/>
+              </w:rPr>
+              <w:t>__getitem__</w:t>
+            </w:r>
+            <w:r>
+              <w:rPr>
+                <w:rFonts w:ascii="Consolas" w:eastAsia="Times New Roman" w:hAnsi="Consolas" w:cs="Times New Roman"/>
+                <w:color w:val="000000"/>
+                <w:sz w:val="21"/>
+                <w:szCs w:val="21"/>
+                <w:lang w:val="en-IN" w:eastAsia="en-IN"/>
+              </w:rPr>
+              <w:t>(</w:t>
+            </w:r>
+            <w:r>
+              <w:rPr>
+                <w:rFonts w:ascii="Consolas" w:eastAsia="Times New Roman" w:hAnsi="Consolas" w:cs="Times New Roman"/>
+                <w:color w:val="001080"/>
+                <w:sz w:val="21"/>
+                <w:szCs w:val="21"/>
+                <w:lang w:val="en-IN" w:eastAsia="en-IN"/>
+              </w:rPr>
+              <w:t>self</w:t>
+            </w:r>
+            <w:r>
+              <w:rPr>
+                <w:rFonts w:ascii="Consolas" w:eastAsia="Times New Roman" w:hAnsi="Consolas" w:cs="Times New Roman"/>
+                <w:color w:val="000000"/>
+                <w:sz w:val="21"/>
+                <w:szCs w:val="21"/>
+                <w:lang w:val="en-IN" w:eastAsia="en-IN"/>
+              </w:rPr>
+              <w:t xml:space="preserve">, </w:t>
+            </w:r>
+            <w:r>
+              <w:rPr>
+                <w:rFonts w:ascii="Consolas" w:eastAsia="Times New Roman" w:hAnsi="Consolas" w:cs="Times New Roman"/>
+                <w:color w:val="001080"/>
+                <w:sz w:val="21"/>
+                <w:szCs w:val="21"/>
+                <w:lang w:val="en-IN" w:eastAsia="en-IN"/>
+              </w:rPr>
+              <w:t>key</w:t>
+            </w:r>
+            <w:r>
+              <w:rPr>
+                <w:rFonts w:ascii="Consolas" w:eastAsia="Times New Roman" w:hAnsi="Consolas" w:cs="Times New Roman"/>
+                <w:color w:val="000000"/>
+                <w:sz w:val="21"/>
+                <w:szCs w:val="21"/>
+                <w:lang w:val="en-IN" w:eastAsia="en-IN"/>
+              </w:rPr>
+              <w:t>):</w:t>
+            </w:r>
+          </w:p>
+        </w:tc>
+        <w:tc>
+          <w:tcPr>
+            <w:tcW w:w="7512" w:type="dxa"/>
+          </w:tcPr>
+          <w:p>
+            <w:pPr>
+              <w:shd w:val="clear" w:color="auto" w:fill="FFFFFF"/>
+              <w:spacing w:after="0" w:line="285" w:lineRule="atLeast"/>
+              <w:jc w:val="left"/>
+            </w:pPr>
+            <w:r>
+              <w:t>Returns the value for a given key, otherwise raises KeyError</w:t>
+            </w:r>
+          </w:p>
+        </w:tc>
+      </w:tr>
+      <w:tr>
+        <w:tc>
+          <w:tcPr>
+            <w:tcW w:w="3823" w:type="dxa"/>
+          </w:tcPr>
+          <w:p>
+            <w:pPr>
+              <w:shd w:val="clear" w:color="auto" w:fill="FFFFFF"/>
+              <w:spacing w:after="0" w:line="285" w:lineRule="atLeast"/>
+              <w:jc w:val="left"/>
+              <w:rPr>
+                <w:rFonts w:ascii="Consolas" w:eastAsia="Times New Roman" w:hAnsi="Consolas" w:cs="Times New Roman"/>
                 <w:color w:val="000000"/>
                 <w:sz w:val="21"/>
                 <w:szCs w:val="21"/>
@@ -2020,11 +1931,9 @@
             <w:r>
               <w:t xml:space="preserve">the value of </w:t>
             </w:r>
-            <w:proofErr w:type="spellStart"/>
             <w:r>
               <w:t>allow_duplicates</w:t>
             </w:r>
-            <w:proofErr w:type="spellEnd"/>
             <w:r>
               <w:t xml:space="preserve"> parameter allows insertion of duplicate key.</w:t>
             </w:r>
@@ -2206,29 +2115,7 @@
                 <w:szCs w:val="21"/>
                 <w:lang w:val="en-IN" w:eastAsia="en-IN"/>
               </w:rPr>
-              <w:t>__</w:t>
-            </w:r>
-            <w:proofErr w:type="spellStart"/>
-            <w:r>
-              <w:rPr>
-                <w:rFonts w:ascii="Consolas" w:eastAsia="Times New Roman" w:hAnsi="Consolas" w:cs="Times New Roman"/>
-                <w:color w:val="795E26"/>
-                <w:sz w:val="21"/>
-                <w:szCs w:val="21"/>
-                <w:lang w:val="en-IN" w:eastAsia="en-IN"/>
-              </w:rPr>
-              <w:t>init</w:t>
-            </w:r>
-            <w:proofErr w:type="spellEnd"/>
-            <w:r>
-              <w:rPr>
-                <w:rFonts w:ascii="Consolas" w:eastAsia="Times New Roman" w:hAnsi="Consolas" w:cs="Times New Roman"/>
-                <w:color w:val="795E26"/>
-                <w:sz w:val="21"/>
-                <w:szCs w:val="21"/>
-                <w:lang w:val="en-IN" w:eastAsia="en-IN"/>
-              </w:rPr>
-              <w:t>__</w:t>
+              <w:t>__init__</w:t>
             </w:r>
             <w:r>
               <w:rPr>
@@ -2260,7 +2147,6 @@
               </w:rPr>
               <w:t xml:space="preserve">, </w:t>
             </w:r>
-            <w:proofErr w:type="spellStart"/>
             <w:r>
               <w:rPr>
                 <w:rFonts w:ascii="Consolas" w:eastAsia="Times New Roman" w:hAnsi="Consolas" w:cs="Times New Roman"/>
@@ -2271,7 +2157,6 @@
               </w:rPr>
               <w:t>allow_duplicates</w:t>
             </w:r>
-            <w:proofErr w:type="spellEnd"/>
             <w:r>
               <w:rPr>
                 <w:rFonts w:ascii="Consolas" w:eastAsia="Times New Roman" w:hAnsi="Consolas" w:cs="Times New Roman"/>
@@ -2353,7 +2238,6 @@
               </w:rPr>
               <w:t xml:space="preserve"> </w:t>
             </w:r>
-            <w:proofErr w:type="spellStart"/>
             <w:r>
               <w:rPr>
                 <w:rFonts w:ascii="Consolas" w:eastAsia="Times New Roman" w:hAnsi="Consolas" w:cs="Times New Roman"/>
@@ -2364,7 +2248,6 @@
               </w:rPr>
               <w:t>get_height</w:t>
             </w:r>
-            <w:proofErr w:type="spellEnd"/>
             <w:r>
               <w:rPr>
                 <w:rFonts w:ascii="Consolas" w:eastAsia="Times New Roman" w:hAnsi="Consolas" w:cs="Times New Roman"/>
@@ -2429,15 +2312,7 @@
               <w:jc w:val="left"/>
             </w:pPr>
             <w:r>
-              <w:t>O(</w:t>
-            </w:r>
-            <w:proofErr w:type="spellStart"/>
-            <w:r>
-              <w:t>logn</w:t>
-            </w:r>
-            <w:proofErr w:type="spellEnd"/>
-            <w:r>
-              <w:t xml:space="preserve">) </w:t>
+              <w:t xml:space="preserve">O(logn) </w:t>
             </w:r>
           </w:p>
         </w:tc>
@@ -2474,7 +2349,6 @@
               </w:rPr>
               <w:t xml:space="preserve"> </w:t>
             </w:r>
-            <w:proofErr w:type="spellStart"/>
             <w:r>
               <w:rPr>
                 <w:rFonts w:ascii="Consolas" w:eastAsia="Times New Roman" w:hAnsi="Consolas" w:cs="Times New Roman"/>
@@ -2485,7 +2359,6 @@
               </w:rPr>
               <w:t>get_balance</w:t>
             </w:r>
-            <w:proofErr w:type="spellEnd"/>
             <w:r>
               <w:rPr>
                 <w:rFonts w:ascii="Consolas" w:eastAsia="Times New Roman" w:hAnsi="Consolas" w:cs="Times New Roman"/>
@@ -2550,15 +2423,7 @@
               <w:jc w:val="left"/>
             </w:pPr>
             <w:r>
-              <w:t>O(</w:t>
-            </w:r>
-            <w:proofErr w:type="spellStart"/>
-            <w:r>
-              <w:t>logn</w:t>
-            </w:r>
-            <w:proofErr w:type="spellEnd"/>
-            <w:r>
-              <w:t>)</w:t>
+              <w:t>O(logn)</w:t>
             </w:r>
           </w:p>
         </w:tc>
@@ -2595,7 +2460,6 @@
               </w:rPr>
               <w:t xml:space="preserve"> </w:t>
             </w:r>
-            <w:proofErr w:type="spellStart"/>
             <w:r>
               <w:rPr>
                 <w:rFonts w:ascii="Consolas" w:eastAsia="Times New Roman" w:hAnsi="Consolas" w:cs="Times New Roman"/>
@@ -2606,7 +2470,6 @@
               </w:rPr>
               <w:t>rotate_left</w:t>
             </w:r>
-            <w:proofErr w:type="spellEnd"/>
             <w:r>
               <w:rPr>
                 <w:rFonts w:ascii="Consolas" w:eastAsia="Times New Roman" w:hAnsi="Consolas" w:cs="Times New Roman"/>
@@ -2709,7 +2572,6 @@
               </w:rPr>
               <w:t xml:space="preserve"> </w:t>
             </w:r>
-            <w:proofErr w:type="spellStart"/>
             <w:r>
               <w:rPr>
                 <w:rFonts w:ascii="Consolas" w:eastAsia="Times New Roman" w:hAnsi="Consolas" w:cs="Times New Roman"/>
@@ -2720,7 +2582,6 @@
               </w:rPr>
               <w:t>rotate_right</w:t>
             </w:r>
-            <w:proofErr w:type="spellEnd"/>
             <w:r>
               <w:rPr>
                 <w:rFonts w:ascii="Consolas" w:eastAsia="Times New Roman" w:hAnsi="Consolas" w:cs="Times New Roman"/>
@@ -2902,15 +2763,7 @@
               <w:jc w:val="left"/>
             </w:pPr>
             <w:r>
-              <w:t>O(</w:t>
-            </w:r>
-            <w:proofErr w:type="spellStart"/>
-            <w:r>
-              <w:t>logn</w:t>
-            </w:r>
-            <w:proofErr w:type="spellEnd"/>
-            <w:r>
-              <w:t>)</w:t>
+              <w:t>O(logn)</w:t>
             </w:r>
           </w:p>
         </w:tc>
@@ -2962,29 +2815,7 @@
                 <w:szCs w:val="21"/>
                 <w:lang w:val="en-IN" w:eastAsia="en-IN"/>
               </w:rPr>
-              <w:t>__</w:t>
-            </w:r>
-            <w:proofErr w:type="spellStart"/>
-            <w:r>
-              <w:rPr>
-                <w:rFonts w:ascii="Consolas" w:eastAsia="Times New Roman" w:hAnsi="Consolas" w:cs="Times New Roman"/>
-                <w:color w:val="795E26"/>
-                <w:sz w:val="21"/>
-                <w:szCs w:val="21"/>
-                <w:lang w:val="en-IN" w:eastAsia="en-IN"/>
-              </w:rPr>
-              <w:t>getitem</w:t>
-            </w:r>
-            <w:proofErr w:type="spellEnd"/>
-            <w:r>
-              <w:rPr>
-                <w:rFonts w:ascii="Consolas" w:eastAsia="Times New Roman" w:hAnsi="Consolas" w:cs="Times New Roman"/>
-                <w:color w:val="795E26"/>
-                <w:sz w:val="21"/>
-                <w:szCs w:val="21"/>
-                <w:lang w:val="en-IN" w:eastAsia="en-IN"/>
-              </w:rPr>
-              <w:t>__</w:t>
+              <w:t>__getitem__</w:t>
             </w:r>
             <w:r>
               <w:rPr>
@@ -3092,7 +2923,6 @@
               </w:rPr>
               <w:t xml:space="preserve"> </w:t>
             </w:r>
-            <w:proofErr w:type="spellStart"/>
             <w:r>
               <w:rPr>
                 <w:rFonts w:ascii="Consolas" w:eastAsia="Times New Roman" w:hAnsi="Consolas" w:cs="Times New Roman"/>
@@ -3103,7 +2933,6 @@
               </w:rPr>
               <w:t>print_tree</w:t>
             </w:r>
-            <w:proofErr w:type="spellEnd"/>
             <w:r>
               <w:rPr>
                 <w:rFonts w:ascii="Consolas" w:eastAsia="Times New Roman" w:hAnsi="Consolas" w:cs="Times New Roman"/>
@@ -3134,7 +2963,6 @@
               </w:rPr>
               <w:t xml:space="preserve">, </w:t>
             </w:r>
-            <w:proofErr w:type="spellStart"/>
             <w:r>
               <w:rPr>
                 <w:rFonts w:ascii="Consolas" w:eastAsia="Times New Roman" w:hAnsi="Consolas" w:cs="Times New Roman"/>
@@ -3145,7 +2973,6 @@
               </w:rPr>
               <w:t>fileName</w:t>
             </w:r>
-            <w:proofErr w:type="spellEnd"/>
             <w:r>
               <w:rPr>
                 <w:rFonts w:ascii="Consolas" w:eastAsia="Times New Roman" w:hAnsi="Consolas" w:cs="Times New Roman"/>
@@ -3415,29 +3242,7 @@
                 <w:szCs w:val="21"/>
                 <w:lang w:val="en-IN" w:eastAsia="en-IN"/>
               </w:rPr>
-              <w:t>__</w:t>
-            </w:r>
-            <w:proofErr w:type="spellStart"/>
-            <w:r>
-              <w:rPr>
-                <w:rFonts w:ascii="Consolas" w:eastAsia="Times New Roman" w:hAnsi="Consolas" w:cs="Times New Roman"/>
-                <w:color w:val="795E26"/>
-                <w:sz w:val="21"/>
-                <w:szCs w:val="21"/>
-                <w:lang w:val="en-IN" w:eastAsia="en-IN"/>
-              </w:rPr>
-              <w:t>setitem</w:t>
-            </w:r>
-            <w:proofErr w:type="spellEnd"/>
-            <w:r>
-              <w:rPr>
-                <w:rFonts w:ascii="Consolas" w:eastAsia="Times New Roman" w:hAnsi="Consolas" w:cs="Times New Roman"/>
-                <w:color w:val="795E26"/>
-                <w:sz w:val="21"/>
-                <w:szCs w:val="21"/>
-                <w:lang w:val="en-IN" w:eastAsia="en-IN"/>
-              </w:rPr>
-              <w:t>__</w:t>
+              <w:t>__setitem__</w:t>
             </w:r>
             <w:r>
               <w:rPr>
@@ -3524,15 +3329,7 @@
               <w:jc w:val="left"/>
             </w:pPr>
             <w:r>
-              <w:t>O(</w:t>
-            </w:r>
-            <w:proofErr w:type="spellStart"/>
-            <w:r>
-              <w:t>logn</w:t>
-            </w:r>
-            <w:proofErr w:type="spellEnd"/>
-            <w:r>
-              <w:t>)</w:t>
+              <w:t>O(logn)</w:t>
             </w:r>
           </w:p>
         </w:tc>
@@ -3671,6 +3468,122 @@
           </w:p>
         </w:tc>
       </w:tr>
+      <w:tr>
+        <w:tc>
+          <w:tcPr>
+            <w:tcW w:w="5240" w:type="dxa"/>
+          </w:tcPr>
+          <w:p>
+            <w:pPr>
+              <w:shd w:val="clear" w:color="auto" w:fill="FFFFFF"/>
+              <w:spacing w:after="0" w:line="285" w:lineRule="atLeast"/>
+              <w:jc w:val="left"/>
+              <w:rPr>
+                <w:rFonts w:ascii="Consolas" w:eastAsia="Times New Roman" w:hAnsi="Consolas" w:cs="Times New Roman"/>
+                <w:color w:val="000000"/>
+                <w:sz w:val="21"/>
+                <w:szCs w:val="21"/>
+                <w:lang w:val="en-IN" w:eastAsia="en-IN"/>
+              </w:rPr>
+            </w:pPr>
+            <w:r>
+              <w:rPr>
+                <w:rFonts w:ascii="Consolas" w:eastAsia="Times New Roman" w:hAnsi="Consolas" w:cs="Times New Roman"/>
+                <w:color w:val="0000FF"/>
+                <w:sz w:val="21"/>
+                <w:szCs w:val="21"/>
+                <w:lang w:val="en-IN" w:eastAsia="en-IN"/>
+              </w:rPr>
+              <w:t>def</w:t>
+            </w:r>
+            <w:r>
+              <w:rPr>
+                <w:rFonts w:ascii="Consolas" w:eastAsia="Times New Roman" w:hAnsi="Consolas" w:cs="Times New Roman"/>
+                <w:color w:val="000000"/>
+                <w:sz w:val="21"/>
+                <w:szCs w:val="21"/>
+                <w:lang w:val="en-IN" w:eastAsia="en-IN"/>
+              </w:rPr>
+              <w:t xml:space="preserve"> </w:t>
+            </w:r>
+            <w:r>
+              <w:rPr>
+                <w:rFonts w:ascii="Consolas" w:eastAsia="Times New Roman" w:hAnsi="Consolas" w:cs="Times New Roman"/>
+                <w:color w:val="795E26"/>
+                <w:sz w:val="21"/>
+                <w:szCs w:val="21"/>
+                <w:lang w:val="en-IN" w:eastAsia="en-IN"/>
+              </w:rPr>
+              <w:t>containsKey</w:t>
+            </w:r>
+            <w:r>
+              <w:rPr>
+                <w:rFonts w:ascii="Consolas" w:eastAsia="Times New Roman" w:hAnsi="Consolas" w:cs="Times New Roman"/>
+                <w:color w:val="000000"/>
+                <w:sz w:val="21"/>
+                <w:szCs w:val="21"/>
+                <w:lang w:val="en-IN" w:eastAsia="en-IN"/>
+              </w:rPr>
+              <w:t>(</w:t>
+            </w:r>
+            <w:r>
+              <w:rPr>
+                <w:rFonts w:ascii="Consolas" w:eastAsia="Times New Roman" w:hAnsi="Consolas" w:cs="Times New Roman"/>
+                <w:color w:val="001080"/>
+                <w:sz w:val="21"/>
+                <w:szCs w:val="21"/>
+                <w:lang w:val="en-IN" w:eastAsia="en-IN"/>
+              </w:rPr>
+              <w:t>self</w:t>
+            </w:r>
+            <w:r>
+              <w:rPr>
+                <w:rFonts w:ascii="Consolas" w:eastAsia="Times New Roman" w:hAnsi="Consolas" w:cs="Times New Roman"/>
+                <w:color w:val="000000"/>
+                <w:sz w:val="21"/>
+                <w:szCs w:val="21"/>
+                <w:lang w:val="en-IN" w:eastAsia="en-IN"/>
+              </w:rPr>
+              <w:t>,</w:t>
+            </w:r>
+            <w:r>
+              <w:rPr>
+                <w:rFonts w:ascii="Consolas" w:eastAsia="Times New Roman" w:hAnsi="Consolas" w:cs="Times New Roman"/>
+                <w:color w:val="001080"/>
+                <w:sz w:val="21"/>
+                <w:szCs w:val="21"/>
+                <w:lang w:val="en-IN" w:eastAsia="en-IN"/>
+              </w:rPr>
+              <w:t>key</w:t>
+            </w:r>
+            <w:r>
+              <w:rPr>
+                <w:rFonts w:ascii="Consolas" w:eastAsia="Times New Roman" w:hAnsi="Consolas" w:cs="Times New Roman"/>
+                <w:color w:val="000000"/>
+                <w:sz w:val="21"/>
+                <w:szCs w:val="21"/>
+                <w:lang w:val="en-IN" w:eastAsia="en-IN"/>
+              </w:rPr>
+              <w:t>):</w:t>
+            </w:r>
+          </w:p>
+        </w:tc>
+        <w:tc>
+          <w:tcPr>
+            <w:tcW w:w="6095" w:type="dxa"/>
+          </w:tcPr>
+          <w:p>
+            <w:pPr>
+              <w:shd w:val="clear" w:color="auto" w:fill="FFFFFF"/>
+              <w:spacing w:after="0" w:line="285" w:lineRule="atLeast"/>
+              <w:jc w:val="left"/>
+            </w:pPr>
+            <w:r>
+              <w:t>O(logn)</w:t>
+            </w:r>
+          </w:p>
+        </w:tc>
+      </w:tr>
     </w:tbl>
     <w:p/>
     <w:p>
@@ -3821,7 +3734,6 @@
         <w:pStyle w:val="Heading1"/>
       </w:pPr>
       <w:r>
-        <w:lastRenderedPageBreak/>
         <w:t>Further improvements</w:t>
       </w:r>
     </w:p>

</xml_diff>

<commit_message>
updated performance test details
</commit_message>
<xml_diff>
--- a/designPS09_129.docx
+++ b/designPS09_129.docx
@@ -143,7 +143,7 @@
     </w:p>
     <w:p>
       <w:pPr>
-        <w:pStyle w:val="Heading4"/>
+        <w:pStyle w:val="Heading2"/>
       </w:pPr>
       <w:r>
         <w:t>Remember following points:</w:t>
@@ -241,7 +241,7 @@
     </w:p>
     <w:p>
       <w:pPr>
-        <w:pStyle w:val="Heading1"/>
+        <w:pStyle w:val="Heading2"/>
       </w:pPr>
       <w:r>
         <w:t>System overview</w:t>
@@ -1548,7 +1548,6 @@
                 <w:szCs w:val="21"/>
                 <w:lang w:val="en-IN" w:eastAsia="en-IN"/>
               </w:rPr>
-              <w:lastRenderedPageBreak/>
               <w:t>def</w:t>
             </w:r>
             <w:r>
@@ -1801,6 +1800,7 @@
                 <w:szCs w:val="21"/>
                 <w:lang w:val="en-IN" w:eastAsia="en-IN"/>
               </w:rPr>
+              <w:lastRenderedPageBreak/>
               <w:t>def</w:t>
             </w:r>
             <w:r>
@@ -1950,7 +1950,7 @@
     </w:tbl>
     <w:p>
       <w:pPr>
-        <w:pStyle w:val="Heading1"/>
+        <w:pStyle w:val="Heading2"/>
       </w:pPr>
       <w:r>
         <w:t>Architecture Design</w:t>
@@ -2020,7 +2020,435 @@
     </w:p>
     <w:p>
       <w:pPr>
-        <w:pStyle w:val="Heading1"/>
+        <w:pStyle w:val="Heading3"/>
+      </w:pPr>
+      <w:r>
+        <w:t>Implementation considerations</w:t>
+      </w:r>
+    </w:p>
+    <w:p>
+      <w:pPr>
+        <w:pStyle w:val="ListParagraph"/>
+        <w:numPr>
+          <w:ilvl w:val="0"/>
+          <w:numId w:val="10"/>
+        </w:numPr>
+      </w:pPr>
+      <w:r>
+        <w:t>Keys can be only positive numbers greater than 0.</w:t>
+      </w:r>
+      <w:r>
+        <w:t xml:space="preserve"> </w:t>
+      </w:r>
+      <w:r>
+        <w:rPr>
+          <w:rStyle w:val="IntenseReference"/>
+        </w:rPr>
+        <w:t>test_invalid_key</w:t>
+      </w:r>
+      <w:r>
+        <w:t xml:space="preserve"> is implemented to test all use cases related with keys.</w:t>
+      </w:r>
+    </w:p>
+    <w:p>
+      <w:pPr>
+        <w:pStyle w:val="Heading3"/>
+      </w:pPr>
+      <w:r>
+        <w:t>Performance Test Data</w:t>
+      </w:r>
+    </w:p>
+    <w:p>
+      <w:r>
+        <w:t xml:space="preserve">As per below table we can clearly see, when the </w:t>
+      </w:r>
+      <w:r>
+        <w:t>of n is increasing , insertion time increase</w:t>
+      </w:r>
+      <w:r>
+        <w:t xml:space="preserve"> however the search time is not increasing as much.</w:t>
+      </w:r>
+    </w:p>
+    <w:tbl>
+      <w:tblPr>
+        <w:tblStyle w:val="TableGrid"/>
+        <w:tblW w:w="0" w:type="auto"/>
+        <w:tblLook w:val="04A0" w:firstRow="1" w:lastRow="0" w:firstColumn="1" w:lastColumn="0" w:noHBand="0" w:noVBand="1"/>
+      </w:tblPr>
+      <w:tblGrid>
+        <w:gridCol w:w="1758"/>
+        <w:gridCol w:w="2890"/>
+        <w:gridCol w:w="3819"/>
+        <w:gridCol w:w="3146"/>
+      </w:tblGrid>
+      <w:tr>
+        <w:trPr>
+          <w:trHeight w:val="375"/>
+        </w:trPr>
+        <w:tc>
+          <w:tcPr>
+            <w:tcW w:w="1758" w:type="dxa"/>
+          </w:tcPr>
+          <w:p>
+            <w:r>
+              <w:t>Total Elements</w:t>
+            </w:r>
+          </w:p>
+        </w:tc>
+        <w:tc>
+          <w:tcPr>
+            <w:tcW w:w="2890" w:type="dxa"/>
+          </w:tcPr>
+          <w:p>
+            <w:r>
+              <w:t>Insertion Time (</w:t>
+            </w:r>
+            <w:r>
+              <w:t>milliseconds</w:t>
+            </w:r>
+            <w:r>
+              <w:t>)</w:t>
+            </w:r>
+          </w:p>
+        </w:tc>
+        <w:tc>
+          <w:tcPr>
+            <w:tcW w:w="3819" w:type="dxa"/>
+          </w:tcPr>
+          <w:p>
+            <w:r>
+              <w:t>Avg Access Time (</w:t>
+            </w:r>
+            <w:r>
+              <w:t>milliseconds</w:t>
+            </w:r>
+            <w:r>
+              <w:t>)</w:t>
+            </w:r>
+          </w:p>
+        </w:tc>
+        <w:tc>
+          <w:tcPr>
+            <w:tcW w:w="3146" w:type="dxa"/>
+          </w:tcPr>
+          <w:p>
+            <m:oMathPara>
+              <m:oMath>
+                <m:func>
+                  <m:funcPr>
+                    <m:ctrlPr>
+                      <w:rPr>
+                        <w:rFonts w:ascii="Cambria Math" w:hAnsi="Cambria Math"/>
+                        <w:i/>
+                      </w:rPr>
+                    </m:ctrlPr>
+                  </m:funcPr>
+                  <m:fName>
+                    <m:sSub>
+                      <m:sSubPr>
+                        <m:ctrlPr>
+                          <w:rPr>
+                            <w:rFonts w:ascii="Cambria Math" w:hAnsi="Cambria Math"/>
+                            <w:i/>
+                          </w:rPr>
+                        </m:ctrlPr>
+                      </m:sSubPr>
+                      <m:e>
+                        <m:r>
+                          <m:rPr>
+                            <m:sty m:val="p"/>
+                          </m:rPr>
+                          <w:rPr>
+                            <w:rFonts w:ascii="Cambria Math" w:hAnsi="Cambria Math"/>
+                          </w:rPr>
+                          <m:t>log</m:t>
+                        </m:r>
+                      </m:e>
+                      <m:sub>
+                        <m:r>
+                          <w:rPr>
+                            <w:rFonts w:ascii="Cambria Math" w:hAnsi="Cambria Math"/>
+                          </w:rPr>
+                          <m:t>2</m:t>
+                        </m:r>
+                      </m:sub>
+                    </m:sSub>
+                  </m:fName>
+                  <m:e>
+                    <m:r>
+                      <w:rPr>
+                        <w:rFonts w:ascii="Cambria Math" w:hAnsi="Cambria Math"/>
+                      </w:rPr>
+                      <m:t>x</m:t>
+                    </m:r>
+                  </m:e>
+                </m:func>
+              </m:oMath>
+            </m:oMathPara>
+          </w:p>
+        </w:tc>
+      </w:tr>
+      <w:tr>
+        <w:trPr>
+          <w:trHeight w:val="311"/>
+        </w:trPr>
+        <w:tc>
+          <w:tcPr>
+            <w:tcW w:w="1758" w:type="dxa"/>
+          </w:tcPr>
+          <w:p>
+            <w:pPr>
+              <w:shd w:val="clear" w:color="auto" w:fill="FFFFFF"/>
+              <w:spacing w:after="0" w:line="285" w:lineRule="atLeast"/>
+              <w:jc w:val="left"/>
+              <w:rPr>
+                <w:rFonts w:ascii="Consolas" w:eastAsia="Times New Roman" w:hAnsi="Consolas" w:cs="Times New Roman"/>
+                <w:color w:val="098658"/>
+                <w:sz w:val="21"/>
+                <w:szCs w:val="21"/>
+                <w:lang w:val="en-IN" w:eastAsia="en-IN"/>
+              </w:rPr>
+            </w:pPr>
+            <w:r>
+              <w:rPr>
+                <w:rFonts w:ascii="Consolas" w:eastAsia="Times New Roman" w:hAnsi="Consolas" w:cs="Times New Roman"/>
+                <w:color w:val="098658"/>
+                <w:sz w:val="21"/>
+                <w:szCs w:val="21"/>
+                <w:lang w:val="en-IN" w:eastAsia="en-IN"/>
+              </w:rPr>
+              <w:t>5000</w:t>
+            </w:r>
+          </w:p>
+        </w:tc>
+        <w:tc>
+          <w:tcPr>
+            <w:tcW w:w="2890" w:type="dxa"/>
+          </w:tcPr>
+          <w:p>
+            <w:r>
+              <w:t>28.569300018716604</w:t>
+            </w:r>
+          </w:p>
+        </w:tc>
+        <w:tc>
+          <w:tcPr>
+            <w:tcW w:w="3819" w:type="dxa"/>
+          </w:tcPr>
+          <w:p>
+            <w:r>
+              <w:t>0.0286192998 milliseconds</w:t>
+            </w:r>
+          </w:p>
+        </w:tc>
+        <w:tc>
+          <w:tcPr>
+            <w:tcW w:w="3146" w:type="dxa"/>
+          </w:tcPr>
+          <w:p>
+            <w:r>
+              <w:t>12.288</w:t>
+            </w:r>
+          </w:p>
+        </w:tc>
+      </w:tr>
+      <w:tr>
+        <w:trPr>
+          <w:trHeight w:val="311"/>
+        </w:trPr>
+        <w:tc>
+          <w:tcPr>
+            <w:tcW w:w="1758" w:type="dxa"/>
+          </w:tcPr>
+          <w:p>
+            <w:pPr>
+              <w:shd w:val="clear" w:color="auto" w:fill="FFFFFF"/>
+              <w:spacing w:after="0" w:line="285" w:lineRule="atLeast"/>
+              <w:jc w:val="left"/>
+              <w:rPr>
+                <w:rFonts w:ascii="Consolas" w:eastAsia="Times New Roman" w:hAnsi="Consolas" w:cs="Times New Roman"/>
+                <w:color w:val="000000"/>
+                <w:sz w:val="21"/>
+                <w:szCs w:val="21"/>
+                <w:lang w:val="en-IN" w:eastAsia="en-IN"/>
+              </w:rPr>
+            </w:pPr>
+            <w:r>
+              <w:rPr>
+                <w:rFonts w:ascii="Consolas" w:eastAsia="Times New Roman" w:hAnsi="Consolas" w:cs="Times New Roman"/>
+                <w:color w:val="098658"/>
+                <w:sz w:val="21"/>
+                <w:szCs w:val="21"/>
+                <w:lang w:val="en-IN" w:eastAsia="en-IN"/>
+              </w:rPr>
+              <w:t>50000</w:t>
+            </w:r>
+          </w:p>
+        </w:tc>
+        <w:tc>
+          <w:tcPr>
+            <w:tcW w:w="2890" w:type="dxa"/>
+          </w:tcPr>
+          <w:p>
+            <w:r>
+              <w:t>413.10549998888746</w:t>
+            </w:r>
+          </w:p>
+        </w:tc>
+        <w:tc>
+          <w:tcPr>
+            <w:tcW w:w="3819" w:type="dxa"/>
+          </w:tcPr>
+          <w:p>
+            <w:r>
+              <w:t>0.4140854006</w:t>
+            </w:r>
+          </w:p>
+        </w:tc>
+        <w:tc>
+          <w:tcPr>
+            <w:tcW w:w="3146" w:type="dxa"/>
+          </w:tcPr>
+          <w:p>
+            <w:r>
+              <w:t>15.61</w:t>
+            </w:r>
+          </w:p>
+        </w:tc>
+      </w:tr>
+      <w:tr>
+        <w:trPr>
+          <w:trHeight w:val="153"/>
+        </w:trPr>
+        <w:tc>
+          <w:tcPr>
+            <w:tcW w:w="1758" w:type="dxa"/>
+          </w:tcPr>
+          <w:p>
+            <w:pPr>
+              <w:shd w:val="clear" w:color="auto" w:fill="FFFFFF"/>
+              <w:spacing w:after="0" w:line="285" w:lineRule="atLeast"/>
+              <w:jc w:val="left"/>
+              <w:rPr>
+                <w:rFonts w:ascii="Consolas" w:eastAsia="Times New Roman" w:hAnsi="Consolas" w:cs="Times New Roman"/>
+                <w:color w:val="000000"/>
+                <w:sz w:val="21"/>
+                <w:szCs w:val="21"/>
+                <w:lang w:val="en-IN" w:eastAsia="en-IN"/>
+              </w:rPr>
+            </w:pPr>
+            <w:r>
+              <w:rPr>
+                <w:rFonts w:ascii="Consolas" w:eastAsia="Times New Roman" w:hAnsi="Consolas" w:cs="Times New Roman"/>
+                <w:color w:val="098658"/>
+                <w:sz w:val="21"/>
+                <w:szCs w:val="21"/>
+                <w:lang w:val="en-IN" w:eastAsia="en-IN"/>
+              </w:rPr>
+              <w:t>500000</w:t>
+            </w:r>
+          </w:p>
+        </w:tc>
+        <w:tc>
+          <w:tcPr>
+            <w:tcW w:w="2890" w:type="dxa"/>
+          </w:tcPr>
+          <w:p>
+            <w:r>
+              <w:t>6462.474800006021</w:t>
+            </w:r>
+          </w:p>
+        </w:tc>
+        <w:tc>
+          <w:tcPr>
+            <w:tcW w:w="3819" w:type="dxa"/>
+          </w:tcPr>
+          <w:p>
+            <w:r>
+              <w:t>6.4783421023</w:t>
+            </w:r>
+          </w:p>
+        </w:tc>
+        <w:tc>
+          <w:tcPr>
+            <w:tcW w:w="3146" w:type="dxa"/>
+          </w:tcPr>
+          <w:p>
+            <w:r>
+              <w:t>18.93</w:t>
+            </w:r>
+          </w:p>
+        </w:tc>
+      </w:tr>
+      <w:tr>
+        <w:trPr>
+          <w:trHeight w:val="293"/>
+        </w:trPr>
+        <w:tc>
+          <w:tcPr>
+            <w:tcW w:w="1758" w:type="dxa"/>
+          </w:tcPr>
+          <w:p>
+            <w:pPr>
+              <w:shd w:val="clear" w:color="auto" w:fill="FFFFFF"/>
+              <w:spacing w:after="0" w:line="285" w:lineRule="atLeast"/>
+              <w:jc w:val="left"/>
+              <w:rPr>
+                <w:rFonts w:ascii="Consolas" w:eastAsia="Times New Roman" w:hAnsi="Consolas" w:cs="Times New Roman"/>
+                <w:color w:val="000000"/>
+                <w:sz w:val="21"/>
+                <w:szCs w:val="21"/>
+                <w:lang w:val="en-IN" w:eastAsia="en-IN"/>
+              </w:rPr>
+            </w:pPr>
+            <w:r>
+              <w:rPr>
+                <w:rFonts w:ascii="Consolas" w:eastAsia="Times New Roman" w:hAnsi="Consolas" w:cs="Times New Roman"/>
+                <w:color w:val="098658"/>
+                <w:sz w:val="21"/>
+                <w:szCs w:val="21"/>
+                <w:lang w:val="en-IN" w:eastAsia="en-IN"/>
+              </w:rPr>
+              <w:t>5000000</w:t>
+            </w:r>
+          </w:p>
+        </w:tc>
+        <w:tc>
+          <w:tcPr>
+            <w:tcW w:w="2890" w:type="dxa"/>
+          </w:tcPr>
+          <w:p>
+            <w:r>
+              <w:t>84458.78159999847</w:t>
+            </w:r>
+          </w:p>
+        </w:tc>
+        <w:tc>
+          <w:tcPr>
+            <w:tcW w:w="3819" w:type="dxa"/>
+          </w:tcPr>
+          <w:p>
+            <w:r>
+              <w:t>84.5177313018</w:t>
+            </w:r>
+          </w:p>
+        </w:tc>
+        <w:tc>
+          <w:tcPr>
+            <w:tcW w:w="3146" w:type="dxa"/>
+          </w:tcPr>
+          <w:p>
+            <w:r>
+              <w:t>22.253</w:t>
+            </w:r>
+          </w:p>
+        </w:tc>
+      </w:tr>
+    </w:tbl>
+    <w:p/>
+    <w:p>
+      <w:pPr>
+        <w:pStyle w:val="Heading3"/>
       </w:pPr>
       <w:r>
         <w:t xml:space="preserve">Run </w:t>
@@ -3585,12 +4013,12 @@
         </w:tc>
       </w:tr>
     </w:tbl>
-    <w:p/>
     <w:p>
       <w:pPr>
-        <w:pStyle w:val="Heading1"/>
-      </w:pPr>
-      <w:r>
+        <w:pStyle w:val="Heading3"/>
+      </w:pPr>
+      <w:r>
+        <w:lastRenderedPageBreak/>
         <w:t>Alternate Approach</w:t>
       </w:r>
     </w:p>
@@ -3731,7 +4159,7 @@
     <w:p/>
     <w:p>
       <w:pPr>
-        <w:pStyle w:val="Heading1"/>
+        <w:pStyle w:val="Heading3"/>
       </w:pPr>
       <w:r>
         <w:t>Further improvements</w:t>
@@ -3829,7 +4257,7 @@
       <w:footerReference w:type="default" r:id="rId8"/>
       <w:footerReference w:type="first" r:id="rId9"/>
       <w:pgSz w:w="12240" w:h="15840"/>
-      <w:pgMar w:top="284" w:right="191" w:bottom="1440" w:left="426" w:header="720" w:footer="720" w:gutter="0"/>
+      <w:pgMar w:top="284" w:right="191" w:bottom="284" w:left="426" w:header="720" w:footer="720" w:gutter="0"/>
       <w:cols w:space="720"/>
       <w:docGrid w:linePitch="360"/>
     </w:sectPr>
@@ -3875,118 +4303,6 @@
     <w:pPr>
       <w:pStyle w:val="Footer"/>
     </w:pPr>
-    <w:r>
-      <w:rPr>
-        <w:noProof/>
-      </w:rPr>
-      <mc:AlternateContent>
-        <mc:Choice Requires="wps">
-          <w:drawing>
-            <wp:anchor distT="0" distB="0" distL="0" distR="0" simplePos="0" relativeHeight="251658241" behindDoc="0" locked="0" layoutInCell="1" allowOverlap="1" wp14:anchorId="05C30EC1" wp14:editId="0FC2EEC3">
-              <wp:simplePos x="635" y="635"/>
-              <wp:positionH relativeFrom="page">
-                <wp:align>center</wp:align>
-              </wp:positionH>
-              <wp:positionV relativeFrom="page">
-                <wp:align>bottom</wp:align>
-              </wp:positionV>
-              <wp:extent cx="443865" cy="443865"/>
-              <wp:effectExtent l="0" t="0" r="7620" b="0"/>
-              <wp:wrapNone/>
-              <wp:docPr id="2" name="Text Box 2" descr="SLB-Private">
-                <a:extLst xmlns:a="http://schemas.openxmlformats.org/drawingml/2006/main">
-                  <a:ext uri="{5AE41FA2-C0FF-4470-9BD4-5FADCA87CBE2}">
-                    <aclsh:classification xmlns:aclsh="http://schemas.microsoft.com/office/drawing/2020/classificationShape" classificationOutcomeType="ftr"/>
-                  </a:ext>
-                </a:extLst>
-              </wp:docPr>
-              <wp:cNvGraphicFramePr/>
-              <a:graphic xmlns:a="http://schemas.openxmlformats.org/drawingml/2006/main">
-                <a:graphicData uri="http://schemas.microsoft.com/office/word/2010/wordprocessingShape">
-                  <wps:wsp>
-                    <wps:cNvSpPr txBox="1"/>
-                    <wps:spPr>
-                      <a:xfrm>
-                        <a:off x="0" y="0"/>
-                        <a:ext cx="443865" cy="443865"/>
-                      </a:xfrm>
-                      <a:prstGeom prst="rect">
-                        <a:avLst/>
-                      </a:prstGeom>
-                      <a:noFill/>
-                      <a:ln>
-                        <a:noFill/>
-                      </a:ln>
-                    </wps:spPr>
-                    <wps:txbx>
-                      <w:txbxContent>
-                        <w:p>
-                          <w:pPr>
-                            <w:spacing w:after="0"/>
-                            <w:rPr>
-                              <w:rFonts w:ascii="Calibri" w:eastAsia="Calibri" w:hAnsi="Calibri" w:cs="Calibri"/>
-                              <w:noProof/>
-                              <w:color w:val="000000"/>
-                            </w:rPr>
-                          </w:pPr>
-                          <w:r>
-                            <w:rPr>
-                              <w:rFonts w:ascii="Calibri" w:eastAsia="Calibri" w:hAnsi="Calibri" w:cs="Calibri"/>
-                              <w:noProof/>
-                              <w:color w:val="000000"/>
-                            </w:rPr>
-                            <w:t>SLB-Private</w:t>
-                          </w:r>
-                        </w:p>
-                      </w:txbxContent>
-                    </wps:txbx>
-                    <wps:bodyPr rot="0" spcFirstLastPara="0" vertOverflow="overflow" horzOverflow="overflow" vert="horz" wrap="none" lIns="0" tIns="0" rIns="0" bIns="190500" numCol="1" spcCol="0" rtlCol="0" fromWordArt="0" anchor="b" anchorCtr="0" forceAA="0" compatLnSpc="1">
-                      <a:prstTxWarp prst="textNoShape">
-                        <a:avLst/>
-                      </a:prstTxWarp>
-                      <a:spAutoFit/>
-                    </wps:bodyPr>
-                  </wps:wsp>
-                </a:graphicData>
-              </a:graphic>
-            </wp:anchor>
-          </w:drawing>
-        </mc:Choice>
-        <mc:Fallback>
-          <w:pict>
-            <v:shapetype w14:anchorId="05C30EC1" id="_x0000_t202" coordsize="21600,21600" o:spt="202" path="m,l,21600r21600,l21600,xe">
-              <v:stroke joinstyle="miter"/>
-              <v:path gradientshapeok="t" o:connecttype="rect"/>
-            </v:shapetype>
-            <v:shape id="Text Box 2" o:spid="_x0000_s1026" type="#_x0000_t202" alt="SLB-Private" style="position:absolute;left:0;text-align:left;margin-left:0;margin-top:0;width:34.95pt;height:34.95pt;z-index:251658241;visibility:visible;mso-wrap-style:none;mso-wrap-distance-left:0;mso-wrap-distance-top:0;mso-wrap-distance-right:0;mso-wrap-distance-bottom:0;mso-position-horizontal:center;mso-position-horizontal-relative:page;mso-position-vertical:bottom;mso-position-vertical-relative:page;v-text-anchor:bottom" o:gfxdata="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" filled="f" stroked="f">
-              <v:textbox style="mso-fit-shape-to-text:t" inset="0,0,0,15pt">
-                <w:txbxContent>
-                  <w:p>
-                    <w:pPr>
-                      <w:spacing w:after="0"/>
-                      <w:rPr>
-                        <w:rFonts w:ascii="Calibri" w:eastAsia="Calibri" w:hAnsi="Calibri" w:cs="Calibri"/>
-                        <w:noProof/>
-                        <w:color w:val="000000"/>
-                      </w:rPr>
-                    </w:pPr>
-                    <w:r>
-                      <w:rPr>
-                        <w:rFonts w:ascii="Calibri" w:eastAsia="Calibri" w:hAnsi="Calibri" w:cs="Calibri"/>
-                        <w:noProof/>
-                        <w:color w:val="000000"/>
-                      </w:rPr>
-                      <w:t>SLB-Private</w:t>
-                    </w:r>
-                  </w:p>
-                </w:txbxContent>
-              </v:textbox>
-              <w10:wrap anchorx="page" anchory="page"/>
-            </v:shape>
-          </w:pict>
-        </mc:Fallback>
-      </mc:AlternateContent>
-    </w:r>
   </w:p>
 </w:ftr>
 </file>
@@ -3997,118 +4313,6 @@
     <w:pPr>
       <w:pStyle w:val="Footer"/>
     </w:pPr>
-    <w:r>
-      <w:rPr>
-        <w:noProof/>
-      </w:rPr>
-      <mc:AlternateContent>
-        <mc:Choice Requires="wps">
-          <w:drawing>
-            <wp:anchor distT="0" distB="0" distL="0" distR="0" simplePos="0" relativeHeight="251658242" behindDoc="0" locked="0" layoutInCell="1" allowOverlap="1" wp14:anchorId="45A2C5AF" wp14:editId="283F6D0C">
-              <wp:simplePos x="635" y="635"/>
-              <wp:positionH relativeFrom="page">
-                <wp:align>center</wp:align>
-              </wp:positionH>
-              <wp:positionV relativeFrom="page">
-                <wp:align>bottom</wp:align>
-              </wp:positionV>
-              <wp:extent cx="443865" cy="443865"/>
-              <wp:effectExtent l="0" t="0" r="7620" b="0"/>
-              <wp:wrapNone/>
-              <wp:docPr id="3" name="Text Box 3" descr="SLB-Private">
-                <a:extLst xmlns:a="http://schemas.openxmlformats.org/drawingml/2006/main">
-                  <a:ext uri="{5AE41FA2-C0FF-4470-9BD4-5FADCA87CBE2}">
-                    <aclsh:classification xmlns:aclsh="http://schemas.microsoft.com/office/drawing/2020/classificationShape" classificationOutcomeType="ftr"/>
-                  </a:ext>
-                </a:extLst>
-              </wp:docPr>
-              <wp:cNvGraphicFramePr/>
-              <a:graphic xmlns:a="http://schemas.openxmlformats.org/drawingml/2006/main">
-                <a:graphicData uri="http://schemas.microsoft.com/office/word/2010/wordprocessingShape">
-                  <wps:wsp>
-                    <wps:cNvSpPr txBox="1"/>
-                    <wps:spPr>
-                      <a:xfrm>
-                        <a:off x="0" y="0"/>
-                        <a:ext cx="443865" cy="443865"/>
-                      </a:xfrm>
-                      <a:prstGeom prst="rect">
-                        <a:avLst/>
-                      </a:prstGeom>
-                      <a:noFill/>
-                      <a:ln>
-                        <a:noFill/>
-                      </a:ln>
-                    </wps:spPr>
-                    <wps:txbx>
-                      <w:txbxContent>
-                        <w:p>
-                          <w:pPr>
-                            <w:spacing w:after="0"/>
-                            <w:rPr>
-                              <w:rFonts w:ascii="Calibri" w:eastAsia="Calibri" w:hAnsi="Calibri" w:cs="Calibri"/>
-                              <w:noProof/>
-                              <w:color w:val="000000"/>
-                            </w:rPr>
-                          </w:pPr>
-                          <w:r>
-                            <w:rPr>
-                              <w:rFonts w:ascii="Calibri" w:eastAsia="Calibri" w:hAnsi="Calibri" w:cs="Calibri"/>
-                              <w:noProof/>
-                              <w:color w:val="000000"/>
-                            </w:rPr>
-                            <w:t>SLB-Private</w:t>
-                          </w:r>
-                        </w:p>
-                      </w:txbxContent>
-                    </wps:txbx>
-                    <wps:bodyPr rot="0" spcFirstLastPara="0" vertOverflow="overflow" horzOverflow="overflow" vert="horz" wrap="none" lIns="0" tIns="0" rIns="0" bIns="190500" numCol="1" spcCol="0" rtlCol="0" fromWordArt="0" anchor="b" anchorCtr="0" forceAA="0" compatLnSpc="1">
-                      <a:prstTxWarp prst="textNoShape">
-                        <a:avLst/>
-                      </a:prstTxWarp>
-                      <a:spAutoFit/>
-                    </wps:bodyPr>
-                  </wps:wsp>
-                </a:graphicData>
-              </a:graphic>
-            </wp:anchor>
-          </w:drawing>
-        </mc:Choice>
-        <mc:Fallback>
-          <w:pict>
-            <v:shapetype w14:anchorId="45A2C5AF" id="_x0000_t202" coordsize="21600,21600" o:spt="202" path="m,l,21600r21600,l21600,xe">
-              <v:stroke joinstyle="miter"/>
-              <v:path gradientshapeok="t" o:connecttype="rect"/>
-            </v:shapetype>
-            <v:shape id="Text Box 3" o:spid="_x0000_s1027" type="#_x0000_t202" alt="SLB-Private" style="position:absolute;left:0;text-align:left;margin-left:0;margin-top:0;width:34.95pt;height:34.95pt;z-index:251658242;visibility:visible;mso-wrap-style:none;mso-wrap-distance-left:0;mso-wrap-distance-top:0;mso-wrap-distance-right:0;mso-wrap-distance-bottom:0;mso-position-horizontal:center;mso-position-horizontal-relative:page;mso-position-vertical:bottom;mso-position-vertical-relative:page;v-text-anchor:bottom" o:gfxdata="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" filled="f" stroked="f">
-              <v:textbox style="mso-fit-shape-to-text:t" inset="0,0,0,15pt">
-                <w:txbxContent>
-                  <w:p>
-                    <w:pPr>
-                      <w:spacing w:after="0"/>
-                      <w:rPr>
-                        <w:rFonts w:ascii="Calibri" w:eastAsia="Calibri" w:hAnsi="Calibri" w:cs="Calibri"/>
-                        <w:noProof/>
-                        <w:color w:val="000000"/>
-                      </w:rPr>
-                    </w:pPr>
-                    <w:r>
-                      <w:rPr>
-                        <w:rFonts w:ascii="Calibri" w:eastAsia="Calibri" w:hAnsi="Calibri" w:cs="Calibri"/>
-                        <w:noProof/>
-                        <w:color w:val="000000"/>
-                      </w:rPr>
-                      <w:t>SLB-Private</w:t>
-                    </w:r>
-                  </w:p>
-                </w:txbxContent>
-              </v:textbox>
-              <w10:wrap anchorx="page" anchory="page"/>
-            </v:shape>
-          </w:pict>
-        </mc:Fallback>
-      </mc:AlternateContent>
-    </w:r>
   </w:p>
 </w:ftr>
 </file>
@@ -4119,118 +4323,6 @@
     <w:pPr>
       <w:pStyle w:val="Footer"/>
     </w:pPr>
-    <w:r>
-      <w:rPr>
-        <w:noProof/>
-      </w:rPr>
-      <mc:AlternateContent>
-        <mc:Choice Requires="wps">
-          <w:drawing>
-            <wp:anchor distT="0" distB="0" distL="0" distR="0" simplePos="0" relativeHeight="251658240" behindDoc="0" locked="0" layoutInCell="1" allowOverlap="1" wp14:anchorId="15A2E2CC" wp14:editId="6EB758AC">
-              <wp:simplePos x="635" y="635"/>
-              <wp:positionH relativeFrom="page">
-                <wp:align>center</wp:align>
-              </wp:positionH>
-              <wp:positionV relativeFrom="page">
-                <wp:align>bottom</wp:align>
-              </wp:positionV>
-              <wp:extent cx="443865" cy="443865"/>
-              <wp:effectExtent l="0" t="0" r="7620" b="0"/>
-              <wp:wrapNone/>
-              <wp:docPr id="1" name="Text Box 1" descr="SLB-Private">
-                <a:extLst xmlns:a="http://schemas.openxmlformats.org/drawingml/2006/main">
-                  <a:ext uri="{5AE41FA2-C0FF-4470-9BD4-5FADCA87CBE2}">
-                    <aclsh:classification xmlns:aclsh="http://schemas.microsoft.com/office/drawing/2020/classificationShape" classificationOutcomeType="ftr"/>
-                  </a:ext>
-                </a:extLst>
-              </wp:docPr>
-              <wp:cNvGraphicFramePr/>
-              <a:graphic xmlns:a="http://schemas.openxmlformats.org/drawingml/2006/main">
-                <a:graphicData uri="http://schemas.microsoft.com/office/word/2010/wordprocessingShape">
-                  <wps:wsp>
-                    <wps:cNvSpPr txBox="1"/>
-                    <wps:spPr>
-                      <a:xfrm>
-                        <a:off x="0" y="0"/>
-                        <a:ext cx="443865" cy="443865"/>
-                      </a:xfrm>
-                      <a:prstGeom prst="rect">
-                        <a:avLst/>
-                      </a:prstGeom>
-                      <a:noFill/>
-                      <a:ln>
-                        <a:noFill/>
-                      </a:ln>
-                    </wps:spPr>
-                    <wps:txbx>
-                      <w:txbxContent>
-                        <w:p>
-                          <w:pPr>
-                            <w:spacing w:after="0"/>
-                            <w:rPr>
-                              <w:rFonts w:ascii="Calibri" w:eastAsia="Calibri" w:hAnsi="Calibri" w:cs="Calibri"/>
-                              <w:noProof/>
-                              <w:color w:val="000000"/>
-                            </w:rPr>
-                          </w:pPr>
-                          <w:r>
-                            <w:rPr>
-                              <w:rFonts w:ascii="Calibri" w:eastAsia="Calibri" w:hAnsi="Calibri" w:cs="Calibri"/>
-                              <w:noProof/>
-                              <w:color w:val="000000"/>
-                            </w:rPr>
-                            <w:t>SLB-Private</w:t>
-                          </w:r>
-                        </w:p>
-                      </w:txbxContent>
-                    </wps:txbx>
-                    <wps:bodyPr rot="0" spcFirstLastPara="0" vertOverflow="overflow" horzOverflow="overflow" vert="horz" wrap="none" lIns="0" tIns="0" rIns="0" bIns="190500" numCol="1" spcCol="0" rtlCol="0" fromWordArt="0" anchor="b" anchorCtr="0" forceAA="0" compatLnSpc="1">
-                      <a:prstTxWarp prst="textNoShape">
-                        <a:avLst/>
-                      </a:prstTxWarp>
-                      <a:spAutoFit/>
-                    </wps:bodyPr>
-                  </wps:wsp>
-                </a:graphicData>
-              </a:graphic>
-            </wp:anchor>
-          </w:drawing>
-        </mc:Choice>
-        <mc:Fallback>
-          <w:pict>
-            <v:shapetype w14:anchorId="15A2E2CC" id="_x0000_t202" coordsize="21600,21600" o:spt="202" path="m,l,21600r21600,l21600,xe">
-              <v:stroke joinstyle="miter"/>
-              <v:path gradientshapeok="t" o:connecttype="rect"/>
-            </v:shapetype>
-            <v:shape id="Text Box 1" o:spid="_x0000_s1028" type="#_x0000_t202" alt="SLB-Private" style="position:absolute;left:0;text-align:left;margin-left:0;margin-top:0;width:34.95pt;height:34.95pt;z-index:251658240;visibility:visible;mso-wrap-style:none;mso-wrap-distance-left:0;mso-wrap-distance-top:0;mso-wrap-distance-right:0;mso-wrap-distance-bottom:0;mso-position-horizontal:center;mso-position-horizontal-relative:page;mso-position-vertical:bottom;mso-position-vertical-relative:page;v-text-anchor:bottom" o:gfxdata="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" filled="f" stroked="f">
-              <v:textbox style="mso-fit-shape-to-text:t" inset="0,0,0,15pt">
-                <w:txbxContent>
-                  <w:p>
-                    <w:pPr>
-                      <w:spacing w:after="0"/>
-                      <w:rPr>
-                        <w:rFonts w:ascii="Calibri" w:eastAsia="Calibri" w:hAnsi="Calibri" w:cs="Calibri"/>
-                        <w:noProof/>
-                        <w:color w:val="000000"/>
-                      </w:rPr>
-                    </w:pPr>
-                    <w:r>
-                      <w:rPr>
-                        <w:rFonts w:ascii="Calibri" w:eastAsia="Calibri" w:hAnsi="Calibri" w:cs="Calibri"/>
-                        <w:noProof/>
-                        <w:color w:val="000000"/>
-                      </w:rPr>
-                      <w:t>SLB-Private</w:t>
-                    </w:r>
-                  </w:p>
-                </w:txbxContent>
-              </v:textbox>
-              <w10:wrap anchorx="page" anchory="page"/>
-            </v:shape>
-          </w:pict>
-        </mc:Fallback>
-      </mc:AlternateContent>
-    </w:r>
   </w:p>
 </w:ftr>
 </file>
@@ -4270,6 +4362,178 @@
 <file path=word/numbering.xml><?xml version="1.0" encoding="utf-8"?>
 <w:numbering xmlns:wpc="http://schemas.microsoft.com/office/word/2010/wordprocessingCanvas" xmlns:cx="http://schemas.microsoft.com/office/drawing/2014/chartex" xmlns:cx1="http://schemas.microsoft.com/office/drawing/2015/9/8/chartex" xmlns:cx2="http://schemas.microsoft.com/office/drawing/2015/10/21/chartex" xmlns:cx3="http://schemas.microsoft.com/office/drawing/2016/5/9/chartex" xmlns:cx4="http://schemas.microsoft.com/office/drawing/2016/5/10/chartex" xmlns:cx5="http://schemas.microsoft.com/office/drawing/2016/5/11/chartex" xmlns:cx6="http://schemas.microsoft.com/office/drawing/2016/5/12/chartex" xmlns:cx7="http://schemas.microsoft.com/office/drawing/2016/5/13/chartex" xmlns:cx8="http://schemas.microsoft.com/office/drawing/2016/5/14/chartex" xmlns:mc="http://schemas.openxmlformats.org/markup-compatibility/2006" xmlns:aink="http://schemas.microsoft.com/office/drawing/2016/ink" xmlns:am3d="http://schemas.microsoft.com/office/drawing/2017/model3d" xmlns:o="urn:schemas-microsoft-com:office:office" xmlns:oel="http://schemas.microsoft.com/office/2019/extlst" xmlns:r="http://schemas.openxmlformats.org/officeDocument/2006/relationships" xmlns:m="http://schemas.openxmlformats.org/officeDocument/2006/math" xmlns:v="urn:schemas-microsoft-com:vml" xmlns:wp14="http://schemas.microsoft.com/office/word/2010/wordprocessingDrawing" xmlns:wp="http://schemas.openxmlformats.org/drawingml/2006/wordprocessingDrawing" xmlns:w10="urn:schemas-microsoft-com:office:word" xmlns:w="http://schemas.openxmlformats.org/wordprocessingml/2006/main" xmlns:w14="http://schemas.microsoft.com/office/word/2010/wordml" xmlns:w15="http://schemas.microsoft.com/office/word/2012/wordml" xmlns:w16cex="http://schemas.microsoft.com/office/word/2018/wordml/cex" xmlns:w16cid="http://schemas.microsoft.com/office/word/2016/wordml/cid" xmlns:w16="http://schemas.microsoft.com/office/word/2018/wordml" xmlns:w16sdtdh="http://schemas.microsoft.com/office/word/2020/wordml/sdtdatahash" xmlns:w16se="http://schemas.microsoft.com/office/word/2015/wordml/symex" xmlns:wpg="http://schemas.microsoft.com/office/word/2010/wordprocessingGroup" xmlns:wpi="http://schemas.microsoft.com/office/word/2010/wordprocessingInk" xmlns:wne="http://schemas.microsoft.com/office/word/2006/wordml" xmlns:wps="http://schemas.microsoft.com/office/word/2010/wordprocessingShape" mc:Ignorable="w14 w15 w16se w16cid w16 w16cex w16sdtdh wp14">
   <w:abstractNum w:abstractNumId="0" w15:restartNumberingAfterBreak="0">
+    <w:nsid w:val="03503664"/>
+    <w:multiLevelType w:val="hybridMultilevel"/>
+    <w:tmpl w:val="95C2C8CC"/>
+    <w:lvl w:ilvl="0" w:tplc="4009000F">
+      <w:start w:val="1"/>
+      <w:numFmt w:val="decimal"/>
+      <w:lvlText w:val="%1."/>
+      <w:lvlJc w:val="left"/>
+      <w:pPr>
+        <w:ind w:left="720" w:hanging="360"/>
+      </w:pPr>
+    </w:lvl>
+    <w:lvl w:ilvl="1" w:tplc="40090019" w:tentative="1">
+      <w:start w:val="1"/>
+      <w:numFmt w:val="lowerLetter"/>
+      <w:lvlText w:val="%2."/>
+      <w:lvlJc w:val="left"/>
+      <w:pPr>
+        <w:ind w:left="1440" w:hanging="360"/>
+      </w:pPr>
+    </w:lvl>
+    <w:lvl w:ilvl="2" w:tplc="4009001B" w:tentative="1">
+      <w:start w:val="1"/>
+      <w:numFmt w:val="lowerRoman"/>
+      <w:lvlText w:val="%3."/>
+      <w:lvlJc w:val="right"/>
+      <w:pPr>
+        <w:ind w:left="2160" w:hanging="180"/>
+      </w:pPr>
+    </w:lvl>
+    <w:lvl w:ilvl="3" w:tplc="4009000F" w:tentative="1">
+      <w:start w:val="1"/>
+      <w:numFmt w:val="decimal"/>
+      <w:lvlText w:val="%4."/>
+      <w:lvlJc w:val="left"/>
+      <w:pPr>
+        <w:ind w:left="2880" w:hanging="360"/>
+      </w:pPr>
+    </w:lvl>
+    <w:lvl w:ilvl="4" w:tplc="40090019" w:tentative="1">
+      <w:start w:val="1"/>
+      <w:numFmt w:val="lowerLetter"/>
+      <w:lvlText w:val="%5."/>
+      <w:lvlJc w:val="left"/>
+      <w:pPr>
+        <w:ind w:left="3600" w:hanging="360"/>
+      </w:pPr>
+    </w:lvl>
+    <w:lvl w:ilvl="5" w:tplc="4009001B" w:tentative="1">
+      <w:start w:val="1"/>
+      <w:numFmt w:val="lowerRoman"/>
+      <w:lvlText w:val="%6."/>
+      <w:lvlJc w:val="right"/>
+      <w:pPr>
+        <w:ind w:left="4320" w:hanging="180"/>
+      </w:pPr>
+    </w:lvl>
+    <w:lvl w:ilvl="6" w:tplc="4009000F" w:tentative="1">
+      <w:start w:val="1"/>
+      <w:numFmt w:val="decimal"/>
+      <w:lvlText w:val="%7."/>
+      <w:lvlJc w:val="left"/>
+      <w:pPr>
+        <w:ind w:left="5040" w:hanging="360"/>
+      </w:pPr>
+    </w:lvl>
+    <w:lvl w:ilvl="7" w:tplc="40090019" w:tentative="1">
+      <w:start w:val="1"/>
+      <w:numFmt w:val="lowerLetter"/>
+      <w:lvlText w:val="%8."/>
+      <w:lvlJc w:val="left"/>
+      <w:pPr>
+        <w:ind w:left="5760" w:hanging="360"/>
+      </w:pPr>
+    </w:lvl>
+    <w:lvl w:ilvl="8" w:tplc="4009001B" w:tentative="1">
+      <w:start w:val="1"/>
+      <w:numFmt w:val="lowerRoman"/>
+      <w:lvlText w:val="%9."/>
+      <w:lvlJc w:val="right"/>
+      <w:pPr>
+        <w:ind w:left="6480" w:hanging="180"/>
+      </w:pPr>
+    </w:lvl>
+  </w:abstractNum>
+  <w:abstractNum w:abstractNumId="1" w15:restartNumberingAfterBreak="0">
+    <w:nsid w:val="056103CA"/>
+    <w:multiLevelType w:val="hybridMultilevel"/>
+    <w:tmpl w:val="02502910"/>
+    <w:lvl w:ilvl="0" w:tplc="4009000F">
+      <w:start w:val="1"/>
+      <w:numFmt w:val="decimal"/>
+      <w:lvlText w:val="%1."/>
+      <w:lvlJc w:val="left"/>
+      <w:pPr>
+        <w:ind w:left="795" w:hanging="360"/>
+      </w:pPr>
+    </w:lvl>
+    <w:lvl w:ilvl="1" w:tplc="40090019" w:tentative="1">
+      <w:start w:val="1"/>
+      <w:numFmt w:val="lowerLetter"/>
+      <w:lvlText w:val="%2."/>
+      <w:lvlJc w:val="left"/>
+      <w:pPr>
+        <w:ind w:left="1515" w:hanging="360"/>
+      </w:pPr>
+    </w:lvl>
+    <w:lvl w:ilvl="2" w:tplc="4009001B" w:tentative="1">
+      <w:start w:val="1"/>
+      <w:numFmt w:val="lowerRoman"/>
+      <w:lvlText w:val="%3."/>
+      <w:lvlJc w:val="right"/>
+      <w:pPr>
+        <w:ind w:left="2235" w:hanging="180"/>
+      </w:pPr>
+    </w:lvl>
+    <w:lvl w:ilvl="3" w:tplc="4009000F" w:tentative="1">
+      <w:start w:val="1"/>
+      <w:numFmt w:val="decimal"/>
+      <w:lvlText w:val="%4."/>
+      <w:lvlJc w:val="left"/>
+      <w:pPr>
+        <w:ind w:left="2955" w:hanging="360"/>
+      </w:pPr>
+    </w:lvl>
+    <w:lvl w:ilvl="4" w:tplc="40090019" w:tentative="1">
+      <w:start w:val="1"/>
+      <w:numFmt w:val="lowerLetter"/>
+      <w:lvlText w:val="%5."/>
+      <w:lvlJc w:val="left"/>
+      <w:pPr>
+        <w:ind w:left="3675" w:hanging="360"/>
+      </w:pPr>
+    </w:lvl>
+    <w:lvl w:ilvl="5" w:tplc="4009001B" w:tentative="1">
+      <w:start w:val="1"/>
+      <w:numFmt w:val="lowerRoman"/>
+      <w:lvlText w:val="%6."/>
+      <w:lvlJc w:val="right"/>
+      <w:pPr>
+        <w:ind w:left="4395" w:hanging="180"/>
+      </w:pPr>
+    </w:lvl>
+    <w:lvl w:ilvl="6" w:tplc="4009000F" w:tentative="1">
+      <w:start w:val="1"/>
+      <w:numFmt w:val="decimal"/>
+      <w:lvlText w:val="%7."/>
+      <w:lvlJc w:val="left"/>
+      <w:pPr>
+        <w:ind w:left="5115" w:hanging="360"/>
+      </w:pPr>
+    </w:lvl>
+    <w:lvl w:ilvl="7" w:tplc="40090019" w:tentative="1">
+      <w:start w:val="1"/>
+      <w:numFmt w:val="lowerLetter"/>
+      <w:lvlText w:val="%8."/>
+      <w:lvlJc w:val="left"/>
+      <w:pPr>
+        <w:ind w:left="5835" w:hanging="360"/>
+      </w:pPr>
+    </w:lvl>
+    <w:lvl w:ilvl="8" w:tplc="4009001B" w:tentative="1">
+      <w:start w:val="1"/>
+      <w:numFmt w:val="lowerRoman"/>
+      <w:lvlText w:val="%9."/>
+      <w:lvlJc w:val="right"/>
+      <w:pPr>
+        <w:ind w:left="6555" w:hanging="180"/>
+      </w:pPr>
+    </w:lvl>
+  </w:abstractNum>
+  <w:abstractNum w:abstractNumId="2" w15:restartNumberingAfterBreak="0">
     <w:nsid w:val="0B4F799E"/>
     <w:multiLevelType w:val="hybridMultilevel"/>
     <w:tmpl w:val="DF7E81B6"/>
@@ -4355,7 +4619,7 @@
       </w:pPr>
     </w:lvl>
   </w:abstractNum>
-  <w:abstractNum w:abstractNumId="1" w15:restartNumberingAfterBreak="0">
+  <w:abstractNum w:abstractNumId="3" w15:restartNumberingAfterBreak="0">
     <w:nsid w:val="2CF43F58"/>
     <w:multiLevelType w:val="hybridMultilevel"/>
     <w:tmpl w:val="AF001382"/>
@@ -4441,7 +4705,7 @@
       </w:pPr>
     </w:lvl>
   </w:abstractNum>
-  <w:abstractNum w:abstractNumId="2" w15:restartNumberingAfterBreak="0">
+  <w:abstractNum w:abstractNumId="4" w15:restartNumberingAfterBreak="0">
     <w:nsid w:val="36812A91"/>
     <w:multiLevelType w:val="hybridMultilevel"/>
     <w:tmpl w:val="7020F37E"/>
@@ -4527,7 +4791,7 @@
       </w:pPr>
     </w:lvl>
   </w:abstractNum>
-  <w:abstractNum w:abstractNumId="3" w15:restartNumberingAfterBreak="0">
+  <w:abstractNum w:abstractNumId="5" w15:restartNumberingAfterBreak="0">
     <w:nsid w:val="3CA259D1"/>
     <w:multiLevelType w:val="hybridMultilevel"/>
     <w:tmpl w:val="C5EA2408"/>
@@ -4613,7 +4877,7 @@
       </w:pPr>
     </w:lvl>
   </w:abstractNum>
-  <w:abstractNum w:abstractNumId="4" w15:restartNumberingAfterBreak="0">
+  <w:abstractNum w:abstractNumId="6" w15:restartNumberingAfterBreak="0">
     <w:nsid w:val="4024708D"/>
     <w:multiLevelType w:val="hybridMultilevel"/>
     <w:tmpl w:val="F530D664"/>
@@ -4702,7 +4966,7 @@
       </w:pPr>
     </w:lvl>
   </w:abstractNum>
-  <w:abstractNum w:abstractNumId="5" w15:restartNumberingAfterBreak="0">
+  <w:abstractNum w:abstractNumId="7" w15:restartNumberingAfterBreak="0">
     <w:nsid w:val="45C84501"/>
     <w:multiLevelType w:val="hybridMultilevel"/>
     <w:tmpl w:val="EEC6A5EA"/>
@@ -4791,7 +5055,7 @@
       </w:pPr>
     </w:lvl>
   </w:abstractNum>
-  <w:abstractNum w:abstractNumId="6" w15:restartNumberingAfterBreak="0">
+  <w:abstractNum w:abstractNumId="8" w15:restartNumberingAfterBreak="0">
     <w:nsid w:val="63EF06A2"/>
     <w:multiLevelType w:val="hybridMultilevel"/>
     <w:tmpl w:val="544EA77A"/>
@@ -4904,7 +5168,7 @@
       </w:rPr>
     </w:lvl>
   </w:abstractNum>
-  <w:abstractNum w:abstractNumId="7" w15:restartNumberingAfterBreak="0">
+  <w:abstractNum w:abstractNumId="9" w15:restartNumberingAfterBreak="0">
     <w:nsid w:val="65163D22"/>
     <w:multiLevelType w:val="hybridMultilevel"/>
     <w:tmpl w:val="14A8DE72"/>
@@ -5018,28 +5282,34 @@
     </w:lvl>
   </w:abstractNum>
   <w:num w:numId="1" w16cid:durableId="2011371938">
+    <w:abstractNumId w:val="8"/>
+  </w:num>
+  <w:num w:numId="2" w16cid:durableId="1976523119">
+    <w:abstractNumId w:val="4"/>
+  </w:num>
+  <w:num w:numId="3" w16cid:durableId="1963920191">
+    <w:abstractNumId w:val="3"/>
+  </w:num>
+  <w:num w:numId="4" w16cid:durableId="2011987093">
+    <w:abstractNumId w:val="5"/>
+  </w:num>
+  <w:num w:numId="5" w16cid:durableId="1536774973">
+    <w:abstractNumId w:val="2"/>
+  </w:num>
+  <w:num w:numId="6" w16cid:durableId="1298415012">
     <w:abstractNumId w:val="6"/>
   </w:num>
-  <w:num w:numId="2" w16cid:durableId="1976523119">
-    <w:abstractNumId w:val="2"/>
+  <w:num w:numId="7" w16cid:durableId="802381622">
+    <w:abstractNumId w:val="7"/>
   </w:num>
-  <w:num w:numId="3" w16cid:durableId="1963920191">
+  <w:num w:numId="8" w16cid:durableId="984972148">
+    <w:abstractNumId w:val="9"/>
+  </w:num>
+  <w:num w:numId="9" w16cid:durableId="1349480028">
     <w:abstractNumId w:val="1"/>
   </w:num>
-  <w:num w:numId="4" w16cid:durableId="2011987093">
-    <w:abstractNumId w:val="3"/>
-  </w:num>
-  <w:num w:numId="5" w16cid:durableId="1536774973">
+  <w:num w:numId="10" w16cid:durableId="787822478">
     <w:abstractNumId w:val="0"/>
-  </w:num>
-  <w:num w:numId="6" w16cid:durableId="1298415012">
-    <w:abstractNumId w:val="4"/>
-  </w:num>
-  <w:num w:numId="7" w16cid:durableId="802381622">
-    <w:abstractNumId w:val="5"/>
-  </w:num>
-  <w:num w:numId="8" w16cid:durableId="984972148">
-    <w:abstractNumId w:val="7"/>
   </w:num>
 </w:numbering>
 </file>
@@ -6319,6 +6589,16 @@
       <w:spacing w:val="5"/>
     </w:rPr>
   </w:style>
+  <w:style w:type="character" w:styleId="PlaceholderText">
+    <w:name w:val="Placeholder Text"/>
+    <w:basedOn w:val="DefaultParagraphFont"/>
+    <w:uiPriority w:val="99"/>
+    <w:semiHidden/>
+    <w:rsid w:val="00496324"/>
+    <w:rPr>
+      <w:color w:val="808080"/>
+    </w:rPr>
+  </w:style>
 </w:styles>
 </file>
 
@@ -6585,6 +6865,6 @@
 
 <file path=docMetadata/LabelInfo.xml><?xml version="1.0" encoding="utf-8"?>
 <clbl:labelList xmlns:clbl="http://schemas.microsoft.com/office/2020/mipLabelMetadata">
-  <clbl:label id="{8bb759f6-5337-4dc5-b19b-e74b6da11f8f}" enabled="1" method="Standard" siteId="{41ff26dc-250f-4b13-8981-739be8610c21}" removed="0"/>
+  <clbl:label id="{703e2fe1-4846-4393-8cf2-1bc71a04fd88}" enabled="1" method="Privileged" siteId="{41ff26dc-250f-4b13-8981-739be8610c21}" removed="0"/>
 </clbl:labelList>
 </file>
</xml_diff>

<commit_message>
Added performance test for BST and AVL Tree with sorted data
</commit_message>
<xml_diff>
--- a/designPS09_129.docx
+++ b/designPS09_129.docx
@@ -172,7 +172,15 @@
         <w:jc w:val="left"/>
       </w:pPr>
       <w:r>
-        <w:t>You can research __getitem__ for operator-overloading.</w:t>
+        <w:t>You can research __</w:t>
+      </w:r>
+      <w:proofErr w:type="spellStart"/>
+      <w:r>
+        <w:t>getitem</w:t>
+      </w:r>
+      <w:proofErr w:type="spellEnd"/>
+      <w:r>
+        <w:t>__ for operator-overloading.</w:t>
       </w:r>
     </w:p>
     <w:p>
@@ -259,12 +267,14 @@
       <w:r>
         <w:t xml:space="preserve">ionary implementation </w:t>
       </w:r>
+      <w:proofErr w:type="spellStart"/>
       <w:r>
         <w:rPr>
           <w:rStyle w:val="IntenseReference"/>
         </w:rPr>
         <w:t>BSTDictionary</w:t>
       </w:r>
+      <w:proofErr w:type="spellEnd"/>
       <w:r>
         <w:t xml:space="preserve"> and </w:t>
       </w:r>
@@ -293,8 +303,22 @@
           <w:szCs w:val="21"/>
           <w:lang w:val="en-IN" w:eastAsia="en-IN"/>
         </w:rPr>
-        <w:t>__setitem_</w:t>
-      </w:r>
+        <w:t>__</w:t>
+      </w:r>
+      <w:proofErr w:type="spellStart"/>
+      <w:r>
+        <w:rPr>
+          <w:rFonts w:ascii="Consolas" w:eastAsia="Times New Roman" w:hAnsi="Consolas" w:cs="Times New Roman"/>
+          <w:b/>
+          <w:bCs/>
+          <w:color w:val="795E26"/>
+          <w:sz w:val="21"/>
+          <w:szCs w:val="21"/>
+          <w:lang w:val="en-IN" w:eastAsia="en-IN"/>
+        </w:rPr>
+        <w:t>setitem</w:t>
+      </w:r>
+      <w:proofErr w:type="spellEnd"/>
       <w:r>
         <w:rPr>
           <w:rFonts w:ascii="Consolas" w:eastAsia="Times New Roman" w:hAnsi="Consolas" w:cs="Times New Roman"/>
@@ -310,6 +334,18 @@
       <w:r>
         <w:rPr>
           <w:rFonts w:ascii="Consolas" w:eastAsia="Times New Roman" w:hAnsi="Consolas" w:cs="Times New Roman"/>
+          <w:b/>
+          <w:bCs/>
+          <w:color w:val="795E26"/>
+          <w:sz w:val="21"/>
+          <w:szCs w:val="21"/>
+          <w:lang w:val="en-IN" w:eastAsia="en-IN"/>
+        </w:rPr>
+        <w:t>_</w:t>
+      </w:r>
+      <w:r>
+        <w:rPr>
+          <w:rFonts w:ascii="Consolas" w:eastAsia="Times New Roman" w:hAnsi="Consolas" w:cs="Times New Roman"/>
           <w:color w:val="795E26"/>
           <w:sz w:val="21"/>
           <w:szCs w:val="21"/>
@@ -333,7 +369,33 @@
           <w:szCs w:val="21"/>
           <w:lang w:val="en-IN" w:eastAsia="en-IN"/>
         </w:rPr>
-        <w:t>__getitem__</w:t>
+        <w:t>__</w:t>
+      </w:r>
+      <w:proofErr w:type="spellStart"/>
+      <w:r>
+        <w:rPr>
+          <w:rFonts w:ascii="Consolas" w:eastAsia="Times New Roman" w:hAnsi="Consolas" w:cs="Times New Roman"/>
+          <w:b/>
+          <w:bCs/>
+          <w:color w:val="795E26"/>
+          <w:sz w:val="21"/>
+          <w:szCs w:val="21"/>
+          <w:lang w:val="en-IN" w:eastAsia="en-IN"/>
+        </w:rPr>
+        <w:t>getitem</w:t>
+      </w:r>
+      <w:proofErr w:type="spellEnd"/>
+      <w:r>
+        <w:rPr>
+          <w:rFonts w:ascii="Consolas" w:eastAsia="Times New Roman" w:hAnsi="Consolas" w:cs="Times New Roman"/>
+          <w:b/>
+          <w:bCs/>
+          <w:color w:val="795E26"/>
+          <w:sz w:val="21"/>
+          <w:szCs w:val="21"/>
+          <w:lang w:val="en-IN" w:eastAsia="en-IN"/>
+        </w:rPr>
+        <w:t>__</w:t>
       </w:r>
       <w:r>
         <w:t>methods</w:t>
@@ -344,12 +406,14 @@
       <w:r>
         <w:t xml:space="preserve">describe detailed information about </w:t>
       </w:r>
+      <w:proofErr w:type="spellStart"/>
       <w:r>
         <w:rPr>
           <w:rStyle w:val="IntenseReference"/>
         </w:rPr>
         <w:t>BSTDictionary</w:t>
       </w:r>
+      <w:proofErr w:type="spellEnd"/>
       <w:r>
         <w:rPr>
           <w:rStyle w:val="IntenseEmphasis"/>
@@ -446,7 +510,29 @@
                 <w:szCs w:val="21"/>
                 <w:lang w:val="en-IN" w:eastAsia="en-IN"/>
               </w:rPr>
-              <w:t>__init__</w:t>
+              <w:t>__</w:t>
+            </w:r>
+            <w:proofErr w:type="spellStart"/>
+            <w:r>
+              <w:rPr>
+                <w:rFonts w:ascii="Consolas" w:eastAsia="Times New Roman" w:hAnsi="Consolas" w:cs="Times New Roman"/>
+                <w:color w:val="795E26"/>
+                <w:sz w:val="21"/>
+                <w:szCs w:val="21"/>
+                <w:lang w:val="en-IN" w:eastAsia="en-IN"/>
+              </w:rPr>
+              <w:t>init</w:t>
+            </w:r>
+            <w:proofErr w:type="spellEnd"/>
+            <w:r>
+              <w:rPr>
+                <w:rFonts w:ascii="Consolas" w:eastAsia="Times New Roman" w:hAnsi="Consolas" w:cs="Times New Roman"/>
+                <w:color w:val="795E26"/>
+                <w:sz w:val="21"/>
+                <w:szCs w:val="21"/>
+                <w:lang w:val="en-IN" w:eastAsia="en-IN"/>
+              </w:rPr>
+              <w:t>__</w:t>
             </w:r>
             <w:r>
               <w:rPr>
@@ -478,6 +564,7 @@
               </w:rPr>
               <w:t xml:space="preserve">, </w:t>
             </w:r>
+            <w:proofErr w:type="spellStart"/>
             <w:r>
               <w:rPr>
                 <w:rFonts w:ascii="Consolas" w:eastAsia="Times New Roman" w:hAnsi="Consolas" w:cs="Times New Roman"/>
@@ -488,6 +575,7 @@
               </w:rPr>
               <w:t>allow_duplicates</w:t>
             </w:r>
+            <w:proofErr w:type="spellEnd"/>
             <w:r>
               <w:rPr>
                 <w:rFonts w:ascii="Consolas" w:eastAsia="Times New Roman" w:hAnsi="Consolas" w:cs="Times New Roman"/>
@@ -532,7 +620,31 @@
               <w:jc w:val="left"/>
             </w:pPr>
             <w:r>
-              <w:t>The constructor method of BSTDictionary initializes the root node to None and allows duplicates by default.The allow_duplicates parameter can be set to False to disallow nodes with duplicate keys</w:t>
+              <w:t xml:space="preserve">The constructor method of </w:t>
+            </w:r>
+            <w:proofErr w:type="spellStart"/>
+            <w:r>
+              <w:t>BSTDictionary</w:t>
+            </w:r>
+            <w:proofErr w:type="spellEnd"/>
+            <w:r>
+              <w:t xml:space="preserve"> initializes the root node to None and allows duplicates by </w:t>
+            </w:r>
+            <w:proofErr w:type="spellStart"/>
+            <w:r>
+              <w:t>default.The</w:t>
+            </w:r>
+            <w:proofErr w:type="spellEnd"/>
+            <w:r>
+              <w:t xml:space="preserve"> </w:t>
+            </w:r>
+            <w:proofErr w:type="spellStart"/>
+            <w:r>
+              <w:t>allow_duplicates</w:t>
+            </w:r>
+            <w:proofErr w:type="spellEnd"/>
+            <w:r>
+              <w:t xml:space="preserve"> parameter can be set to False to disallow nodes with duplicate keys</w:t>
             </w:r>
           </w:p>
         </w:tc>
@@ -568,6 +680,7 @@
               </w:rPr>
               <w:t xml:space="preserve"> </w:t>
             </w:r>
+            <w:proofErr w:type="spellStart"/>
             <w:r>
               <w:rPr>
                 <w:rFonts w:ascii="Consolas" w:eastAsia="Times New Roman" w:hAnsi="Consolas" w:cs="Times New Roman"/>
@@ -578,6 +691,7 @@
               </w:rPr>
               <w:t>get_height</w:t>
             </w:r>
+            <w:proofErr w:type="spellEnd"/>
             <w:r>
               <w:rPr>
                 <w:rFonts w:ascii="Consolas" w:eastAsia="Times New Roman" w:hAnsi="Consolas" w:cs="Times New Roman"/>
@@ -677,6 +791,7 @@
               </w:rPr>
               <w:t xml:space="preserve"> </w:t>
             </w:r>
+            <w:proofErr w:type="spellStart"/>
             <w:r>
               <w:rPr>
                 <w:rFonts w:ascii="Consolas" w:eastAsia="Times New Roman" w:hAnsi="Consolas" w:cs="Times New Roman"/>
@@ -687,6 +802,7 @@
               </w:rPr>
               <w:t>get_balance</w:t>
             </w:r>
+            <w:proofErr w:type="spellEnd"/>
             <w:r>
               <w:rPr>
                 <w:rFonts w:ascii="Consolas" w:eastAsia="Times New Roman" w:hAnsi="Consolas" w:cs="Times New Roman"/>
@@ -786,6 +902,7 @@
               </w:rPr>
               <w:t xml:space="preserve"> </w:t>
             </w:r>
+            <w:proofErr w:type="spellStart"/>
             <w:r>
               <w:rPr>
                 <w:rFonts w:ascii="Consolas" w:eastAsia="Times New Roman" w:hAnsi="Consolas" w:cs="Times New Roman"/>
@@ -796,6 +913,7 @@
               </w:rPr>
               <w:t>rotate_left</w:t>
             </w:r>
+            <w:proofErr w:type="spellEnd"/>
             <w:r>
               <w:rPr>
                 <w:rFonts w:ascii="Consolas" w:eastAsia="Times New Roman" w:hAnsi="Consolas" w:cs="Times New Roman"/>
@@ -895,6 +1013,7 @@
               </w:rPr>
               <w:t xml:space="preserve"> </w:t>
             </w:r>
+            <w:proofErr w:type="spellStart"/>
             <w:r>
               <w:rPr>
                 <w:rFonts w:ascii="Consolas" w:eastAsia="Times New Roman" w:hAnsi="Consolas" w:cs="Times New Roman"/>
@@ -905,6 +1024,7 @@
               </w:rPr>
               <w:t>rotate_right</w:t>
             </w:r>
+            <w:proofErr w:type="spellEnd"/>
             <w:r>
               <w:rPr>
                 <w:rFonts w:ascii="Consolas" w:eastAsia="Times New Roman" w:hAnsi="Consolas" w:cs="Times New Roman"/>
@@ -1084,7 +1204,15 @@
               <w:jc w:val="left"/>
             </w:pPr>
             <w:r>
-              <w:t>Perform Search for a given key and return associated Node data. If key is not found,"KeyError" is raised</w:t>
+              <w:t>Perform Search for a given key and return associated Node data. If key is not found,"</w:t>
+            </w:r>
+            <w:proofErr w:type="spellStart"/>
+            <w:r>
+              <w:t>KeyError</w:t>
+            </w:r>
+            <w:proofErr w:type="spellEnd"/>
+            <w:r>
+              <w:t>" is raised</w:t>
             </w:r>
           </w:p>
         </w:tc>
@@ -1127,6 +1255,7 @@
               </w:rPr>
               <w:t xml:space="preserve"> </w:t>
             </w:r>
+            <w:proofErr w:type="spellStart"/>
             <w:r>
               <w:rPr>
                 <w:rFonts w:ascii="Consolas" w:eastAsia="Times New Roman" w:hAnsi="Consolas" w:cs="Times New Roman"/>
@@ -1137,6 +1266,7 @@
               </w:rPr>
               <w:t>containsKey</w:t>
             </w:r>
+            <w:proofErr w:type="spellEnd"/>
             <w:r>
               <w:rPr>
                 <w:rFonts w:ascii="Consolas" w:eastAsia="Times New Roman" w:hAnsi="Consolas" w:cs="Times New Roman"/>
@@ -1147,6 +1277,7 @@
               </w:rPr>
               <w:t>(</w:t>
             </w:r>
+            <w:proofErr w:type="spellStart"/>
             <w:r>
               <w:rPr>
                 <w:rFonts w:ascii="Consolas" w:eastAsia="Times New Roman" w:hAnsi="Consolas" w:cs="Times New Roman"/>
@@ -1177,6 +1308,7 @@
               </w:rPr>
               <w:t>key</w:t>
             </w:r>
+            <w:proofErr w:type="spellEnd"/>
             <w:r>
               <w:rPr>
                 <w:rFonts w:ascii="Consolas" w:eastAsia="Times New Roman" w:hAnsi="Consolas" w:cs="Times New Roman"/>
@@ -1243,6 +1375,7 @@
               </w:rPr>
               <w:t xml:space="preserve"> </w:t>
             </w:r>
+            <w:proofErr w:type="spellStart"/>
             <w:r>
               <w:rPr>
                 <w:rFonts w:ascii="Consolas" w:eastAsia="Times New Roman" w:hAnsi="Consolas" w:cs="Times New Roman"/>
@@ -1253,6 +1386,7 @@
               </w:rPr>
               <w:t>print_tree</w:t>
             </w:r>
+            <w:proofErr w:type="spellEnd"/>
             <w:r>
               <w:rPr>
                 <w:rFonts w:ascii="Consolas" w:eastAsia="Times New Roman" w:hAnsi="Consolas" w:cs="Times New Roman"/>
@@ -1283,6 +1417,7 @@
               </w:rPr>
               <w:t xml:space="preserve">, </w:t>
             </w:r>
+            <w:proofErr w:type="spellStart"/>
             <w:r>
               <w:rPr>
                 <w:rFonts w:ascii="Consolas" w:eastAsia="Times New Roman" w:hAnsi="Consolas" w:cs="Times New Roman"/>
@@ -1293,6 +1428,7 @@
               </w:rPr>
               <w:t>fileName</w:t>
             </w:r>
+            <w:proofErr w:type="spellEnd"/>
             <w:r>
               <w:rPr>
                 <w:rFonts w:ascii="Consolas" w:eastAsia="Times New Roman" w:hAnsi="Consolas" w:cs="Times New Roman"/>
@@ -1319,7 +1455,31 @@
               <w:t> </w:t>
             </w:r>
             <w:r>
-              <w:t xml:space="preserve"># Print graphical representaton of Tree. This method uses the Graphviz library to create a visualization of the tree in the form of PDF File. Left Edges are represented in red color. Right Edges are reprented in Green Color. </w:t>
+              <w:t xml:space="preserve"># Print graphical </w:t>
+            </w:r>
+            <w:proofErr w:type="spellStart"/>
+            <w:r>
+              <w:t>representaton</w:t>
+            </w:r>
+            <w:proofErr w:type="spellEnd"/>
+            <w:r>
+              <w:t xml:space="preserve"> of Tree. This method uses the </w:t>
+            </w:r>
+            <w:proofErr w:type="spellStart"/>
+            <w:r>
+              <w:t>Graphviz</w:t>
+            </w:r>
+            <w:proofErr w:type="spellEnd"/>
+            <w:r>
+              <w:t xml:space="preserve"> library to create a visualization of the tree in the form of PDF File. Left Edges are represented in red color. Right Edges are </w:t>
+            </w:r>
+            <w:proofErr w:type="spellStart"/>
+            <w:r>
+              <w:t>reprented</w:t>
+            </w:r>
+            <w:proofErr w:type="spellEnd"/>
+            <w:r>
+              <w:t xml:space="preserve"> in Green Color. </w:t>
             </w:r>
             <w:r>
               <w:t> </w:t>
@@ -1568,7 +1728,29 @@
                 <w:szCs w:val="21"/>
                 <w:lang w:val="en-IN" w:eastAsia="en-IN"/>
               </w:rPr>
-              <w:t>__setitem__</w:t>
+              <w:t>__</w:t>
+            </w:r>
+            <w:proofErr w:type="spellStart"/>
+            <w:r>
+              <w:rPr>
+                <w:rFonts w:ascii="Consolas" w:eastAsia="Times New Roman" w:hAnsi="Consolas" w:cs="Times New Roman"/>
+                <w:color w:val="795E26"/>
+                <w:sz w:val="21"/>
+                <w:szCs w:val="21"/>
+                <w:lang w:val="en-IN" w:eastAsia="en-IN"/>
+              </w:rPr>
+              <w:t>setitem</w:t>
+            </w:r>
+            <w:proofErr w:type="spellEnd"/>
+            <w:r>
+              <w:rPr>
+                <w:rFonts w:ascii="Consolas" w:eastAsia="Times New Roman" w:hAnsi="Consolas" w:cs="Times New Roman"/>
+                <w:color w:val="795E26"/>
+                <w:sz w:val="21"/>
+                <w:szCs w:val="21"/>
+                <w:lang w:val="en-IN" w:eastAsia="en-IN"/>
+              </w:rPr>
+              <w:t>__</w:t>
             </w:r>
             <w:r>
               <w:rPr>
@@ -1704,7 +1886,29 @@
                 <w:szCs w:val="21"/>
                 <w:lang w:val="en-IN" w:eastAsia="en-IN"/>
               </w:rPr>
-              <w:t>__getitem__</w:t>
+              <w:t>__</w:t>
+            </w:r>
+            <w:proofErr w:type="spellStart"/>
+            <w:r>
+              <w:rPr>
+                <w:rFonts w:ascii="Consolas" w:eastAsia="Times New Roman" w:hAnsi="Consolas" w:cs="Times New Roman"/>
+                <w:color w:val="795E26"/>
+                <w:sz w:val="21"/>
+                <w:szCs w:val="21"/>
+                <w:lang w:val="en-IN" w:eastAsia="en-IN"/>
+              </w:rPr>
+              <w:t>getitem</w:t>
+            </w:r>
+            <w:proofErr w:type="spellEnd"/>
+            <w:r>
+              <w:rPr>
+                <w:rFonts w:ascii="Consolas" w:eastAsia="Times New Roman" w:hAnsi="Consolas" w:cs="Times New Roman"/>
+                <w:color w:val="795E26"/>
+                <w:sz w:val="21"/>
+                <w:szCs w:val="21"/>
+                <w:lang w:val="en-IN" w:eastAsia="en-IN"/>
+              </w:rPr>
+              <w:t>__</w:t>
             </w:r>
             <w:r>
               <w:rPr>
@@ -1769,8 +1973,13 @@
               <w:jc w:val="left"/>
             </w:pPr>
             <w:r>
-              <w:t>Returns the value for a given key, otherwise raises KeyError</w:t>
-            </w:r>
+              <w:t xml:space="preserve">Returns the value for a given key, otherwise raises </w:t>
+            </w:r>
+            <w:proofErr w:type="spellStart"/>
+            <w:r>
+              <w:t>KeyError</w:t>
+            </w:r>
+            <w:proofErr w:type="spellEnd"/>
           </w:p>
         </w:tc>
       </w:tr>
@@ -1931,9 +2140,11 @@
             <w:r>
               <w:t xml:space="preserve">the value of </w:t>
             </w:r>
+            <w:proofErr w:type="spellStart"/>
             <w:r>
               <w:t>allow_duplicates</w:t>
             </w:r>
+            <w:proofErr w:type="spellEnd"/>
             <w:r>
               <w:t xml:space="preserve"> parameter allows insertion of duplicate key.</w:t>
             </w:r>
@@ -1947,6 +2158,124 @@
           </w:p>
         </w:tc>
       </w:tr>
+      <w:tr>
+        <w:tc>
+          <w:tcPr>
+            <w:tcW w:w="3823" w:type="dxa"/>
+          </w:tcPr>
+          <w:p>
+            <w:pPr>
+              <w:shd w:val="clear" w:color="auto" w:fill="FFFFFF"/>
+              <w:spacing w:after="0" w:line="285" w:lineRule="atLeast"/>
+              <w:jc w:val="left"/>
+              <w:rPr>
+                <w:rFonts w:ascii="Consolas" w:eastAsia="Times New Roman" w:hAnsi="Consolas" w:cs="Times New Roman"/>
+                <w:color w:val="000000"/>
+                <w:sz w:val="21"/>
+                <w:szCs w:val="21"/>
+                <w:lang w:val="en-IN" w:eastAsia="en-IN"/>
+              </w:rPr>
+            </w:pPr>
+            <w:r>
+              <w:rPr>
+                <w:rFonts w:ascii="Consolas" w:eastAsia="Times New Roman" w:hAnsi="Consolas" w:cs="Times New Roman"/>
+                <w:color w:val="0000FF"/>
+                <w:sz w:val="21"/>
+                <w:szCs w:val="21"/>
+                <w:lang w:val="en-IN" w:eastAsia="en-IN"/>
+              </w:rPr>
+              <w:t>def</w:t>
+            </w:r>
+            <w:r>
+              <w:rPr>
+                <w:rFonts w:ascii="Consolas" w:eastAsia="Times New Roman" w:hAnsi="Consolas" w:cs="Times New Roman"/>
+                <w:color w:val="000000"/>
+                <w:sz w:val="21"/>
+                <w:szCs w:val="21"/>
+                <w:lang w:val="en-IN" w:eastAsia="en-IN"/>
+              </w:rPr>
+              <w:t xml:space="preserve"> </w:t>
+            </w:r>
+            <w:r>
+              <w:rPr>
+                <w:rFonts w:ascii="Consolas" w:eastAsia="Times New Roman" w:hAnsi="Consolas" w:cs="Times New Roman"/>
+                <w:color w:val="795E26"/>
+                <w:sz w:val="21"/>
+                <w:szCs w:val="21"/>
+                <w:lang w:val="en-IN" w:eastAsia="en-IN"/>
+              </w:rPr>
+              <w:t>delete</w:t>
+            </w:r>
+            <w:r>
+              <w:rPr>
+                <w:rFonts w:ascii="Consolas" w:eastAsia="Times New Roman" w:hAnsi="Consolas" w:cs="Times New Roman"/>
+                <w:color w:val="000000"/>
+                <w:sz w:val="21"/>
+                <w:szCs w:val="21"/>
+                <w:lang w:val="en-IN" w:eastAsia="en-IN"/>
+              </w:rPr>
+              <w:t>(</w:t>
+            </w:r>
+            <w:proofErr w:type="spellStart"/>
+            <w:r>
+              <w:rPr>
+                <w:rFonts w:ascii="Consolas" w:eastAsia="Times New Roman" w:hAnsi="Consolas" w:cs="Times New Roman"/>
+                <w:color w:val="001080"/>
+                <w:sz w:val="21"/>
+                <w:szCs w:val="21"/>
+                <w:lang w:val="en-IN" w:eastAsia="en-IN"/>
+              </w:rPr>
+              <w:t>self</w:t>
+            </w:r>
+            <w:r>
+              <w:rPr>
+                <w:rFonts w:ascii="Consolas" w:eastAsia="Times New Roman" w:hAnsi="Consolas" w:cs="Times New Roman"/>
+                <w:color w:val="000000"/>
+                <w:sz w:val="21"/>
+                <w:szCs w:val="21"/>
+                <w:lang w:val="en-IN" w:eastAsia="en-IN"/>
+              </w:rPr>
+              <w:t>,</w:t>
+            </w:r>
+            <w:r>
+              <w:rPr>
+                <w:rFonts w:ascii="Consolas" w:eastAsia="Times New Roman" w:hAnsi="Consolas" w:cs="Times New Roman"/>
+                <w:color w:val="001080"/>
+                <w:sz w:val="21"/>
+                <w:szCs w:val="21"/>
+                <w:lang w:val="en-IN" w:eastAsia="en-IN"/>
+              </w:rPr>
+              <w:t>key</w:t>
+            </w:r>
+            <w:proofErr w:type="spellEnd"/>
+            <w:r>
+              <w:rPr>
+                <w:rFonts w:ascii="Consolas" w:eastAsia="Times New Roman" w:hAnsi="Consolas" w:cs="Times New Roman"/>
+                <w:color w:val="000000"/>
+                <w:sz w:val="21"/>
+                <w:szCs w:val="21"/>
+                <w:lang w:val="en-IN" w:eastAsia="en-IN"/>
+              </w:rPr>
+              <w:t>):</w:t>
+            </w:r>
+          </w:p>
+        </w:tc>
+        <w:tc>
+          <w:tcPr>
+            <w:tcW w:w="7512" w:type="dxa"/>
+          </w:tcPr>
+          <w:p>
+            <w:pPr>
+              <w:shd w:val="clear" w:color="auto" w:fill="FFFFFF"/>
+              <w:spacing w:after="0" w:line="285" w:lineRule="atLeast"/>
+              <w:jc w:val="left"/>
+            </w:pPr>
+            <w:r>
+              <w:t xml:space="preserve">Removes a given key from dictionary. If key is not found it will not delete anything otherwise delete the node. </w:t>
+            </w:r>
+          </w:p>
+        </w:tc>
+      </w:tr>
     </w:tbl>
     <w:p>
       <w:pPr>
@@ -2040,12 +2369,14 @@
       <w:r>
         <w:t xml:space="preserve"> </w:t>
       </w:r>
+      <w:proofErr w:type="spellStart"/>
       <w:r>
         <w:rPr>
           <w:rStyle w:val="IntenseReference"/>
         </w:rPr>
         <w:t>test_invalid_key</w:t>
       </w:r>
+      <w:proofErr w:type="spellEnd"/>
       <w:r>
         <w:t xml:space="preserve"> is implemented to test all use cases related with keys.</w:t>
       </w:r>
@@ -2447,6 +2778,38 @@
     </w:tbl>
     <w:p/>
     <w:p>
+      <w:r>
+        <w:t xml:space="preserve">When semi sorted data is being used to Create BST it is </w:t>
+      </w:r>
+      <w:r>
+        <w:t xml:space="preserve">taking </w:t>
+      </w:r>
+      <w:r>
+        <w:t xml:space="preserve">13.88 milliseconds for 500 points however AVL Tree is taking 2.05 milliseconds. For 5000 semi sorted data, BST is throwing the </w:t>
+      </w:r>
+      <w:r>
+        <w:t>error.</w:t>
+      </w:r>
+      <w:r>
+        <w:t xml:space="preserve"> </w:t>
+      </w:r>
+      <w:r>
+        <w:t>“</w:t>
+      </w:r>
+      <w:r>
+        <w:t>Maximum</w:t>
+      </w:r>
+      <w:r>
+        <w:t xml:space="preserve"> recursion depth exceeded</w:t>
+      </w:r>
+      <w:r>
+        <w:t>”</w:t>
+      </w:r>
+      <w:r>
+        <w:t xml:space="preserve"> however AVL tree to continue to work without any issue. </w:t>
+      </w:r>
+    </w:p>
+    <w:p>
       <w:pPr>
         <w:pStyle w:val="Heading3"/>
       </w:pPr>
@@ -2543,7 +2906,29 @@
                 <w:szCs w:val="21"/>
                 <w:lang w:val="en-IN" w:eastAsia="en-IN"/>
               </w:rPr>
-              <w:t>__init__</w:t>
+              <w:t>__</w:t>
+            </w:r>
+            <w:proofErr w:type="spellStart"/>
+            <w:r>
+              <w:rPr>
+                <w:rFonts w:ascii="Consolas" w:eastAsia="Times New Roman" w:hAnsi="Consolas" w:cs="Times New Roman"/>
+                <w:color w:val="795E26"/>
+                <w:sz w:val="21"/>
+                <w:szCs w:val="21"/>
+                <w:lang w:val="en-IN" w:eastAsia="en-IN"/>
+              </w:rPr>
+              <w:t>init</w:t>
+            </w:r>
+            <w:proofErr w:type="spellEnd"/>
+            <w:r>
+              <w:rPr>
+                <w:rFonts w:ascii="Consolas" w:eastAsia="Times New Roman" w:hAnsi="Consolas" w:cs="Times New Roman"/>
+                <w:color w:val="795E26"/>
+                <w:sz w:val="21"/>
+                <w:szCs w:val="21"/>
+                <w:lang w:val="en-IN" w:eastAsia="en-IN"/>
+              </w:rPr>
+              <w:t>__</w:t>
             </w:r>
             <w:r>
               <w:rPr>
@@ -2575,6 +2960,7 @@
               </w:rPr>
               <w:t xml:space="preserve">, </w:t>
             </w:r>
+            <w:proofErr w:type="spellStart"/>
             <w:r>
               <w:rPr>
                 <w:rFonts w:ascii="Consolas" w:eastAsia="Times New Roman" w:hAnsi="Consolas" w:cs="Times New Roman"/>
@@ -2585,6 +2971,7 @@
               </w:rPr>
               <w:t>allow_duplicates</w:t>
             </w:r>
+            <w:proofErr w:type="spellEnd"/>
             <w:r>
               <w:rPr>
                 <w:rFonts w:ascii="Consolas" w:eastAsia="Times New Roman" w:hAnsi="Consolas" w:cs="Times New Roman"/>
@@ -2666,6 +3053,7 @@
               </w:rPr>
               <w:t xml:space="preserve"> </w:t>
             </w:r>
+            <w:proofErr w:type="spellStart"/>
             <w:r>
               <w:rPr>
                 <w:rFonts w:ascii="Consolas" w:eastAsia="Times New Roman" w:hAnsi="Consolas" w:cs="Times New Roman"/>
@@ -2676,6 +3064,7 @@
               </w:rPr>
               <w:t>get_height</w:t>
             </w:r>
+            <w:proofErr w:type="spellEnd"/>
             <w:r>
               <w:rPr>
                 <w:rFonts w:ascii="Consolas" w:eastAsia="Times New Roman" w:hAnsi="Consolas" w:cs="Times New Roman"/>
@@ -2740,7 +3129,15 @@
               <w:jc w:val="left"/>
             </w:pPr>
             <w:r>
-              <w:t xml:space="preserve">O(logn) </w:t>
+              <w:t>O(</w:t>
+            </w:r>
+            <w:proofErr w:type="spellStart"/>
+            <w:r>
+              <w:t>logn</w:t>
+            </w:r>
+            <w:proofErr w:type="spellEnd"/>
+            <w:r>
+              <w:t xml:space="preserve">) </w:t>
             </w:r>
           </w:p>
         </w:tc>
@@ -2777,6 +3174,7 @@
               </w:rPr>
               <w:t xml:space="preserve"> </w:t>
             </w:r>
+            <w:proofErr w:type="spellStart"/>
             <w:r>
               <w:rPr>
                 <w:rFonts w:ascii="Consolas" w:eastAsia="Times New Roman" w:hAnsi="Consolas" w:cs="Times New Roman"/>
@@ -2787,6 +3185,7 @@
               </w:rPr>
               <w:t>get_balance</w:t>
             </w:r>
+            <w:proofErr w:type="spellEnd"/>
             <w:r>
               <w:rPr>
                 <w:rFonts w:ascii="Consolas" w:eastAsia="Times New Roman" w:hAnsi="Consolas" w:cs="Times New Roman"/>
@@ -2851,7 +3250,15 @@
               <w:jc w:val="left"/>
             </w:pPr>
             <w:r>
-              <w:t>O(logn)</w:t>
+              <w:t>O(</w:t>
+            </w:r>
+            <w:proofErr w:type="spellStart"/>
+            <w:r>
+              <w:t>logn</w:t>
+            </w:r>
+            <w:proofErr w:type="spellEnd"/>
+            <w:r>
+              <w:t>)</w:t>
             </w:r>
           </w:p>
         </w:tc>
@@ -2888,6 +3295,7 @@
               </w:rPr>
               <w:t xml:space="preserve"> </w:t>
             </w:r>
+            <w:proofErr w:type="spellStart"/>
             <w:r>
               <w:rPr>
                 <w:rFonts w:ascii="Consolas" w:eastAsia="Times New Roman" w:hAnsi="Consolas" w:cs="Times New Roman"/>
@@ -2898,6 +3306,7 @@
               </w:rPr>
               <w:t>rotate_left</w:t>
             </w:r>
+            <w:proofErr w:type="spellEnd"/>
             <w:r>
               <w:rPr>
                 <w:rFonts w:ascii="Consolas" w:eastAsia="Times New Roman" w:hAnsi="Consolas" w:cs="Times New Roman"/>
@@ -3000,6 +3409,7 @@
               </w:rPr>
               <w:t xml:space="preserve"> </w:t>
             </w:r>
+            <w:proofErr w:type="spellStart"/>
             <w:r>
               <w:rPr>
                 <w:rFonts w:ascii="Consolas" w:eastAsia="Times New Roman" w:hAnsi="Consolas" w:cs="Times New Roman"/>
@@ -3010,6 +3420,7 @@
               </w:rPr>
               <w:t>rotate_right</w:t>
             </w:r>
+            <w:proofErr w:type="spellEnd"/>
             <w:r>
               <w:rPr>
                 <w:rFonts w:ascii="Consolas" w:eastAsia="Times New Roman" w:hAnsi="Consolas" w:cs="Times New Roman"/>
@@ -3191,7 +3602,15 @@
               <w:jc w:val="left"/>
             </w:pPr>
             <w:r>
-              <w:t>O(logn)</w:t>
+              <w:t>O(</w:t>
+            </w:r>
+            <w:proofErr w:type="spellStart"/>
+            <w:r>
+              <w:t>logn</w:t>
+            </w:r>
+            <w:proofErr w:type="spellEnd"/>
+            <w:r>
+              <w:t>)</w:t>
             </w:r>
           </w:p>
         </w:tc>
@@ -3243,7 +3662,29 @@
                 <w:szCs w:val="21"/>
                 <w:lang w:val="en-IN" w:eastAsia="en-IN"/>
               </w:rPr>
-              <w:t>__getitem__</w:t>
+              <w:t>__</w:t>
+            </w:r>
+            <w:proofErr w:type="spellStart"/>
+            <w:r>
+              <w:rPr>
+                <w:rFonts w:ascii="Consolas" w:eastAsia="Times New Roman" w:hAnsi="Consolas" w:cs="Times New Roman"/>
+                <w:color w:val="795E26"/>
+                <w:sz w:val="21"/>
+                <w:szCs w:val="21"/>
+                <w:lang w:val="en-IN" w:eastAsia="en-IN"/>
+              </w:rPr>
+              <w:t>getitem</w:t>
+            </w:r>
+            <w:proofErr w:type="spellEnd"/>
+            <w:r>
+              <w:rPr>
+                <w:rFonts w:ascii="Consolas" w:eastAsia="Times New Roman" w:hAnsi="Consolas" w:cs="Times New Roman"/>
+                <w:color w:val="795E26"/>
+                <w:sz w:val="21"/>
+                <w:szCs w:val="21"/>
+                <w:lang w:val="en-IN" w:eastAsia="en-IN"/>
+              </w:rPr>
+              <w:t>__</w:t>
             </w:r>
             <w:r>
               <w:rPr>
@@ -3351,6 +3792,7 @@
               </w:rPr>
               <w:t xml:space="preserve"> </w:t>
             </w:r>
+            <w:proofErr w:type="spellStart"/>
             <w:r>
               <w:rPr>
                 <w:rFonts w:ascii="Consolas" w:eastAsia="Times New Roman" w:hAnsi="Consolas" w:cs="Times New Roman"/>
@@ -3361,6 +3803,7 @@
               </w:rPr>
               <w:t>print_tree</w:t>
             </w:r>
+            <w:proofErr w:type="spellEnd"/>
             <w:r>
               <w:rPr>
                 <w:rFonts w:ascii="Consolas" w:eastAsia="Times New Roman" w:hAnsi="Consolas" w:cs="Times New Roman"/>
@@ -3391,6 +3834,7 @@
               </w:rPr>
               <w:t xml:space="preserve">, </w:t>
             </w:r>
+            <w:proofErr w:type="spellStart"/>
             <w:r>
               <w:rPr>
                 <w:rFonts w:ascii="Consolas" w:eastAsia="Times New Roman" w:hAnsi="Consolas" w:cs="Times New Roman"/>
@@ -3401,6 +3845,7 @@
               </w:rPr>
               <w:t>fileName</w:t>
             </w:r>
+            <w:proofErr w:type="spellEnd"/>
             <w:r>
               <w:rPr>
                 <w:rFonts w:ascii="Consolas" w:eastAsia="Times New Roman" w:hAnsi="Consolas" w:cs="Times New Roman"/>
@@ -3458,6 +3903,7 @@
                 <w:szCs w:val="21"/>
                 <w:lang w:val="en-IN" w:eastAsia="en-IN"/>
               </w:rPr>
+              <w:lastRenderedPageBreak/>
               <w:t>def</w:t>
             </w:r>
             <w:r>
@@ -3670,7 +4116,29 @@
                 <w:szCs w:val="21"/>
                 <w:lang w:val="en-IN" w:eastAsia="en-IN"/>
               </w:rPr>
-              <w:t>__setitem__</w:t>
+              <w:t>__</w:t>
+            </w:r>
+            <w:proofErr w:type="spellStart"/>
+            <w:r>
+              <w:rPr>
+                <w:rFonts w:ascii="Consolas" w:eastAsia="Times New Roman" w:hAnsi="Consolas" w:cs="Times New Roman"/>
+                <w:color w:val="795E26"/>
+                <w:sz w:val="21"/>
+                <w:szCs w:val="21"/>
+                <w:lang w:val="en-IN" w:eastAsia="en-IN"/>
+              </w:rPr>
+              <w:t>setitem</w:t>
+            </w:r>
+            <w:proofErr w:type="spellEnd"/>
+            <w:r>
+              <w:rPr>
+                <w:rFonts w:ascii="Consolas" w:eastAsia="Times New Roman" w:hAnsi="Consolas" w:cs="Times New Roman"/>
+                <w:color w:val="795E26"/>
+                <w:sz w:val="21"/>
+                <w:szCs w:val="21"/>
+                <w:lang w:val="en-IN" w:eastAsia="en-IN"/>
+              </w:rPr>
+              <w:t>__</w:t>
             </w:r>
             <w:r>
               <w:rPr>
@@ -3757,7 +4225,15 @@
               <w:jc w:val="left"/>
             </w:pPr>
             <w:r>
-              <w:t>O(logn)</w:t>
+              <w:t>O(</w:t>
+            </w:r>
+            <w:proofErr w:type="spellStart"/>
+            <w:r>
+              <w:t>logn</w:t>
+            </w:r>
+            <w:proofErr w:type="spellEnd"/>
+            <w:r>
+              <w:t>)</w:t>
             </w:r>
           </w:p>
         </w:tc>
@@ -3934,6 +4410,7 @@
               </w:rPr>
               <w:t xml:space="preserve"> </w:t>
             </w:r>
+            <w:proofErr w:type="spellStart"/>
             <w:r>
               <w:rPr>
                 <w:rFonts w:ascii="Consolas" w:eastAsia="Times New Roman" w:hAnsi="Consolas" w:cs="Times New Roman"/>
@@ -3944,6 +4421,7 @@
               </w:rPr>
               <w:t>containsKey</w:t>
             </w:r>
+            <w:proofErr w:type="spellEnd"/>
             <w:r>
               <w:rPr>
                 <w:rFonts w:ascii="Consolas" w:eastAsia="Times New Roman" w:hAnsi="Consolas" w:cs="Times New Roman"/>
@@ -3954,6 +4432,7 @@
               </w:rPr>
               <w:t>(</w:t>
             </w:r>
+            <w:proofErr w:type="spellStart"/>
             <w:r>
               <w:rPr>
                 <w:rFonts w:ascii="Consolas" w:eastAsia="Times New Roman" w:hAnsi="Consolas" w:cs="Times New Roman"/>
@@ -3984,6 +4463,7 @@
               </w:rPr>
               <w:t>key</w:t>
             </w:r>
+            <w:proofErr w:type="spellEnd"/>
             <w:r>
               <w:rPr>
                 <w:rFonts w:ascii="Consolas" w:eastAsia="Times New Roman" w:hAnsi="Consolas" w:cs="Times New Roman"/>
@@ -4007,7 +4487,15 @@
               <w:jc w:val="left"/>
             </w:pPr>
             <w:r>
-              <w:t>O(logn)</w:t>
+              <w:t>O(</w:t>
+            </w:r>
+            <w:proofErr w:type="spellStart"/>
+            <w:r>
+              <w:t>logn</w:t>
+            </w:r>
+            <w:proofErr w:type="spellEnd"/>
+            <w:r>
+              <w:t>)</w:t>
             </w:r>
           </w:p>
         </w:tc>
@@ -4018,7 +4506,6 @@
         <w:pStyle w:val="Heading3"/>
       </w:pPr>
       <w:r>
-        <w:lastRenderedPageBreak/>
         <w:t>Alternate Approach</w:t>
       </w:r>
     </w:p>

</xml_diff>

<commit_message>
merged code into one file
</commit_message>
<xml_diff>
--- a/designPS09_129.docx
+++ b/designPS09_129.docx
@@ -33,15 +33,7 @@
         <w:t xml:space="preserve"> </w:t>
       </w:r>
       <w:r>
-        <w:t xml:space="preserve">You </w:t>
-      </w:r>
-      <w:proofErr w:type="gramStart"/>
-      <w:r>
-        <w:t>have to</w:t>
-      </w:r>
-      <w:proofErr w:type="gramEnd"/>
-      <w:r>
-        <w:t xml:space="preserve"> implement python-</w:t>
+        <w:t>You have to implement python-</w:t>
       </w:r>
       <w:r>
         <w:rPr>
@@ -107,15 +99,7 @@
         <w:t xml:space="preserve"> </w:t>
       </w:r>
       <w:r>
-        <w:t xml:space="preserve">Also implement </w:t>
-      </w:r>
-      <w:proofErr w:type="gramStart"/>
-      <w:r>
-        <w:t>".keys</w:t>
-      </w:r>
-      <w:proofErr w:type="gramEnd"/>
-      <w:r>
-        <w:t>()" function and ".values()" like that of a dictionary.</w:t>
+        <w:t>Also implement ".keys()" function and ".values()" like that of a dictionary.</w:t>
       </w:r>
       <w:r>
         <w:t xml:space="preserve"> </w:t>
@@ -188,15 +172,7 @@
         <w:jc w:val="left"/>
       </w:pPr>
       <w:r>
-        <w:t>You can research __</w:t>
-      </w:r>
-      <w:proofErr w:type="spellStart"/>
-      <w:r>
-        <w:t>getitem</w:t>
-      </w:r>
-      <w:proofErr w:type="spellEnd"/>
-      <w:r>
-        <w:t>__ for operator-overloading.</w:t>
+        <w:t>You can research __getitem__ for operator-overloading.</w:t>
       </w:r>
     </w:p>
     <w:p>
@@ -283,14 +259,12 @@
       <w:r>
         <w:t xml:space="preserve">ionary implementation </w:t>
       </w:r>
-      <w:proofErr w:type="spellStart"/>
       <w:r>
         <w:rPr>
           <w:rStyle w:val="IntenseReference"/>
         </w:rPr>
         <w:t>BSTDictionary</w:t>
       </w:r>
-      <w:proofErr w:type="spellEnd"/>
       <w:r>
         <w:t xml:space="preserve"> and </w:t>
       </w:r>
@@ -319,22 +293,8 @@
           <w:szCs w:val="21"/>
           <w:lang w:val="en-IN" w:eastAsia="en-IN"/>
         </w:rPr>
-        <w:t>__</w:t>
-      </w:r>
-      <w:proofErr w:type="spellStart"/>
-      <w:r>
-        <w:rPr>
-          <w:rFonts w:ascii="Consolas" w:eastAsia="Times New Roman" w:hAnsi="Consolas" w:cs="Times New Roman"/>
-          <w:b/>
-          <w:bCs/>
-          <w:color w:val="795E26"/>
-          <w:sz w:val="21"/>
-          <w:szCs w:val="21"/>
-          <w:lang w:val="en-IN" w:eastAsia="en-IN"/>
-        </w:rPr>
-        <w:t>setitem</w:t>
-      </w:r>
-      <w:proofErr w:type="spellEnd"/>
+        <w:t>__setitem_</w:t>
+      </w:r>
       <w:r>
         <w:rPr>
           <w:rFonts w:ascii="Consolas" w:eastAsia="Times New Roman" w:hAnsi="Consolas" w:cs="Times New Roman"/>
@@ -350,18 +310,6 @@
       <w:r>
         <w:rPr>
           <w:rFonts w:ascii="Consolas" w:eastAsia="Times New Roman" w:hAnsi="Consolas" w:cs="Times New Roman"/>
-          <w:b/>
-          <w:bCs/>
-          <w:color w:val="795E26"/>
-          <w:sz w:val="21"/>
-          <w:szCs w:val="21"/>
-          <w:lang w:val="en-IN" w:eastAsia="en-IN"/>
-        </w:rPr>
-        <w:t>_</w:t>
-      </w:r>
-      <w:r>
-        <w:rPr>
-          <w:rFonts w:ascii="Consolas" w:eastAsia="Times New Roman" w:hAnsi="Consolas" w:cs="Times New Roman"/>
           <w:color w:val="795E26"/>
           <w:sz w:val="21"/>
           <w:szCs w:val="21"/>
@@ -385,33 +333,7 @@
           <w:szCs w:val="21"/>
           <w:lang w:val="en-IN" w:eastAsia="en-IN"/>
         </w:rPr>
-        <w:t>__</w:t>
-      </w:r>
-      <w:proofErr w:type="spellStart"/>
-      <w:r>
-        <w:rPr>
-          <w:rFonts w:ascii="Consolas" w:eastAsia="Times New Roman" w:hAnsi="Consolas" w:cs="Times New Roman"/>
-          <w:b/>
-          <w:bCs/>
-          <w:color w:val="795E26"/>
-          <w:sz w:val="21"/>
-          <w:szCs w:val="21"/>
-          <w:lang w:val="en-IN" w:eastAsia="en-IN"/>
-        </w:rPr>
-        <w:t>getitem</w:t>
-      </w:r>
-      <w:proofErr w:type="spellEnd"/>
-      <w:r>
-        <w:rPr>
-          <w:rFonts w:ascii="Consolas" w:eastAsia="Times New Roman" w:hAnsi="Consolas" w:cs="Times New Roman"/>
-          <w:b/>
-          <w:bCs/>
-          <w:color w:val="795E26"/>
-          <w:sz w:val="21"/>
-          <w:szCs w:val="21"/>
-          <w:lang w:val="en-IN" w:eastAsia="en-IN"/>
-        </w:rPr>
-        <w:t>__</w:t>
+        <w:t>__getitem__</w:t>
       </w:r>
       <w:r>
         <w:t>methods</w:t>
@@ -422,14 +344,12 @@
       <w:r>
         <w:t xml:space="preserve">describe detailed information about </w:t>
       </w:r>
-      <w:proofErr w:type="spellStart"/>
       <w:r>
         <w:rPr>
           <w:rStyle w:val="IntenseReference"/>
         </w:rPr>
         <w:t>BSTDictionary</w:t>
       </w:r>
-      <w:proofErr w:type="spellEnd"/>
       <w:r>
         <w:rPr>
           <w:rStyle w:val="IntenseEmphasis"/>
@@ -526,40 +446,7 @@
                 <w:szCs w:val="21"/>
                 <w:lang w:val="en-IN" w:eastAsia="en-IN"/>
               </w:rPr>
-              <w:t>__</w:t>
-            </w:r>
-            <w:proofErr w:type="spellStart"/>
-            <w:r>
-              <w:rPr>
-                <w:rFonts w:ascii="Consolas" w:eastAsia="Times New Roman" w:hAnsi="Consolas" w:cs="Times New Roman"/>
-                <w:color w:val="795E26"/>
-                <w:sz w:val="21"/>
-                <w:szCs w:val="21"/>
-                <w:lang w:val="en-IN" w:eastAsia="en-IN"/>
-              </w:rPr>
-              <w:t>init</w:t>
-            </w:r>
-            <w:proofErr w:type="spellEnd"/>
-            <w:r>
-              <w:rPr>
-                <w:rFonts w:ascii="Consolas" w:eastAsia="Times New Roman" w:hAnsi="Consolas" w:cs="Times New Roman"/>
-                <w:color w:val="795E26"/>
-                <w:sz w:val="21"/>
-                <w:szCs w:val="21"/>
-                <w:lang w:val="en-IN" w:eastAsia="en-IN"/>
-              </w:rPr>
-              <w:t>_</w:t>
-            </w:r>
-            <w:proofErr w:type="gramStart"/>
-            <w:r>
-              <w:rPr>
-                <w:rFonts w:ascii="Consolas" w:eastAsia="Times New Roman" w:hAnsi="Consolas" w:cs="Times New Roman"/>
-                <w:color w:val="795E26"/>
-                <w:sz w:val="21"/>
-                <w:szCs w:val="21"/>
-                <w:lang w:val="en-IN" w:eastAsia="en-IN"/>
-              </w:rPr>
-              <w:t>_</w:t>
+              <w:t>__init__</w:t>
             </w:r>
             <w:r>
               <w:rPr>
@@ -571,7 +458,6 @@
               </w:rPr>
               <w:t>(</w:t>
             </w:r>
-            <w:proofErr w:type="gramEnd"/>
             <w:r>
               <w:rPr>
                 <w:rFonts w:ascii="Consolas" w:eastAsia="Times New Roman" w:hAnsi="Consolas" w:cs="Times New Roman"/>
@@ -592,7 +478,6 @@
               </w:rPr>
               <w:t xml:space="preserve">, </w:t>
             </w:r>
-            <w:proofErr w:type="spellStart"/>
             <w:r>
               <w:rPr>
                 <w:rFonts w:ascii="Consolas" w:eastAsia="Times New Roman" w:hAnsi="Consolas" w:cs="Times New Roman"/>
@@ -603,7 +488,6 @@
               </w:rPr>
               <w:t>allow_duplicates</w:t>
             </w:r>
-            <w:proofErr w:type="spellEnd"/>
             <w:r>
               <w:rPr>
                 <w:rFonts w:ascii="Consolas" w:eastAsia="Times New Roman" w:hAnsi="Consolas" w:cs="Times New Roman"/>
@@ -648,33 +532,7 @@
               <w:jc w:val="left"/>
             </w:pPr>
             <w:r>
-              <w:t xml:space="preserve">The constructor method of </w:t>
-            </w:r>
-            <w:proofErr w:type="spellStart"/>
-            <w:r>
-              <w:t>BSTDictionary</w:t>
-            </w:r>
-            <w:proofErr w:type="spellEnd"/>
-            <w:r>
-              <w:t xml:space="preserve"> initializes the root node to None and allows duplicates by </w:t>
-            </w:r>
-            <w:proofErr w:type="spellStart"/>
-            <w:proofErr w:type="gramStart"/>
-            <w:r>
-              <w:t>default.The</w:t>
-            </w:r>
-            <w:proofErr w:type="spellEnd"/>
-            <w:proofErr w:type="gramEnd"/>
-            <w:r>
-              <w:t xml:space="preserve"> </w:t>
-            </w:r>
-            <w:proofErr w:type="spellStart"/>
-            <w:r>
-              <w:t>allow_duplicates</w:t>
-            </w:r>
-            <w:proofErr w:type="spellEnd"/>
-            <w:r>
-              <w:t xml:space="preserve"> parameter can be set to False to disallow nodes with duplicate keys</w:t>
+              <w:t>The constructor method of BSTDictionary initializes the root node to None and allows duplicates by default.The allow_duplicates parameter can be set to False to disallow nodes with duplicate keys</w:t>
             </w:r>
           </w:p>
         </w:tc>
@@ -710,7 +568,6 @@
               </w:rPr>
               <w:t xml:space="preserve"> </w:t>
             </w:r>
-            <w:proofErr w:type="spellStart"/>
             <w:r>
               <w:rPr>
                 <w:rFonts w:ascii="Consolas" w:eastAsia="Times New Roman" w:hAnsi="Consolas" w:cs="Times New Roman"/>
@@ -719,20 +576,8 @@
                 <w:szCs w:val="21"/>
                 <w:lang w:val="en-IN" w:eastAsia="en-IN"/>
               </w:rPr>
-              <w:t>get_</w:t>
-            </w:r>
-            <w:proofErr w:type="gramStart"/>
-            <w:r>
-              <w:rPr>
-                <w:rFonts w:ascii="Consolas" w:eastAsia="Times New Roman" w:hAnsi="Consolas" w:cs="Times New Roman"/>
-                <w:color w:val="795E26"/>
-                <w:sz w:val="21"/>
-                <w:szCs w:val="21"/>
-                <w:lang w:val="en-IN" w:eastAsia="en-IN"/>
-              </w:rPr>
-              <w:t>height</w:t>
-            </w:r>
-            <w:proofErr w:type="spellEnd"/>
+              <w:t>get_height</w:t>
+            </w:r>
             <w:r>
               <w:rPr>
                 <w:rFonts w:ascii="Consolas" w:eastAsia="Times New Roman" w:hAnsi="Consolas" w:cs="Times New Roman"/>
@@ -743,7 +588,6 @@
               </w:rPr>
               <w:t>(</w:t>
             </w:r>
-            <w:proofErr w:type="gramEnd"/>
             <w:r>
               <w:rPr>
                 <w:rFonts w:ascii="Consolas" w:eastAsia="Times New Roman" w:hAnsi="Consolas" w:cs="Times New Roman"/>
@@ -833,7 +677,6 @@
               </w:rPr>
               <w:t xml:space="preserve"> </w:t>
             </w:r>
-            <w:proofErr w:type="spellStart"/>
             <w:r>
               <w:rPr>
                 <w:rFonts w:ascii="Consolas" w:eastAsia="Times New Roman" w:hAnsi="Consolas" w:cs="Times New Roman"/>
@@ -842,20 +685,8 @@
                 <w:szCs w:val="21"/>
                 <w:lang w:val="en-IN" w:eastAsia="en-IN"/>
               </w:rPr>
-              <w:t>get_</w:t>
-            </w:r>
-            <w:proofErr w:type="gramStart"/>
-            <w:r>
-              <w:rPr>
-                <w:rFonts w:ascii="Consolas" w:eastAsia="Times New Roman" w:hAnsi="Consolas" w:cs="Times New Roman"/>
-                <w:color w:val="795E26"/>
-                <w:sz w:val="21"/>
-                <w:szCs w:val="21"/>
-                <w:lang w:val="en-IN" w:eastAsia="en-IN"/>
-              </w:rPr>
-              <w:t>balance</w:t>
-            </w:r>
-            <w:proofErr w:type="spellEnd"/>
+              <w:t>get_balance</w:t>
+            </w:r>
             <w:r>
               <w:rPr>
                 <w:rFonts w:ascii="Consolas" w:eastAsia="Times New Roman" w:hAnsi="Consolas" w:cs="Times New Roman"/>
@@ -866,7 +697,6 @@
               </w:rPr>
               <w:t>(</w:t>
             </w:r>
-            <w:proofErr w:type="gramEnd"/>
             <w:r>
               <w:rPr>
                 <w:rFonts w:ascii="Consolas" w:eastAsia="Times New Roman" w:hAnsi="Consolas" w:cs="Times New Roman"/>
@@ -920,15 +750,7 @@
               <w:jc w:val="left"/>
             </w:pPr>
             <w:r>
-              <w:t>Calculate the balance factor for a given node. Balance Factor=</w:t>
-            </w:r>
-            <w:proofErr w:type="gramStart"/>
-            <w:r>
-              <w:t>Height(</w:t>
-            </w:r>
-            <w:proofErr w:type="gramEnd"/>
-            <w:r>
-              <w:t>Left Sub Tree)- Height(Right Sub Tree)</w:t>
+              <w:t>Calculate the balance factor for a given node. Balance Factor=Height(Left Sub Tree)- Height(Right Sub Tree)</w:t>
             </w:r>
           </w:p>
         </w:tc>
@@ -964,7 +786,6 @@
               </w:rPr>
               <w:t xml:space="preserve"> </w:t>
             </w:r>
-            <w:proofErr w:type="spellStart"/>
             <w:r>
               <w:rPr>
                 <w:rFonts w:ascii="Consolas" w:eastAsia="Times New Roman" w:hAnsi="Consolas" w:cs="Times New Roman"/>
@@ -973,20 +794,8 @@
                 <w:szCs w:val="21"/>
                 <w:lang w:val="en-IN" w:eastAsia="en-IN"/>
               </w:rPr>
-              <w:t>rotate_</w:t>
-            </w:r>
-            <w:proofErr w:type="gramStart"/>
-            <w:r>
-              <w:rPr>
-                <w:rFonts w:ascii="Consolas" w:eastAsia="Times New Roman" w:hAnsi="Consolas" w:cs="Times New Roman"/>
-                <w:color w:val="795E26"/>
-                <w:sz w:val="21"/>
-                <w:szCs w:val="21"/>
-                <w:lang w:val="en-IN" w:eastAsia="en-IN"/>
-              </w:rPr>
-              <w:t>left</w:t>
-            </w:r>
-            <w:proofErr w:type="spellEnd"/>
+              <w:t>rotate_left</w:t>
+            </w:r>
             <w:r>
               <w:rPr>
                 <w:rFonts w:ascii="Consolas" w:eastAsia="Times New Roman" w:hAnsi="Consolas" w:cs="Times New Roman"/>
@@ -997,7 +806,6 @@
               </w:rPr>
               <w:t>(</w:t>
             </w:r>
-            <w:proofErr w:type="gramEnd"/>
             <w:r>
               <w:rPr>
                 <w:rFonts w:ascii="Consolas" w:eastAsia="Times New Roman" w:hAnsi="Consolas" w:cs="Times New Roman"/>
@@ -1087,7 +895,6 @@
               </w:rPr>
               <w:t xml:space="preserve"> </w:t>
             </w:r>
-            <w:proofErr w:type="spellStart"/>
             <w:r>
               <w:rPr>
                 <w:rFonts w:ascii="Consolas" w:eastAsia="Times New Roman" w:hAnsi="Consolas" w:cs="Times New Roman"/>
@@ -1096,20 +903,8 @@
                 <w:szCs w:val="21"/>
                 <w:lang w:val="en-IN" w:eastAsia="en-IN"/>
               </w:rPr>
-              <w:t>rotate_</w:t>
-            </w:r>
-            <w:proofErr w:type="gramStart"/>
-            <w:r>
-              <w:rPr>
-                <w:rFonts w:ascii="Consolas" w:eastAsia="Times New Roman" w:hAnsi="Consolas" w:cs="Times New Roman"/>
-                <w:color w:val="795E26"/>
-                <w:sz w:val="21"/>
-                <w:szCs w:val="21"/>
-                <w:lang w:val="en-IN" w:eastAsia="en-IN"/>
-              </w:rPr>
-              <w:t>right</w:t>
-            </w:r>
-            <w:proofErr w:type="spellEnd"/>
+              <w:t>rotate_right</w:t>
+            </w:r>
             <w:r>
               <w:rPr>
                 <w:rFonts w:ascii="Consolas" w:eastAsia="Times New Roman" w:hAnsi="Consolas" w:cs="Times New Roman"/>
@@ -1120,7 +915,6 @@
               </w:rPr>
               <w:t>(</w:t>
             </w:r>
-            <w:proofErr w:type="gramEnd"/>
             <w:r>
               <w:rPr>
                 <w:rFonts w:ascii="Consolas" w:eastAsia="Times New Roman" w:hAnsi="Consolas" w:cs="Times New Roman"/>
@@ -1217,7 +1011,6 @@
               </w:rPr>
               <w:t xml:space="preserve"> </w:t>
             </w:r>
-            <w:proofErr w:type="gramStart"/>
             <w:r>
               <w:rPr>
                 <w:rFonts w:ascii="Consolas" w:eastAsia="Times New Roman" w:hAnsi="Consolas" w:cs="Times New Roman"/>
@@ -1238,7 +1031,6 @@
               </w:rPr>
               <w:t>(</w:t>
             </w:r>
-            <w:proofErr w:type="gramEnd"/>
             <w:r>
               <w:rPr>
                 <w:rFonts w:ascii="Consolas" w:eastAsia="Times New Roman" w:hAnsi="Consolas" w:cs="Times New Roman"/>
@@ -1292,15 +1084,7 @@
               <w:jc w:val="left"/>
             </w:pPr>
             <w:r>
-              <w:t>Perform Search for a given key and return associated Node data. If key is not found,"</w:t>
-            </w:r>
-            <w:proofErr w:type="spellStart"/>
-            <w:r>
-              <w:t>KeyError</w:t>
-            </w:r>
-            <w:proofErr w:type="spellEnd"/>
-            <w:r>
-              <w:t>" is raised</w:t>
+              <w:t>Perform Search for a given key and return associated Node data. If key is not found,"KeyError" is raised</w:t>
             </w:r>
           </w:p>
         </w:tc>
@@ -1343,7 +1127,6 @@
               </w:rPr>
               <w:t xml:space="preserve"> </w:t>
             </w:r>
-            <w:proofErr w:type="spellStart"/>
             <w:r>
               <w:rPr>
                 <w:rFonts w:ascii="Consolas" w:eastAsia="Times New Roman" w:hAnsi="Consolas" w:cs="Times New Roman"/>
@@ -1354,7 +1137,6 @@
               </w:rPr>
               <w:t>containsKey</w:t>
             </w:r>
-            <w:proofErr w:type="spellEnd"/>
             <w:r>
               <w:rPr>
                 <w:rFonts w:ascii="Consolas" w:eastAsia="Times New Roman" w:hAnsi="Consolas" w:cs="Times New Roman"/>
@@ -1365,8 +1147,6 @@
               </w:rPr>
               <w:t>(</w:t>
             </w:r>
-            <w:proofErr w:type="spellStart"/>
-            <w:proofErr w:type="gramStart"/>
             <w:r>
               <w:rPr>
                 <w:rFonts w:ascii="Consolas" w:eastAsia="Times New Roman" w:hAnsi="Consolas" w:cs="Times New Roman"/>
@@ -1397,8 +1177,6 @@
               </w:rPr>
               <w:t>key</w:t>
             </w:r>
-            <w:proofErr w:type="spellEnd"/>
-            <w:proofErr w:type="gramEnd"/>
             <w:r>
               <w:rPr>
                 <w:rFonts w:ascii="Consolas" w:eastAsia="Times New Roman" w:hAnsi="Consolas" w:cs="Times New Roman"/>
@@ -1465,7 +1243,6 @@
               </w:rPr>
               <w:t xml:space="preserve"> </w:t>
             </w:r>
-            <w:proofErr w:type="spellStart"/>
             <w:r>
               <w:rPr>
                 <w:rFonts w:ascii="Consolas" w:eastAsia="Times New Roman" w:hAnsi="Consolas" w:cs="Times New Roman"/>
@@ -1474,20 +1251,8 @@
                 <w:szCs w:val="21"/>
                 <w:lang w:val="en-IN" w:eastAsia="en-IN"/>
               </w:rPr>
-              <w:t>print_</w:t>
-            </w:r>
-            <w:proofErr w:type="gramStart"/>
-            <w:r>
-              <w:rPr>
-                <w:rFonts w:ascii="Consolas" w:eastAsia="Times New Roman" w:hAnsi="Consolas" w:cs="Times New Roman"/>
-                <w:color w:val="795E26"/>
-                <w:sz w:val="21"/>
-                <w:szCs w:val="21"/>
-                <w:lang w:val="en-IN" w:eastAsia="en-IN"/>
-              </w:rPr>
-              <w:t>tree</w:t>
-            </w:r>
-            <w:proofErr w:type="spellEnd"/>
+              <w:t>print_tree</w:t>
+            </w:r>
             <w:r>
               <w:rPr>
                 <w:rFonts w:ascii="Consolas" w:eastAsia="Times New Roman" w:hAnsi="Consolas" w:cs="Times New Roman"/>
@@ -1498,7 +1263,6 @@
               </w:rPr>
               <w:t>(</w:t>
             </w:r>
-            <w:proofErr w:type="gramEnd"/>
             <w:r>
               <w:rPr>
                 <w:rFonts w:ascii="Consolas" w:eastAsia="Times New Roman" w:hAnsi="Consolas" w:cs="Times New Roman"/>
@@ -1519,7 +1283,6 @@
               </w:rPr>
               <w:t xml:space="preserve">, </w:t>
             </w:r>
-            <w:proofErr w:type="spellStart"/>
             <w:r>
               <w:rPr>
                 <w:rFonts w:ascii="Consolas" w:eastAsia="Times New Roman" w:hAnsi="Consolas" w:cs="Times New Roman"/>
@@ -1530,7 +1293,6 @@
               </w:rPr>
               <w:t>fileName</w:t>
             </w:r>
-            <w:proofErr w:type="spellEnd"/>
             <w:r>
               <w:rPr>
                 <w:rFonts w:ascii="Consolas" w:eastAsia="Times New Roman" w:hAnsi="Consolas" w:cs="Times New Roman"/>
@@ -1557,31 +1319,7 @@
               <w:t> </w:t>
             </w:r>
             <w:r>
-              <w:t xml:space="preserve"># Print graphical </w:t>
-            </w:r>
-            <w:proofErr w:type="spellStart"/>
-            <w:r>
-              <w:t>representaton</w:t>
-            </w:r>
-            <w:proofErr w:type="spellEnd"/>
-            <w:r>
-              <w:t xml:space="preserve"> of Tree. This method uses the </w:t>
-            </w:r>
-            <w:proofErr w:type="spellStart"/>
-            <w:r>
-              <w:t>Graphviz</w:t>
-            </w:r>
-            <w:proofErr w:type="spellEnd"/>
-            <w:r>
-              <w:t xml:space="preserve"> library to create a visualization of the tree in the form of PDF File. Left Edges are represented in red color. Right Edges are </w:t>
-            </w:r>
-            <w:proofErr w:type="spellStart"/>
-            <w:r>
-              <w:t>reprented</w:t>
-            </w:r>
-            <w:proofErr w:type="spellEnd"/>
-            <w:r>
-              <w:t xml:space="preserve"> in Green Color. </w:t>
+              <w:t xml:space="preserve"># Print graphical representaton of Tree. This method uses the Graphviz library to create a visualization of the tree in the form of PDF File. Left Edges are represented in red color. Right Edges are reprented in Green Color. </w:t>
             </w:r>
             <w:r>
               <w:t> </w:t>
@@ -1830,40 +1568,7 @@
                 <w:szCs w:val="21"/>
                 <w:lang w:val="en-IN" w:eastAsia="en-IN"/>
               </w:rPr>
-              <w:t>__</w:t>
-            </w:r>
-            <w:proofErr w:type="spellStart"/>
-            <w:r>
-              <w:rPr>
-                <w:rFonts w:ascii="Consolas" w:eastAsia="Times New Roman" w:hAnsi="Consolas" w:cs="Times New Roman"/>
-                <w:color w:val="795E26"/>
-                <w:sz w:val="21"/>
-                <w:szCs w:val="21"/>
-                <w:lang w:val="en-IN" w:eastAsia="en-IN"/>
-              </w:rPr>
-              <w:t>setitem</w:t>
-            </w:r>
-            <w:proofErr w:type="spellEnd"/>
-            <w:r>
-              <w:rPr>
-                <w:rFonts w:ascii="Consolas" w:eastAsia="Times New Roman" w:hAnsi="Consolas" w:cs="Times New Roman"/>
-                <w:color w:val="795E26"/>
-                <w:sz w:val="21"/>
-                <w:szCs w:val="21"/>
-                <w:lang w:val="en-IN" w:eastAsia="en-IN"/>
-              </w:rPr>
-              <w:t>_</w:t>
-            </w:r>
-            <w:proofErr w:type="gramStart"/>
-            <w:r>
-              <w:rPr>
-                <w:rFonts w:ascii="Consolas" w:eastAsia="Times New Roman" w:hAnsi="Consolas" w:cs="Times New Roman"/>
-                <w:color w:val="795E26"/>
-                <w:sz w:val="21"/>
-                <w:szCs w:val="21"/>
-                <w:lang w:val="en-IN" w:eastAsia="en-IN"/>
-              </w:rPr>
-              <w:t>_</w:t>
+              <w:t>__setitem__</w:t>
             </w:r>
             <w:r>
               <w:rPr>
@@ -1875,7 +1580,6 @@
               </w:rPr>
               <w:t>(</w:t>
             </w:r>
-            <w:proofErr w:type="gramEnd"/>
             <w:r>
               <w:rPr>
                 <w:rFonts w:ascii="Consolas" w:eastAsia="Times New Roman" w:hAnsi="Consolas" w:cs="Times New Roman"/>
@@ -2000,40 +1704,7 @@
                 <w:szCs w:val="21"/>
                 <w:lang w:val="en-IN" w:eastAsia="en-IN"/>
               </w:rPr>
-              <w:t>__</w:t>
-            </w:r>
-            <w:proofErr w:type="spellStart"/>
-            <w:r>
-              <w:rPr>
-                <w:rFonts w:ascii="Consolas" w:eastAsia="Times New Roman" w:hAnsi="Consolas" w:cs="Times New Roman"/>
-                <w:color w:val="795E26"/>
-                <w:sz w:val="21"/>
-                <w:szCs w:val="21"/>
-                <w:lang w:val="en-IN" w:eastAsia="en-IN"/>
-              </w:rPr>
-              <w:t>getitem</w:t>
-            </w:r>
-            <w:proofErr w:type="spellEnd"/>
-            <w:r>
-              <w:rPr>
-                <w:rFonts w:ascii="Consolas" w:eastAsia="Times New Roman" w:hAnsi="Consolas" w:cs="Times New Roman"/>
-                <w:color w:val="795E26"/>
-                <w:sz w:val="21"/>
-                <w:szCs w:val="21"/>
-                <w:lang w:val="en-IN" w:eastAsia="en-IN"/>
-              </w:rPr>
-              <w:t>_</w:t>
-            </w:r>
-            <w:proofErr w:type="gramStart"/>
-            <w:r>
-              <w:rPr>
-                <w:rFonts w:ascii="Consolas" w:eastAsia="Times New Roman" w:hAnsi="Consolas" w:cs="Times New Roman"/>
-                <w:color w:val="795E26"/>
-                <w:sz w:val="21"/>
-                <w:szCs w:val="21"/>
-                <w:lang w:val="en-IN" w:eastAsia="en-IN"/>
-              </w:rPr>
-              <w:t>_</w:t>
+              <w:t>__getitem__</w:t>
             </w:r>
             <w:r>
               <w:rPr>
@@ -2045,7 +1716,6 @@
               </w:rPr>
               <w:t>(</w:t>
             </w:r>
-            <w:proofErr w:type="gramEnd"/>
             <w:r>
               <w:rPr>
                 <w:rFonts w:ascii="Consolas" w:eastAsia="Times New Roman" w:hAnsi="Consolas" w:cs="Times New Roman"/>
@@ -2099,13 +1769,8 @@
               <w:jc w:val="left"/>
             </w:pPr>
             <w:r>
-              <w:t xml:space="preserve">Returns the value for a given key, otherwise raises </w:t>
-            </w:r>
-            <w:proofErr w:type="spellStart"/>
-            <w:r>
-              <w:t>KeyError</w:t>
-            </w:r>
-            <w:proofErr w:type="spellEnd"/>
+              <w:t>Returns the value for a given key, otherwise raises KeyError</w:t>
+            </w:r>
           </w:p>
         </w:tc>
       </w:tr>
@@ -2148,7 +1813,6 @@
               </w:rPr>
               <w:t xml:space="preserve"> </w:t>
             </w:r>
-            <w:proofErr w:type="gramStart"/>
             <w:r>
               <w:rPr>
                 <w:rFonts w:ascii="Consolas" w:eastAsia="Times New Roman" w:hAnsi="Consolas" w:cs="Times New Roman"/>
@@ -2169,7 +1833,6 @@
               </w:rPr>
               <w:t>(</w:t>
             </w:r>
-            <w:proofErr w:type="gramEnd"/>
             <w:r>
               <w:rPr>
                 <w:rFonts w:ascii="Consolas" w:eastAsia="Times New Roman" w:hAnsi="Consolas" w:cs="Times New Roman"/>
@@ -2268,11 +1931,9 @@
             <w:r>
               <w:t xml:space="preserve">the value of </w:t>
             </w:r>
-            <w:proofErr w:type="spellStart"/>
             <w:r>
               <w:t>allow_duplicates</w:t>
             </w:r>
-            <w:proofErr w:type="spellEnd"/>
             <w:r>
               <w:t xml:space="preserve"> parameter allows insertion of duplicate key.</w:t>
             </w:r>
@@ -2344,8 +2005,6 @@
               </w:rPr>
               <w:t>(</w:t>
             </w:r>
-            <w:proofErr w:type="spellStart"/>
-            <w:proofErr w:type="gramStart"/>
             <w:r>
               <w:rPr>
                 <w:rFonts w:ascii="Consolas" w:eastAsia="Times New Roman" w:hAnsi="Consolas" w:cs="Times New Roman"/>
@@ -2376,8 +2035,6 @@
               </w:rPr>
               <w:t>key</w:t>
             </w:r>
-            <w:proofErr w:type="spellEnd"/>
-            <w:proofErr w:type="gramEnd"/>
             <w:r>
               <w:rPr>
                 <w:rFonts w:ascii="Consolas" w:eastAsia="Times New Roman" w:hAnsi="Consolas" w:cs="Times New Roman"/>
@@ -2499,14 +2156,12 @@
       <w:r>
         <w:t xml:space="preserve"> </w:t>
       </w:r>
-      <w:proofErr w:type="spellStart"/>
       <w:r>
         <w:rPr>
           <w:rStyle w:val="IntenseReference"/>
         </w:rPr>
         <w:t>test_invalid_key</w:t>
       </w:r>
-      <w:proofErr w:type="spellEnd"/>
       <w:r>
         <w:t xml:space="preserve"> is implemented to test all use cases related with keys.</w:t>
       </w:r>
@@ -2524,15 +2179,7 @@
         <w:t xml:space="preserve">As per below table we can clearly see, when the </w:t>
       </w:r>
       <w:r>
-        <w:t xml:space="preserve">of n is </w:t>
-      </w:r>
-      <w:proofErr w:type="gramStart"/>
-      <w:r>
-        <w:t>increasing ,</w:t>
-      </w:r>
-      <w:proofErr w:type="gramEnd"/>
-      <w:r>
-        <w:t xml:space="preserve"> insertion time increase</w:t>
+        <w:t>of n is increasing , insertion time increase</w:t>
       </w:r>
       <w:r>
         <w:t xml:space="preserve"> however the search time is not increasing as much.</w:t>
@@ -3044,40 +2691,7 @@
                 <w:szCs w:val="21"/>
                 <w:lang w:val="en-IN" w:eastAsia="en-IN"/>
               </w:rPr>
-              <w:t>__</w:t>
-            </w:r>
-            <w:proofErr w:type="spellStart"/>
-            <w:r>
-              <w:rPr>
-                <w:rFonts w:ascii="Consolas" w:eastAsia="Times New Roman" w:hAnsi="Consolas" w:cs="Times New Roman"/>
-                <w:color w:val="795E26"/>
-                <w:sz w:val="21"/>
-                <w:szCs w:val="21"/>
-                <w:lang w:val="en-IN" w:eastAsia="en-IN"/>
-              </w:rPr>
-              <w:t>init</w:t>
-            </w:r>
-            <w:proofErr w:type="spellEnd"/>
-            <w:r>
-              <w:rPr>
-                <w:rFonts w:ascii="Consolas" w:eastAsia="Times New Roman" w:hAnsi="Consolas" w:cs="Times New Roman"/>
-                <w:color w:val="795E26"/>
-                <w:sz w:val="21"/>
-                <w:szCs w:val="21"/>
-                <w:lang w:val="en-IN" w:eastAsia="en-IN"/>
-              </w:rPr>
-              <w:t>_</w:t>
-            </w:r>
-            <w:proofErr w:type="gramStart"/>
-            <w:r>
-              <w:rPr>
-                <w:rFonts w:ascii="Consolas" w:eastAsia="Times New Roman" w:hAnsi="Consolas" w:cs="Times New Roman"/>
-                <w:color w:val="795E26"/>
-                <w:sz w:val="21"/>
-                <w:szCs w:val="21"/>
-                <w:lang w:val="en-IN" w:eastAsia="en-IN"/>
-              </w:rPr>
-              <w:t>_</w:t>
+              <w:t>__init__</w:t>
             </w:r>
             <w:r>
               <w:rPr>
@@ -3089,7 +2703,6 @@
               </w:rPr>
               <w:t>(</w:t>
             </w:r>
-            <w:proofErr w:type="gramEnd"/>
             <w:r>
               <w:rPr>
                 <w:rFonts w:ascii="Consolas" w:eastAsia="Times New Roman" w:hAnsi="Consolas" w:cs="Times New Roman"/>
@@ -3110,7 +2723,6 @@
               </w:rPr>
               <w:t xml:space="preserve">, </w:t>
             </w:r>
-            <w:proofErr w:type="spellStart"/>
             <w:r>
               <w:rPr>
                 <w:rFonts w:ascii="Consolas" w:eastAsia="Times New Roman" w:hAnsi="Consolas" w:cs="Times New Roman"/>
@@ -3121,7 +2733,6 @@
               </w:rPr>
               <w:t>allow_duplicates</w:t>
             </w:r>
-            <w:proofErr w:type="spellEnd"/>
             <w:r>
               <w:rPr>
                 <w:rFonts w:ascii="Consolas" w:eastAsia="Times New Roman" w:hAnsi="Consolas" w:cs="Times New Roman"/>
@@ -3165,13 +2776,8 @@
               <w:spacing w:after="0" w:line="285" w:lineRule="atLeast"/>
               <w:jc w:val="left"/>
             </w:pPr>
-            <w:proofErr w:type="gramStart"/>
-            <w:r>
-              <w:t>O(</w:t>
-            </w:r>
-            <w:proofErr w:type="gramEnd"/>
-            <w:r>
-              <w:t>1) Constant time</w:t>
+            <w:r>
+              <w:t>O(1) Constant time</w:t>
             </w:r>
           </w:p>
         </w:tc>
@@ -3208,7 +2814,6 @@
               </w:rPr>
               <w:t xml:space="preserve"> </w:t>
             </w:r>
-            <w:proofErr w:type="spellStart"/>
             <w:r>
               <w:rPr>
                 <w:rFonts w:ascii="Consolas" w:eastAsia="Times New Roman" w:hAnsi="Consolas" w:cs="Times New Roman"/>
@@ -3217,20 +2822,8 @@
                 <w:szCs w:val="21"/>
                 <w:lang w:val="en-IN" w:eastAsia="en-IN"/>
               </w:rPr>
-              <w:t>get_</w:t>
-            </w:r>
-            <w:proofErr w:type="gramStart"/>
-            <w:r>
-              <w:rPr>
-                <w:rFonts w:ascii="Consolas" w:eastAsia="Times New Roman" w:hAnsi="Consolas" w:cs="Times New Roman"/>
-                <w:color w:val="795E26"/>
-                <w:sz w:val="21"/>
-                <w:szCs w:val="21"/>
-                <w:lang w:val="en-IN" w:eastAsia="en-IN"/>
-              </w:rPr>
-              <w:t>height</w:t>
-            </w:r>
-            <w:proofErr w:type="spellEnd"/>
+              <w:t>get_height</w:t>
+            </w:r>
             <w:r>
               <w:rPr>
                 <w:rFonts w:ascii="Consolas" w:eastAsia="Times New Roman" w:hAnsi="Consolas" w:cs="Times New Roman"/>
@@ -3241,7 +2834,6 @@
               </w:rPr>
               <w:t>(</w:t>
             </w:r>
-            <w:proofErr w:type="gramEnd"/>
             <w:r>
               <w:rPr>
                 <w:rFonts w:ascii="Consolas" w:eastAsia="Times New Roman" w:hAnsi="Consolas" w:cs="Times New Roman"/>
@@ -3296,15 +2888,7 @@
               <w:jc w:val="left"/>
             </w:pPr>
             <w:r>
-              <w:t>O(</w:t>
-            </w:r>
-            <w:proofErr w:type="spellStart"/>
-            <w:r>
-              <w:t>logn</w:t>
-            </w:r>
-            <w:proofErr w:type="spellEnd"/>
-            <w:r>
-              <w:t xml:space="preserve">) </w:t>
+              <w:t xml:space="preserve">O(logn) </w:t>
             </w:r>
           </w:p>
         </w:tc>
@@ -3341,7 +2925,6 @@
               </w:rPr>
               <w:t xml:space="preserve"> </w:t>
             </w:r>
-            <w:proofErr w:type="spellStart"/>
             <w:r>
               <w:rPr>
                 <w:rFonts w:ascii="Consolas" w:eastAsia="Times New Roman" w:hAnsi="Consolas" w:cs="Times New Roman"/>
@@ -3350,20 +2933,8 @@
                 <w:szCs w:val="21"/>
                 <w:lang w:val="en-IN" w:eastAsia="en-IN"/>
               </w:rPr>
-              <w:t>get_</w:t>
-            </w:r>
-            <w:proofErr w:type="gramStart"/>
-            <w:r>
-              <w:rPr>
-                <w:rFonts w:ascii="Consolas" w:eastAsia="Times New Roman" w:hAnsi="Consolas" w:cs="Times New Roman"/>
-                <w:color w:val="795E26"/>
-                <w:sz w:val="21"/>
-                <w:szCs w:val="21"/>
-                <w:lang w:val="en-IN" w:eastAsia="en-IN"/>
-              </w:rPr>
-              <w:t>balance</w:t>
-            </w:r>
-            <w:proofErr w:type="spellEnd"/>
+              <w:t>get_balance</w:t>
+            </w:r>
             <w:r>
               <w:rPr>
                 <w:rFonts w:ascii="Consolas" w:eastAsia="Times New Roman" w:hAnsi="Consolas" w:cs="Times New Roman"/>
@@ -3374,7 +2945,6 @@
               </w:rPr>
               <w:t>(</w:t>
             </w:r>
-            <w:proofErr w:type="gramEnd"/>
             <w:r>
               <w:rPr>
                 <w:rFonts w:ascii="Consolas" w:eastAsia="Times New Roman" w:hAnsi="Consolas" w:cs="Times New Roman"/>
@@ -3429,15 +2999,7 @@
               <w:jc w:val="left"/>
             </w:pPr>
             <w:r>
-              <w:t>O(</w:t>
-            </w:r>
-            <w:proofErr w:type="spellStart"/>
-            <w:r>
-              <w:t>logn</w:t>
-            </w:r>
-            <w:proofErr w:type="spellEnd"/>
-            <w:r>
-              <w:t>)</w:t>
+              <w:t>O(logn)</w:t>
             </w:r>
           </w:p>
         </w:tc>
@@ -3474,7 +3036,6 @@
               </w:rPr>
               <w:t xml:space="preserve"> </w:t>
             </w:r>
-            <w:proofErr w:type="spellStart"/>
             <w:r>
               <w:rPr>
                 <w:rFonts w:ascii="Consolas" w:eastAsia="Times New Roman" w:hAnsi="Consolas" w:cs="Times New Roman"/>
@@ -3483,20 +3044,8 @@
                 <w:szCs w:val="21"/>
                 <w:lang w:val="en-IN" w:eastAsia="en-IN"/>
               </w:rPr>
-              <w:t>rotate_</w:t>
-            </w:r>
-            <w:proofErr w:type="gramStart"/>
-            <w:r>
-              <w:rPr>
-                <w:rFonts w:ascii="Consolas" w:eastAsia="Times New Roman" w:hAnsi="Consolas" w:cs="Times New Roman"/>
-                <w:color w:val="795E26"/>
-                <w:sz w:val="21"/>
-                <w:szCs w:val="21"/>
-                <w:lang w:val="en-IN" w:eastAsia="en-IN"/>
-              </w:rPr>
-              <w:t>left</w:t>
-            </w:r>
-            <w:proofErr w:type="spellEnd"/>
+              <w:t>rotate_left</w:t>
+            </w:r>
             <w:r>
               <w:rPr>
                 <w:rFonts w:ascii="Consolas" w:eastAsia="Times New Roman" w:hAnsi="Consolas" w:cs="Times New Roman"/>
@@ -3507,7 +3056,6 @@
               </w:rPr>
               <w:t>(</w:t>
             </w:r>
-            <w:proofErr w:type="gramEnd"/>
             <w:r>
               <w:rPr>
                 <w:rFonts w:ascii="Consolas" w:eastAsia="Times New Roman" w:hAnsi="Consolas" w:cs="Times New Roman"/>
@@ -3600,7 +3148,6 @@
               </w:rPr>
               <w:t xml:space="preserve"> </w:t>
             </w:r>
-            <w:proofErr w:type="spellStart"/>
             <w:r>
               <w:rPr>
                 <w:rFonts w:ascii="Consolas" w:eastAsia="Times New Roman" w:hAnsi="Consolas" w:cs="Times New Roman"/>
@@ -3609,20 +3156,8 @@
                 <w:szCs w:val="21"/>
                 <w:lang w:val="en-IN" w:eastAsia="en-IN"/>
               </w:rPr>
-              <w:t>rotate_</w:t>
-            </w:r>
-            <w:proofErr w:type="gramStart"/>
-            <w:r>
-              <w:rPr>
-                <w:rFonts w:ascii="Consolas" w:eastAsia="Times New Roman" w:hAnsi="Consolas" w:cs="Times New Roman"/>
-                <w:color w:val="795E26"/>
-                <w:sz w:val="21"/>
-                <w:szCs w:val="21"/>
-                <w:lang w:val="en-IN" w:eastAsia="en-IN"/>
-              </w:rPr>
-              <w:t>right</w:t>
-            </w:r>
-            <w:proofErr w:type="spellEnd"/>
+              <w:t>rotate_right</w:t>
+            </w:r>
             <w:r>
               <w:rPr>
                 <w:rFonts w:ascii="Consolas" w:eastAsia="Times New Roman" w:hAnsi="Consolas" w:cs="Times New Roman"/>
@@ -3633,7 +3168,6 @@
               </w:rPr>
               <w:t>(</w:t>
             </w:r>
-            <w:proofErr w:type="gramEnd"/>
             <w:r>
               <w:rPr>
                 <w:rFonts w:ascii="Consolas" w:eastAsia="Times New Roman" w:hAnsi="Consolas" w:cs="Times New Roman"/>
@@ -3730,7 +3264,6 @@
               </w:rPr>
               <w:t xml:space="preserve"> </w:t>
             </w:r>
-            <w:proofErr w:type="gramStart"/>
             <w:r>
               <w:rPr>
                 <w:rFonts w:ascii="Consolas" w:eastAsia="Times New Roman" w:hAnsi="Consolas" w:cs="Times New Roman"/>
@@ -3751,7 +3284,6 @@
               </w:rPr>
               <w:t>(</w:t>
             </w:r>
-            <w:proofErr w:type="gramEnd"/>
             <w:r>
               <w:rPr>
                 <w:rFonts w:ascii="Consolas" w:eastAsia="Times New Roman" w:hAnsi="Consolas" w:cs="Times New Roman"/>
@@ -3807,15 +3339,7 @@
               <w:jc w:val="left"/>
             </w:pPr>
             <w:r>
-              <w:t>O(</w:t>
-            </w:r>
-            <w:proofErr w:type="spellStart"/>
-            <w:r>
-              <w:t>logn</w:t>
-            </w:r>
-            <w:proofErr w:type="spellEnd"/>
-            <w:r>
-              <w:t>)</w:t>
+              <w:t>O(logn)</w:t>
             </w:r>
           </w:p>
         </w:tc>
@@ -3867,40 +3391,7 @@
                 <w:szCs w:val="21"/>
                 <w:lang w:val="en-IN" w:eastAsia="en-IN"/>
               </w:rPr>
-              <w:t>__</w:t>
-            </w:r>
-            <w:proofErr w:type="spellStart"/>
-            <w:r>
-              <w:rPr>
-                <w:rFonts w:ascii="Consolas" w:eastAsia="Times New Roman" w:hAnsi="Consolas" w:cs="Times New Roman"/>
-                <w:color w:val="795E26"/>
-                <w:sz w:val="21"/>
-                <w:szCs w:val="21"/>
-                <w:lang w:val="en-IN" w:eastAsia="en-IN"/>
-              </w:rPr>
-              <w:t>getitem</w:t>
-            </w:r>
-            <w:proofErr w:type="spellEnd"/>
-            <w:r>
-              <w:rPr>
-                <w:rFonts w:ascii="Consolas" w:eastAsia="Times New Roman" w:hAnsi="Consolas" w:cs="Times New Roman"/>
-                <w:color w:val="795E26"/>
-                <w:sz w:val="21"/>
-                <w:szCs w:val="21"/>
-                <w:lang w:val="en-IN" w:eastAsia="en-IN"/>
-              </w:rPr>
-              <w:t>_</w:t>
-            </w:r>
-            <w:proofErr w:type="gramStart"/>
-            <w:r>
-              <w:rPr>
-                <w:rFonts w:ascii="Consolas" w:eastAsia="Times New Roman" w:hAnsi="Consolas" w:cs="Times New Roman"/>
-                <w:color w:val="795E26"/>
-                <w:sz w:val="21"/>
-                <w:szCs w:val="21"/>
-                <w:lang w:val="en-IN" w:eastAsia="en-IN"/>
-              </w:rPr>
-              <w:t>_</w:t>
+              <w:t>__getitem__</w:t>
             </w:r>
             <w:r>
               <w:rPr>
@@ -3912,7 +3403,6 @@
               </w:rPr>
               <w:t>(</w:t>
             </w:r>
-            <w:proofErr w:type="gramEnd"/>
             <w:r>
               <w:rPr>
                 <w:rFonts w:ascii="Consolas" w:eastAsia="Times New Roman" w:hAnsi="Consolas" w:cs="Times New Roman"/>
@@ -4009,7 +3499,6 @@
               </w:rPr>
               <w:t xml:space="preserve"> </w:t>
             </w:r>
-            <w:proofErr w:type="spellStart"/>
             <w:r>
               <w:rPr>
                 <w:rFonts w:ascii="Consolas" w:eastAsia="Times New Roman" w:hAnsi="Consolas" w:cs="Times New Roman"/>
@@ -4018,20 +3507,8 @@
                 <w:szCs w:val="21"/>
                 <w:lang w:val="en-IN" w:eastAsia="en-IN"/>
               </w:rPr>
-              <w:t>print_</w:t>
-            </w:r>
-            <w:proofErr w:type="gramStart"/>
-            <w:r>
-              <w:rPr>
-                <w:rFonts w:ascii="Consolas" w:eastAsia="Times New Roman" w:hAnsi="Consolas" w:cs="Times New Roman"/>
-                <w:color w:val="795E26"/>
-                <w:sz w:val="21"/>
-                <w:szCs w:val="21"/>
-                <w:lang w:val="en-IN" w:eastAsia="en-IN"/>
-              </w:rPr>
-              <w:t>tree</w:t>
-            </w:r>
-            <w:proofErr w:type="spellEnd"/>
+              <w:t>print_tree</w:t>
+            </w:r>
             <w:r>
               <w:rPr>
                 <w:rFonts w:ascii="Consolas" w:eastAsia="Times New Roman" w:hAnsi="Consolas" w:cs="Times New Roman"/>
@@ -4042,7 +3519,6 @@
               </w:rPr>
               <w:t>(</w:t>
             </w:r>
-            <w:proofErr w:type="gramEnd"/>
             <w:r>
               <w:rPr>
                 <w:rFonts w:ascii="Consolas" w:eastAsia="Times New Roman" w:hAnsi="Consolas" w:cs="Times New Roman"/>
@@ -4063,7 +3539,6 @@
               </w:rPr>
               <w:t xml:space="preserve">, </w:t>
             </w:r>
-            <w:proofErr w:type="spellStart"/>
             <w:r>
               <w:rPr>
                 <w:rFonts w:ascii="Consolas" w:eastAsia="Times New Roman" w:hAnsi="Consolas" w:cs="Times New Roman"/>
@@ -4074,7 +3549,6 @@
               </w:rPr>
               <w:t>fileName</w:t>
             </w:r>
-            <w:proofErr w:type="spellEnd"/>
             <w:r>
               <w:rPr>
                 <w:rFonts w:ascii="Consolas" w:eastAsia="Times New Roman" w:hAnsi="Consolas" w:cs="Times New Roman"/>
@@ -4345,40 +3819,7 @@
                 <w:szCs w:val="21"/>
                 <w:lang w:val="en-IN" w:eastAsia="en-IN"/>
               </w:rPr>
-              <w:t>__</w:t>
-            </w:r>
-            <w:proofErr w:type="spellStart"/>
-            <w:r>
-              <w:rPr>
-                <w:rFonts w:ascii="Consolas" w:eastAsia="Times New Roman" w:hAnsi="Consolas" w:cs="Times New Roman"/>
-                <w:color w:val="795E26"/>
-                <w:sz w:val="21"/>
-                <w:szCs w:val="21"/>
-                <w:lang w:val="en-IN" w:eastAsia="en-IN"/>
-              </w:rPr>
-              <w:t>setitem</w:t>
-            </w:r>
-            <w:proofErr w:type="spellEnd"/>
-            <w:r>
-              <w:rPr>
-                <w:rFonts w:ascii="Consolas" w:eastAsia="Times New Roman" w:hAnsi="Consolas" w:cs="Times New Roman"/>
-                <w:color w:val="795E26"/>
-                <w:sz w:val="21"/>
-                <w:szCs w:val="21"/>
-                <w:lang w:val="en-IN" w:eastAsia="en-IN"/>
-              </w:rPr>
-              <w:t>_</w:t>
-            </w:r>
-            <w:proofErr w:type="gramStart"/>
-            <w:r>
-              <w:rPr>
-                <w:rFonts w:ascii="Consolas" w:eastAsia="Times New Roman" w:hAnsi="Consolas" w:cs="Times New Roman"/>
-                <w:color w:val="795E26"/>
-                <w:sz w:val="21"/>
-                <w:szCs w:val="21"/>
-                <w:lang w:val="en-IN" w:eastAsia="en-IN"/>
-              </w:rPr>
-              <w:t>_</w:t>
+              <w:t>__setitem__</w:t>
             </w:r>
             <w:r>
               <w:rPr>
@@ -4390,7 +3831,6 @@
               </w:rPr>
               <w:t>(</w:t>
             </w:r>
-            <w:proofErr w:type="gramEnd"/>
             <w:r>
               <w:rPr>
                 <w:rFonts w:ascii="Consolas" w:eastAsia="Times New Roman" w:hAnsi="Consolas" w:cs="Times New Roman"/>
@@ -4466,15 +3906,7 @@
               <w:jc w:val="left"/>
             </w:pPr>
             <w:r>
-              <w:t>O(</w:t>
-            </w:r>
-            <w:proofErr w:type="spellStart"/>
-            <w:r>
-              <w:t>logn</w:t>
-            </w:r>
-            <w:proofErr w:type="spellEnd"/>
-            <w:r>
-              <w:t>)</w:t>
+              <w:t>O(logn)</w:t>
             </w:r>
           </w:p>
         </w:tc>
@@ -4517,7 +3949,6 @@
               </w:rPr>
               <w:t xml:space="preserve"> </w:t>
             </w:r>
-            <w:proofErr w:type="gramStart"/>
             <w:r>
               <w:rPr>
                 <w:rFonts w:ascii="Consolas" w:eastAsia="Times New Roman" w:hAnsi="Consolas" w:cs="Times New Roman"/>
@@ -4538,7 +3969,6 @@
               </w:rPr>
               <w:t>(</w:t>
             </w:r>
-            <w:proofErr w:type="gramEnd"/>
             <w:r>
               <w:rPr>
                 <w:rFonts w:ascii="Consolas" w:eastAsia="Times New Roman" w:hAnsi="Consolas" w:cs="Times New Roman"/>
@@ -4653,7 +4083,6 @@
               </w:rPr>
               <w:t xml:space="preserve"> </w:t>
             </w:r>
-            <w:proofErr w:type="spellStart"/>
             <w:r>
               <w:rPr>
                 <w:rFonts w:ascii="Consolas" w:eastAsia="Times New Roman" w:hAnsi="Consolas" w:cs="Times New Roman"/>
@@ -4664,7 +4093,6 @@
               </w:rPr>
               <w:t>containsKey</w:t>
             </w:r>
-            <w:proofErr w:type="spellEnd"/>
             <w:r>
               <w:rPr>
                 <w:rFonts w:ascii="Consolas" w:eastAsia="Times New Roman" w:hAnsi="Consolas" w:cs="Times New Roman"/>
@@ -4675,8 +4103,6 @@
               </w:rPr>
               <w:t>(</w:t>
             </w:r>
-            <w:proofErr w:type="spellStart"/>
-            <w:proofErr w:type="gramStart"/>
             <w:r>
               <w:rPr>
                 <w:rFonts w:ascii="Consolas" w:eastAsia="Times New Roman" w:hAnsi="Consolas" w:cs="Times New Roman"/>
@@ -4707,8 +4133,6 @@
               </w:rPr>
               <w:t>key</w:t>
             </w:r>
-            <w:proofErr w:type="spellEnd"/>
-            <w:proofErr w:type="gramEnd"/>
             <w:r>
               <w:rPr>
                 <w:rFonts w:ascii="Consolas" w:eastAsia="Times New Roman" w:hAnsi="Consolas" w:cs="Times New Roman"/>
@@ -4732,15 +4156,123 @@
               <w:jc w:val="left"/>
             </w:pPr>
             <w:r>
-              <w:t>O(</w:t>
-            </w:r>
-            <w:proofErr w:type="spellStart"/>
-            <w:r>
-              <w:t>logn</w:t>
-            </w:r>
-            <w:proofErr w:type="spellEnd"/>
-            <w:r>
-              <w:t>)</w:t>
+              <w:t>O(logn)</w:t>
+            </w:r>
+          </w:p>
+        </w:tc>
+      </w:tr>
+      <w:tr>
+        <w:tc>
+          <w:tcPr>
+            <w:tcW w:w="5240" w:type="dxa"/>
+          </w:tcPr>
+          <w:p>
+            <w:pPr>
+              <w:shd w:val="clear" w:color="auto" w:fill="FFFFFF"/>
+              <w:spacing w:after="0" w:line="285" w:lineRule="atLeast"/>
+              <w:jc w:val="left"/>
+              <w:rPr>
+                <w:rFonts w:ascii="Consolas" w:eastAsia="Times New Roman" w:hAnsi="Consolas" w:cs="Times New Roman"/>
+                <w:color w:val="0000FF"/>
+                <w:sz w:val="21"/>
+                <w:szCs w:val="21"/>
+                <w:lang w:val="en-IN" w:eastAsia="en-IN"/>
+              </w:rPr>
+            </w:pPr>
+            <w:r>
+              <w:rPr>
+                <w:rFonts w:ascii="Consolas" w:eastAsia="Times New Roman" w:hAnsi="Consolas" w:cs="Times New Roman"/>
+                <w:color w:val="0000FF"/>
+                <w:sz w:val="21"/>
+                <w:szCs w:val="21"/>
+                <w:lang w:val="en-IN" w:eastAsia="en-IN"/>
+              </w:rPr>
+              <w:t>def</w:t>
+            </w:r>
+            <w:r>
+              <w:rPr>
+                <w:rFonts w:ascii="Consolas" w:eastAsia="Times New Roman" w:hAnsi="Consolas" w:cs="Times New Roman"/>
+                <w:color w:val="000000"/>
+                <w:sz w:val="21"/>
+                <w:szCs w:val="21"/>
+                <w:lang w:val="en-IN" w:eastAsia="en-IN"/>
+              </w:rPr>
+              <w:t xml:space="preserve"> </w:t>
+            </w:r>
+            <w:r>
+              <w:rPr>
+                <w:rFonts w:ascii="Consolas" w:eastAsia="Times New Roman" w:hAnsi="Consolas" w:cs="Times New Roman"/>
+                <w:color w:val="795E26"/>
+                <w:sz w:val="21"/>
+                <w:szCs w:val="21"/>
+                <w:lang w:val="en-IN" w:eastAsia="en-IN"/>
+              </w:rPr>
+              <w:t>delete</w:t>
+            </w:r>
+            <w:r>
+              <w:rPr>
+                <w:rFonts w:ascii="Consolas" w:eastAsia="Times New Roman" w:hAnsi="Consolas" w:cs="Times New Roman"/>
+                <w:color w:val="000000"/>
+                <w:sz w:val="21"/>
+                <w:szCs w:val="21"/>
+                <w:lang w:val="en-IN" w:eastAsia="en-IN"/>
+              </w:rPr>
+              <w:t>(</w:t>
+            </w:r>
+            <w:r>
+              <w:rPr>
+                <w:rFonts w:ascii="Consolas" w:eastAsia="Times New Roman" w:hAnsi="Consolas" w:cs="Times New Roman"/>
+                <w:color w:val="001080"/>
+                <w:sz w:val="21"/>
+                <w:szCs w:val="21"/>
+                <w:lang w:val="en-IN" w:eastAsia="en-IN"/>
+              </w:rPr>
+              <w:t>self</w:t>
+            </w:r>
+            <w:r>
+              <w:rPr>
+                <w:rFonts w:ascii="Consolas" w:eastAsia="Times New Roman" w:hAnsi="Consolas" w:cs="Times New Roman"/>
+                <w:color w:val="000000"/>
+                <w:sz w:val="21"/>
+                <w:szCs w:val="21"/>
+                <w:lang w:val="en-IN" w:eastAsia="en-IN"/>
+              </w:rPr>
+              <w:t>,</w:t>
+            </w:r>
+            <w:r>
+              <w:rPr>
+                <w:rFonts w:ascii="Consolas" w:eastAsia="Times New Roman" w:hAnsi="Consolas" w:cs="Times New Roman"/>
+                <w:color w:val="001080"/>
+                <w:sz w:val="21"/>
+                <w:szCs w:val="21"/>
+                <w:lang w:val="en-IN" w:eastAsia="en-IN"/>
+              </w:rPr>
+              <w:t>key</w:t>
+            </w:r>
+            <w:r>
+              <w:rPr>
+                <w:rFonts w:ascii="Consolas" w:eastAsia="Times New Roman" w:hAnsi="Consolas" w:cs="Times New Roman"/>
+                <w:color w:val="000000"/>
+                <w:sz w:val="21"/>
+                <w:szCs w:val="21"/>
+                <w:lang w:val="en-IN" w:eastAsia="en-IN"/>
+              </w:rPr>
+              <w:t>):</w:t>
+            </w:r>
+          </w:p>
+        </w:tc>
+        <w:tc>
+          <w:tcPr>
+            <w:tcW w:w="6095" w:type="dxa"/>
+          </w:tcPr>
+          <w:p>
+            <w:pPr>
+              <w:shd w:val="clear" w:color="auto" w:fill="FFFFFF"/>
+              <w:spacing w:after="0" w:line="285" w:lineRule="atLeast"/>
+              <w:jc w:val="left"/>
+            </w:pPr>
+            <w:r>
+              <w:t>O(logn)</w:t>
             </w:r>
           </w:p>
         </w:tc>
@@ -4815,6 +4347,19 @@
       <w:r>
         <w:t xml:space="preserve"> BST is not a balanced tree. In BST insertion and deletion are easy, as there is no rotation is required.</w:t>
       </w:r>
+      <w:r>
+        <w:t xml:space="preserve"> The code is present inside </w:t>
+      </w:r>
+      <w:r>
+        <w:rPr>
+          <w:rStyle w:val="IntenseReference"/>
+          <w:color w:val="7030A0"/>
+        </w:rPr>
+        <w:t>AlternateSolution</w:t>
+      </w:r>
+      <w:r>
+        <w:t xml:space="preserve"> directory.</w:t>
+      </w:r>
     </w:p>
     <w:p>
       <w:pPr>
@@ -4824,19 +4369,11 @@
           <w:numId w:val="8"/>
         </w:numPr>
       </w:pPr>
-      <w:proofErr w:type="gramStart"/>
       <w:r>
         <w:rPr>
           <w:rStyle w:val="IntenseReference"/>
         </w:rPr>
-        <w:t>Red Black</w:t>
-      </w:r>
-      <w:proofErr w:type="gramEnd"/>
-      <w:r>
-        <w:rPr>
-          <w:rStyle w:val="IntenseReference"/>
-        </w:rPr>
-        <w:t xml:space="preserve"> </w:t>
+        <w:t xml:space="preserve">Red Black </w:t>
       </w:r>
       <w:r>
         <w:rPr>
@@ -4894,6 +4431,25 @@
       </w:r>
       <w:r>
         <w:t xml:space="preserve"> maximum two rotations are required. </w:t>
+      </w:r>
+      <w:r>
+        <w:t xml:space="preserve">The code is present inside </w:t>
+      </w:r>
+      <w:r>
+        <w:rPr>
+          <w:rStyle w:val="IntenseReference"/>
+          <w:color w:val="7030A0"/>
+        </w:rPr>
+        <w:t>AlternateSolution</w:t>
+      </w:r>
+      <w:r>
+        <w:rPr>
+          <w:color w:val="7030A0"/>
+        </w:rPr>
+        <w:t xml:space="preserve"> </w:t>
+      </w:r>
+      <w:r>
+        <w:t>directory.</w:t>
       </w:r>
     </w:p>
     <w:p>

</xml_diff>